<commit_message>
TFS 24201 -  Change eCL survey expiration and reminder timeframes.
git-tfs-id: [https://tfs.omnicloud.local/tfs/cco%20program/]$/eCoaching_V2;C51255
</commit_message>
<xml_diff>
--- a/Unit Test/DB/CCO_eCoaching_Log_Surveys_DB_UTD.docx
+++ b/Unit Test/DB/CCO_eCoaching_Log_Surveys_DB_UTD.docx
@@ -1,6 +1,6 @@
 
 <file path=word/document.xml><?xml version="1.0" encoding="utf-8"?>
-<w:document xmlns:wpc="http://schemas.microsoft.com/office/word/2010/wordprocessingCanvas" xmlns:cx="http://schemas.microsoft.com/office/drawing/2014/chartex" xmlns:cx1="http://schemas.microsoft.com/office/drawing/2015/9/8/chartex" xmlns:cx2="http://schemas.microsoft.com/office/drawing/2015/10/21/chartex" xmlns:cx3="http://schemas.microsoft.com/office/drawing/2016/5/9/chartex" xmlns:cx4="http://schemas.microsoft.com/office/drawing/2016/5/10/chartex" xmlns:cx5="http://schemas.microsoft.com/office/drawing/2016/5/11/chartex" xmlns:cx6="http://schemas.microsoft.com/office/drawing/2016/5/12/chartex" xmlns:cx7="http://schemas.microsoft.com/office/drawing/2016/5/13/chartex" xmlns:cx8="http://schemas.microsoft.com/office/drawing/2016/5/14/chartex" xmlns:mc="http://schemas.openxmlformats.org/markup-compatibility/2006" xmlns:aink="http://schemas.microsoft.com/office/drawing/2016/ink" xmlns:am3d="http://schemas.microsoft.com/office/drawing/2017/model3d" xmlns:o="urn:schemas-microsoft-com:office:office" xmlns:r="http://schemas.openxmlformats.org/officeDocument/2006/relationships" xmlns:m="http://schemas.openxmlformats.org/officeDocument/2006/math" xmlns:v="urn:schemas-microsoft-com:vml" xmlns:wp14="http://schemas.microsoft.com/office/word/2010/wordprocessingDrawing" xmlns:wp="http://schemas.openxmlformats.org/drawingml/2006/wordprocessingDrawing" xmlns:w10="urn:schemas-microsoft-com:office:word" xmlns:w="http://schemas.openxmlformats.org/wordprocessingml/2006/main" xmlns:w14="http://schemas.microsoft.com/office/word/2010/wordml" xmlns:w15="http://schemas.microsoft.com/office/word/2012/wordml" xmlns:w16cex="http://schemas.microsoft.com/office/word/2018/wordml/cex" xmlns:w16cid="http://schemas.microsoft.com/office/word/2016/wordml/cid" xmlns:w16="http://schemas.microsoft.com/office/word/2018/wordml" xmlns:w16se="http://schemas.microsoft.com/office/word/2015/wordml/symex" xmlns:wpg="http://schemas.microsoft.com/office/word/2010/wordprocessingGroup" xmlns:wpi="http://schemas.microsoft.com/office/word/2010/wordprocessingInk" xmlns:wne="http://schemas.microsoft.com/office/word/2006/wordml" xmlns:wps="http://schemas.microsoft.com/office/word/2010/wordprocessingShape" mc:Ignorable="w14 w15 w16se w16cid w16 w16cex wp14">
+<w:document xmlns:wpc="http://schemas.microsoft.com/office/word/2010/wordprocessingCanvas" xmlns:cx="http://schemas.microsoft.com/office/drawing/2014/chartex" xmlns:cx1="http://schemas.microsoft.com/office/drawing/2015/9/8/chartex" xmlns:cx2="http://schemas.microsoft.com/office/drawing/2015/10/21/chartex" xmlns:cx3="http://schemas.microsoft.com/office/drawing/2016/5/9/chartex" xmlns:cx4="http://schemas.microsoft.com/office/drawing/2016/5/10/chartex" xmlns:cx5="http://schemas.microsoft.com/office/drawing/2016/5/11/chartex" xmlns:cx6="http://schemas.microsoft.com/office/drawing/2016/5/12/chartex" xmlns:cx7="http://schemas.microsoft.com/office/drawing/2016/5/13/chartex" xmlns:cx8="http://schemas.microsoft.com/office/drawing/2016/5/14/chartex" xmlns:mc="http://schemas.openxmlformats.org/markup-compatibility/2006" xmlns:aink="http://schemas.microsoft.com/office/drawing/2016/ink" xmlns:am3d="http://schemas.microsoft.com/office/drawing/2017/model3d" xmlns:o="urn:schemas-microsoft-com:office:office" xmlns:r="http://schemas.openxmlformats.org/officeDocument/2006/relationships" xmlns:m="http://schemas.openxmlformats.org/officeDocument/2006/math" xmlns:v="urn:schemas-microsoft-com:vml" xmlns:wp14="http://schemas.microsoft.com/office/word/2010/wordprocessingDrawing" xmlns:wp="http://schemas.openxmlformats.org/drawingml/2006/wordprocessingDrawing" xmlns:w10="urn:schemas-microsoft-com:office:word" xmlns:w="http://schemas.openxmlformats.org/wordprocessingml/2006/main" xmlns:w14="http://schemas.microsoft.com/office/word/2010/wordml" xmlns:w15="http://schemas.microsoft.com/office/word/2012/wordml" xmlns:w16cex="http://schemas.microsoft.com/office/word/2018/wordml/cex" xmlns:w16cid="http://schemas.microsoft.com/office/word/2016/wordml/cid" xmlns:w16="http://schemas.microsoft.com/office/word/2018/wordml" xmlns:w16sdtdh="http://schemas.microsoft.com/office/word/2020/wordml/sdtdatahash" xmlns:w16se="http://schemas.microsoft.com/office/word/2015/wordml/symex" xmlns:wpg="http://schemas.microsoft.com/office/word/2010/wordprocessingGroup" xmlns:wpi="http://schemas.microsoft.com/office/word/2010/wordprocessingInk" xmlns:wne="http://schemas.microsoft.com/office/word/2006/wordml" xmlns:wps="http://schemas.microsoft.com/office/word/2010/wordprocessingShape" mc:Ignorable="w14 w15 w16se w16cid w16 w16cex w16sdtdh wp14">
   <w:body>
     <w:p>
       <w:pPr>
@@ -245,7 +245,7 @@
       <w:tblGrid>
         <w:gridCol w:w="1128"/>
         <w:gridCol w:w="928"/>
-        <w:gridCol w:w="5305"/>
+        <w:gridCol w:w="5837"/>
         <w:gridCol w:w="1844"/>
       </w:tblGrid>
       <w:tr>
@@ -1022,6 +1022,72 @@
           <w:p>
             <w:r>
               <w:t>TFS 20677 -  AD island to AD AWS environment changes</w:t>
+            </w:r>
+          </w:p>
+        </w:tc>
+        <w:tc>
+          <w:tcPr>
+            <w:tcW w:w="0" w:type="auto"/>
+            <w:tcBorders>
+              <w:top w:val="single" w:sz="6" w:space="0" w:color="C0C0C0"/>
+              <w:left w:val="single" w:sz="6" w:space="0" w:color="C0C0C0"/>
+              <w:bottom w:val="single" w:sz="6" w:space="0" w:color="C0C0C0"/>
+              <w:right w:val="single" w:sz="6" w:space="0" w:color="C0C0C0"/>
+            </w:tcBorders>
+          </w:tcPr>
+          <w:p>
+            <w:r>
+              <w:t>Susmitha Palacherla</w:t>
+            </w:r>
+          </w:p>
+        </w:tc>
+      </w:tr>
+      <w:tr>
+        <w:tc>
+          <w:tcPr>
+            <w:tcW w:w="0" w:type="auto"/>
+            <w:tcBorders>
+              <w:top w:val="single" w:sz="6" w:space="0" w:color="C0C0C0"/>
+              <w:left w:val="single" w:sz="6" w:space="0" w:color="C0C0C0"/>
+              <w:bottom w:val="single" w:sz="6" w:space="0" w:color="C0C0C0"/>
+              <w:right w:val="single" w:sz="6" w:space="0" w:color="C0C0C0"/>
+            </w:tcBorders>
+          </w:tcPr>
+          <w:p>
+            <w:r>
+              <w:t>3/15/2022</w:t>
+            </w:r>
+          </w:p>
+        </w:tc>
+        <w:tc>
+          <w:tcPr>
+            <w:tcW w:w="0" w:type="auto"/>
+            <w:tcBorders>
+              <w:top w:val="single" w:sz="6" w:space="0" w:color="C0C0C0"/>
+              <w:left w:val="single" w:sz="6" w:space="0" w:color="C0C0C0"/>
+              <w:bottom w:val="single" w:sz="6" w:space="0" w:color="C0C0C0"/>
+              <w:right w:val="single" w:sz="6" w:space="0" w:color="C0C0C0"/>
+            </w:tcBorders>
+          </w:tcPr>
+          <w:p>
+            <w:r>
+              <w:t>11.0</w:t>
+            </w:r>
+          </w:p>
+        </w:tc>
+        <w:tc>
+          <w:tcPr>
+            <w:tcW w:w="0" w:type="auto"/>
+            <w:tcBorders>
+              <w:top w:val="single" w:sz="6" w:space="0" w:color="C0C0C0"/>
+              <w:left w:val="single" w:sz="6" w:space="0" w:color="C0C0C0"/>
+              <w:bottom w:val="single" w:sz="6" w:space="0" w:color="C0C0C0"/>
+              <w:right w:val="single" w:sz="6" w:space="0" w:color="C0C0C0"/>
+            </w:tcBorders>
+          </w:tcPr>
+          <w:p>
+            <w:r>
+              <w:t>TFS 24201 -  Change eCL survey expiration and reminder timeframes</w:t>
             </w:r>
           </w:p>
         </w:tc>
@@ -1442,7 +1508,7 @@
               </w:rPr>
             </w:pPr>
             <w:r>
-              <w:t>TFS 20677 -  AD island to AD AWS environment changes</w:t>
+              <w:t>TFS 24201 -  Change eCL survey expiration and reminder timeframes</w:t>
             </w:r>
           </w:p>
         </w:tc>
@@ -1535,24 +1601,72 @@
                 <w:sz w:val="22"/>
                 <w:szCs w:val="22"/>
               </w:rPr>
-              <w:t>eCL_Surveys.dtsx and Config files</w:t>
-            </w:r>
-          </w:p>
-          <w:p>
-            <w:pPr>
-              <w:overflowPunct/>
-              <w:textAlignment w:val="auto"/>
-              <w:rPr>
-                <w:sz w:val="22"/>
-                <w:szCs w:val="22"/>
-              </w:rPr>
-            </w:pPr>
-            <w:r>
-              <w:rPr>
-                <w:sz w:val="22"/>
-                <w:szCs w:val="22"/>
-              </w:rPr>
-              <w:t>Survey Notification and Reminders Scripts</w:t>
+              <w:t>Stored Procedures</w:t>
+            </w:r>
+          </w:p>
+          <w:p>
+            <w:pPr>
+              <w:overflowPunct/>
+              <w:textAlignment w:val="auto"/>
+              <w:rPr>
+                <w:sz w:val="22"/>
+                <w:szCs w:val="22"/>
+              </w:rPr>
+            </w:pPr>
+            <w:r>
+              <w:rPr>
+                <w:sz w:val="22"/>
+                <w:szCs w:val="22"/>
+              </w:rPr>
+              <w:t>sp_InactivateCoachingLogsForTerms.sql</w:t>
+            </w:r>
+          </w:p>
+          <w:p>
+            <w:pPr>
+              <w:overflowPunct/>
+              <w:textAlignment w:val="auto"/>
+              <w:rPr>
+                <w:sz w:val="22"/>
+                <w:szCs w:val="22"/>
+              </w:rPr>
+            </w:pPr>
+            <w:r>
+              <w:rPr>
+                <w:sz w:val="22"/>
+                <w:szCs w:val="22"/>
+              </w:rPr>
+              <w:t>sp_SelectSurvey4Contact.sql</w:t>
+            </w:r>
+          </w:p>
+          <w:p>
+            <w:pPr>
+              <w:overflowPunct/>
+              <w:textAlignment w:val="auto"/>
+              <w:rPr>
+                <w:sz w:val="22"/>
+                <w:szCs w:val="22"/>
+              </w:rPr>
+            </w:pPr>
+            <w:r>
+              <w:rPr>
+                <w:sz w:val="22"/>
+                <w:szCs w:val="22"/>
+              </w:rPr>
+              <w:t>sp_SelectSurvey4</w:t>
+            </w:r>
+            <w:r>
+              <w:rPr>
+                <w:sz w:val="22"/>
+                <w:szCs w:val="22"/>
+              </w:rPr>
+              <w:t>Reminder</w:t>
+            </w:r>
+            <w:r>
+              <w:rPr>
+                <w:sz w:val="22"/>
+                <w:szCs w:val="22"/>
+              </w:rPr>
+              <w:t>.sql</w:t>
             </w:r>
           </w:p>
         </w:tc>
@@ -2231,6 +2345,13 @@
               </w:rPr>
               <w:t>1.3</w:t>
             </w:r>
+            <w:r>
+              <w:rPr>
+                <w:sz w:val="22"/>
+                <w:szCs w:val="22"/>
+              </w:rPr>
+              <w:t>.1</w:t>
+            </w:r>
           </w:p>
         </w:tc>
         <w:tc>
@@ -2348,6 +2469,9 @@
         </w:tc>
       </w:tr>
       <w:tr>
+        <w:trPr>
+          <w:trHeight w:val="458"/>
+        </w:trPr>
         <w:tc>
           <w:tcPr>
             <w:tcW w:w="1170" w:type="dxa"/>
@@ -2368,21 +2492,28 @@
                 <w:sz w:val="22"/>
                 <w:szCs w:val="22"/>
               </w:rPr>
-              <w:t>QNS</w:t>
-            </w:r>
-            <w:r>
-              <w:rPr>
-                <w:sz w:val="22"/>
-                <w:szCs w:val="22"/>
-              </w:rPr>
-              <w:t>-</w:t>
-            </w:r>
-            <w:r>
-              <w:rPr>
-                <w:sz w:val="22"/>
-                <w:szCs w:val="22"/>
-              </w:rPr>
-              <w:t>1.4</w:t>
+              <w:t>QNS-</w:t>
+            </w:r>
+            <w:r>
+              <w:rPr>
+                <w:sz w:val="22"/>
+                <w:szCs w:val="22"/>
+              </w:rPr>
+              <w:t>1.3</w:t>
+            </w:r>
+            <w:r>
+              <w:rPr>
+                <w:sz w:val="22"/>
+                <w:szCs w:val="22"/>
+              </w:rPr>
+              <w:t>.</w:t>
+            </w:r>
+            <w:r>
+              <w:rPr>
+                <w:sz w:val="22"/>
+                <w:szCs w:val="22"/>
+              </w:rPr>
+              <w:t>2</w:t>
             </w:r>
           </w:p>
         </w:tc>
@@ -2412,7 +2543,7 @@
                 <w:sz w:val="22"/>
                 <w:szCs w:val="22"/>
               </w:rPr>
-              <w:t>Click on Survey Link in email body</w:t>
+              <w:t>Check the Survey expiry date in the survey notification email.</w:t>
             </w:r>
           </w:p>
         </w:tc>
@@ -2441,7 +2572,43 @@
                 <w:sz w:val="22"/>
                 <w:szCs w:val="22"/>
               </w:rPr>
-              <w:t>Survey opens in web interface</w:t>
+              <w:t xml:space="preserve">The expiry date should be 7 days out. </w:t>
+            </w:r>
+          </w:p>
+          <w:p>
+            <w:pPr>
+              <w:tabs>
+                <w:tab w:val="left" w:pos="360"/>
+              </w:tabs>
+              <w:rPr>
+                <w:sz w:val="22"/>
+                <w:szCs w:val="22"/>
+              </w:rPr>
+            </w:pPr>
+            <w:r>
+              <w:rPr>
+                <w:sz w:val="22"/>
+                <w:szCs w:val="22"/>
+              </w:rPr>
+              <w:t>e.g ‘</w:t>
+            </w:r>
+            <w:r>
+              <w:rPr>
+                <w:rFonts w:ascii="Tahoma" w:hAnsi="Tahoma" w:cs="Tahoma"/>
+              </w:rPr>
+              <w:t xml:space="preserve">This survey will expire on </w:t>
+            </w:r>
+            <w:r>
+              <w:rPr>
+                <w:rFonts w:ascii="Tahoma" w:hAnsi="Tahoma" w:cs="Tahoma"/>
+              </w:rPr>
+              <w:t>mm/dd/yyyy + 7 days’</w:t>
+            </w:r>
+            <w:r>
+              <w:rPr>
+                <w:rFonts w:ascii="Tahoma" w:hAnsi="Tahoma" w:cs="Tahoma"/>
+              </w:rPr>
+              <w:t>.</w:t>
             </w:r>
           </w:p>
         </w:tc>
@@ -2528,14 +2695,7 @@
                 <w:sz w:val="22"/>
                 <w:szCs w:val="22"/>
               </w:rPr>
-              <w:t>1.</w:t>
-            </w:r>
-            <w:r>
-              <w:rPr>
-                <w:sz w:val="22"/>
-                <w:szCs w:val="22"/>
-              </w:rPr>
-              <w:t>5</w:t>
+              <w:t>1.4</w:t>
             </w:r>
           </w:p>
         </w:tc>
@@ -2553,6 +2713,7 @@
             <w:pPr>
               <w:tabs>
                 <w:tab w:val="left" w:pos="360"/>
+                <w:tab w:val="left" w:pos="1272"/>
               </w:tabs>
               <w:rPr>
                 <w:sz w:val="22"/>
@@ -2564,7 +2725,7 @@
                 <w:sz w:val="22"/>
                 <w:szCs w:val="22"/>
               </w:rPr>
-              <w:t>Verify the number of questions</w:t>
+              <w:t>Click on Survey Link in email body</w:t>
             </w:r>
           </w:p>
         </w:tc>
@@ -2593,21 +2754,7 @@
                 <w:sz w:val="22"/>
                 <w:szCs w:val="22"/>
               </w:rPr>
-              <w:t>5 regular questions and the extra hot topic question are available for a Survey based on Quality</w:t>
-            </w:r>
-            <w:r>
-              <w:rPr>
-                <w:sz w:val="22"/>
-                <w:szCs w:val="22"/>
-              </w:rPr>
-              <w:t xml:space="preserve"> </w:t>
-            </w:r>
-            <w:r>
-              <w:rPr>
-                <w:sz w:val="22"/>
-                <w:szCs w:val="22"/>
-              </w:rPr>
-              <w:t>Now log during the Pilot</w:t>
+              <w:t>Survey opens in web interface</w:t>
             </w:r>
           </w:p>
         </w:tc>
@@ -2630,7 +2777,7 @@
                 <w:sz w:val="22"/>
                 <w:szCs w:val="22"/>
               </w:rPr>
-              <w:t>Y</w:t>
+              <w:t>N</w:t>
             </w:r>
           </w:p>
         </w:tc>
@@ -2654,7 +2801,7 @@
                 <w:sz w:val="22"/>
                 <w:szCs w:val="22"/>
               </w:rPr>
-              <w:t>Pass</w:t>
+              <w:t>NA</w:t>
             </w:r>
           </w:p>
         </w:tc>
@@ -2680,14 +2827,7 @@
                 <w:sz w:val="22"/>
                 <w:szCs w:val="22"/>
               </w:rPr>
-              <w:t>QNS</w:t>
-            </w:r>
-            <w:r>
-              <w:rPr>
-                <w:sz w:val="22"/>
-                <w:szCs w:val="22"/>
-              </w:rPr>
-              <w:t>-</w:t>
+              <w:t>QNS-</w:t>
             </w:r>
             <w:r>
               <w:rPr>
@@ -2701,7 +2841,7 @@
                 <w:sz w:val="22"/>
                 <w:szCs w:val="22"/>
               </w:rPr>
-              <w:t>6</w:t>
+              <w:t>5</w:t>
             </w:r>
           </w:p>
         </w:tc>
@@ -2730,7 +2870,7 @@
                 <w:sz w:val="22"/>
                 <w:szCs w:val="22"/>
               </w:rPr>
-              <w:t>Complete the Survey by selecting responses and clicking submit after all responses selected.</w:t>
+              <w:t>Verify the number of questions</w:t>
             </w:r>
           </w:p>
         </w:tc>
@@ -2759,14 +2899,7 @@
                 <w:sz w:val="22"/>
                 <w:szCs w:val="22"/>
               </w:rPr>
-              <w:t xml:space="preserve">Successfully complete the </w:t>
-            </w:r>
-            <w:r>
-              <w:rPr>
-                <w:sz w:val="22"/>
-                <w:szCs w:val="22"/>
-              </w:rPr>
-              <w:t>Survey</w:t>
+              <w:t>5 regular questions and the extra hot topic question are available for a Survey based on Quality Now log during the Pilot</w:t>
             </w:r>
           </w:p>
         </w:tc>
@@ -2789,7 +2922,7 @@
                 <w:sz w:val="22"/>
                 <w:szCs w:val="22"/>
               </w:rPr>
-              <w:t>Y</w:t>
+              <w:t>N</w:t>
             </w:r>
           </w:p>
         </w:tc>
@@ -2813,7 +2946,7 @@
                 <w:sz w:val="22"/>
                 <w:szCs w:val="22"/>
               </w:rPr>
-              <w:t>Pass</w:t>
+              <w:t>NA</w:t>
             </w:r>
           </w:p>
         </w:tc>
@@ -2839,14 +2972,8 @@
                 <w:sz w:val="22"/>
                 <w:szCs w:val="22"/>
               </w:rPr>
-              <w:t>QNS</w:t>
-            </w:r>
-            <w:r>
-              <w:rPr>
-                <w:sz w:val="22"/>
-                <w:szCs w:val="22"/>
-              </w:rPr>
-              <w:t>-</w:t>
+              <w:lastRenderedPageBreak/>
+              <w:t>QNS-</w:t>
             </w:r>
             <w:r>
               <w:rPr>
@@ -2860,7 +2987,7 @@
                 <w:sz w:val="22"/>
                 <w:szCs w:val="22"/>
               </w:rPr>
-              <w:t>7</w:t>
+              <w:t>6</w:t>
             </w:r>
           </w:p>
         </w:tc>
@@ -2889,7 +3016,7 @@
                 <w:sz w:val="22"/>
                 <w:szCs w:val="22"/>
               </w:rPr>
-              <w:t>Attempt to complete the same survey from the url in the Email Notification</w:t>
+              <w:t>Complete the Survey by selecting responses and clicking submit after all responses selected.</w:t>
             </w:r>
           </w:p>
         </w:tc>
@@ -2918,7 +3045,7 @@
                 <w:sz w:val="22"/>
                 <w:szCs w:val="22"/>
               </w:rPr>
-              <w:t>A message is displayed that Survey has been completed.</w:t>
+              <w:t>Successfully complete the Survey</w:t>
             </w:r>
           </w:p>
         </w:tc>
@@ -2941,7 +3068,7 @@
                 <w:sz w:val="22"/>
                 <w:szCs w:val="22"/>
               </w:rPr>
-              <w:t>Y</w:t>
+              <w:t>N</w:t>
             </w:r>
           </w:p>
         </w:tc>
@@ -2965,7 +3092,7 @@
                 <w:sz w:val="22"/>
                 <w:szCs w:val="22"/>
               </w:rPr>
-              <w:t>Pass</w:t>
+              <w:t>NA</w:t>
             </w:r>
           </w:p>
         </w:tc>
@@ -3005,7 +3132,7 @@
                 <w:sz w:val="22"/>
                 <w:szCs w:val="22"/>
               </w:rPr>
-              <w:t>8</w:t>
+              <w:t>7</w:t>
             </w:r>
           </w:p>
         </w:tc>
@@ -3034,7 +3161,7 @@
                 <w:sz w:val="22"/>
                 <w:szCs w:val="22"/>
               </w:rPr>
-              <w:t>Click on Survey Link for a Quality Now Survey generated outside of the Pilot period.</w:t>
+              <w:t>Attempt to complete the same survey from the url in the Email Notification</w:t>
             </w:r>
           </w:p>
         </w:tc>
@@ -3063,7 +3190,7 @@
                 <w:sz w:val="22"/>
                 <w:szCs w:val="22"/>
               </w:rPr>
-              <w:t>Extra hot topic question is not presented to user.</w:t>
+              <w:t>A message is displayed that Survey has been completed.</w:t>
             </w:r>
           </w:p>
         </w:tc>
@@ -3086,7 +3213,7 @@
                 <w:sz w:val="22"/>
                 <w:szCs w:val="22"/>
               </w:rPr>
-              <w:t>Y</w:t>
+              <w:t>N</w:t>
             </w:r>
           </w:p>
         </w:tc>
@@ -3110,7 +3237,152 @@
                 <w:sz w:val="22"/>
                 <w:szCs w:val="22"/>
               </w:rPr>
-              <w:t>Pass</w:t>
+              <w:t>NA</w:t>
+            </w:r>
+          </w:p>
+        </w:tc>
+      </w:tr>
+      <w:tr>
+        <w:tc>
+          <w:tcPr>
+            <w:tcW w:w="1170" w:type="dxa"/>
+          </w:tcPr>
+          <w:p>
+            <w:pPr>
+              <w:tabs>
+                <w:tab w:val="left" w:pos="360"/>
+              </w:tabs>
+              <w:jc w:val="center"/>
+              <w:rPr>
+                <w:sz w:val="22"/>
+                <w:szCs w:val="22"/>
+              </w:rPr>
+            </w:pPr>
+            <w:r>
+              <w:rPr>
+                <w:sz w:val="22"/>
+                <w:szCs w:val="22"/>
+              </w:rPr>
+              <w:t>QNS-</w:t>
+            </w:r>
+            <w:r>
+              <w:rPr>
+                <w:sz w:val="22"/>
+                <w:szCs w:val="22"/>
+              </w:rPr>
+              <w:t>1.</w:t>
+            </w:r>
+            <w:r>
+              <w:rPr>
+                <w:sz w:val="22"/>
+                <w:szCs w:val="22"/>
+              </w:rPr>
+              <w:t>8</w:t>
+            </w:r>
+          </w:p>
+        </w:tc>
+        <w:tc>
+          <w:tcPr>
+            <w:tcW w:w="4973" w:type="dxa"/>
+            <w:tcBorders>
+              <w:top w:val="single" w:sz="4" w:space="0" w:color="auto"/>
+              <w:left w:val="single" w:sz="4" w:space="0" w:color="auto"/>
+              <w:bottom w:val="single" w:sz="4" w:space="0" w:color="auto"/>
+              <w:right w:val="single" w:sz="4" w:space="0" w:color="auto"/>
+            </w:tcBorders>
+          </w:tcPr>
+          <w:p>
+            <w:pPr>
+              <w:tabs>
+                <w:tab w:val="left" w:pos="360"/>
+              </w:tabs>
+              <w:rPr>
+                <w:sz w:val="22"/>
+                <w:szCs w:val="22"/>
+              </w:rPr>
+            </w:pPr>
+            <w:r>
+              <w:rPr>
+                <w:sz w:val="22"/>
+                <w:szCs w:val="22"/>
+              </w:rPr>
+              <w:t>Click on Survey Link for a Quality Now Survey generated outside of the Pilot period.</w:t>
+            </w:r>
+          </w:p>
+        </w:tc>
+        <w:tc>
+          <w:tcPr>
+            <w:tcW w:w="4275" w:type="dxa"/>
+            <w:tcBorders>
+              <w:top w:val="single" w:sz="4" w:space="0" w:color="auto"/>
+              <w:left w:val="single" w:sz="4" w:space="0" w:color="auto"/>
+              <w:bottom w:val="single" w:sz="4" w:space="0" w:color="auto"/>
+              <w:right w:val="single" w:sz="4" w:space="0" w:color="auto"/>
+            </w:tcBorders>
+          </w:tcPr>
+          <w:p>
+            <w:pPr>
+              <w:tabs>
+                <w:tab w:val="left" w:pos="360"/>
+              </w:tabs>
+              <w:rPr>
+                <w:sz w:val="22"/>
+                <w:szCs w:val="22"/>
+              </w:rPr>
+            </w:pPr>
+            <w:r>
+              <w:rPr>
+                <w:sz w:val="22"/>
+                <w:szCs w:val="22"/>
+              </w:rPr>
+              <w:t>Extra hot topic question is not presented to user.</w:t>
+            </w:r>
+          </w:p>
+        </w:tc>
+        <w:tc>
+          <w:tcPr>
+            <w:tcW w:w="1192" w:type="dxa"/>
+          </w:tcPr>
+          <w:p>
+            <w:pPr>
+              <w:tabs>
+                <w:tab w:val="left" w:pos="360"/>
+              </w:tabs>
+              <w:rPr>
+                <w:sz w:val="22"/>
+                <w:szCs w:val="22"/>
+              </w:rPr>
+            </w:pPr>
+            <w:r>
+              <w:rPr>
+                <w:sz w:val="22"/>
+                <w:szCs w:val="22"/>
+              </w:rPr>
+              <w:t>N</w:t>
+            </w:r>
+          </w:p>
+        </w:tc>
+        <w:tc>
+          <w:tcPr>
+            <w:tcW w:w="1440" w:type="dxa"/>
+          </w:tcPr>
+          <w:p>
+            <w:pPr>
+              <w:tabs>
+                <w:tab w:val="left" w:pos="360"/>
+              </w:tabs>
+              <w:jc w:val="center"/>
+              <w:rPr>
+                <w:sz w:val="22"/>
+                <w:szCs w:val="22"/>
+              </w:rPr>
+            </w:pPr>
+            <w:r>
+              <w:rPr>
+                <w:sz w:val="22"/>
+                <w:szCs w:val="22"/>
+              </w:rPr>
+              <w:t>NA</w:t>
             </w:r>
           </w:p>
         </w:tc>
@@ -3136,6 +3408,12 @@
                 <w:rFonts w:ascii="Arial" w:hAnsi="Arial" w:cs="Arial"/>
               </w:rPr>
             </w:pPr>
+            <w:r>
+              <w:rPr>
+                <w:rFonts w:ascii="Arial" w:hAnsi="Arial" w:cs="Arial"/>
+              </w:rPr>
+              <w:t>QNS-2.1</w:t>
+            </w:r>
           </w:p>
         </w:tc>
         <w:tc>
@@ -3157,6 +3435,13 @@
                 <w:rFonts w:ascii="Arial" w:hAnsi="Arial" w:cs="Arial"/>
               </w:rPr>
             </w:pPr>
+            <w:r>
+              <w:rPr>
+                <w:sz w:val="22"/>
+                <w:szCs w:val="22"/>
+              </w:rPr>
+              <w:t>Check open surveys after daily employee load</w:t>
+            </w:r>
           </w:p>
         </w:tc>
         <w:tc>
@@ -3175,11 +3460,76 @@
                 <w:rFonts w:ascii="Arial" w:hAnsi="Arial" w:cs="Arial"/>
               </w:rPr>
             </w:pPr>
+            <w:r>
+              <w:rPr>
+                <w:rFonts w:ascii="Arial" w:hAnsi="Arial" w:cs="Arial"/>
+              </w:rPr>
+              <w:t>Surveys older than 7 days need to be Inactivated with Inactivation Reason ‘</w:t>
+            </w:r>
+            <w:r>
+              <w:rPr>
+                <w:rFonts w:ascii="Arial" w:hAnsi="Arial" w:cs="Arial"/>
+              </w:rPr>
+              <w:t>Survey Expired</w:t>
+            </w:r>
+            <w:r>
+              <w:rPr>
+                <w:rFonts w:ascii="Arial" w:hAnsi="Arial" w:cs="Arial"/>
+              </w:rPr>
+              <w:t>’</w:t>
+            </w:r>
           </w:p>
         </w:tc>
         <w:tc>
           <w:tcPr>
             <w:tcW w:w="1192" w:type="dxa"/>
+          </w:tcPr>
+          <w:p>
+            <w:pPr>
+              <w:tabs>
+                <w:tab w:val="left" w:pos="360"/>
+              </w:tabs>
+              <w:rPr>
+                <w:rFonts w:ascii="Arial" w:hAnsi="Arial" w:cs="Arial"/>
+              </w:rPr>
+            </w:pPr>
+            <w:r>
+              <w:rPr>
+                <w:sz w:val="22"/>
+                <w:szCs w:val="22"/>
+              </w:rPr>
+              <w:t>Y</w:t>
+            </w:r>
+          </w:p>
+        </w:tc>
+        <w:tc>
+          <w:tcPr>
+            <w:tcW w:w="1440" w:type="dxa"/>
+          </w:tcPr>
+          <w:p>
+            <w:pPr>
+              <w:tabs>
+                <w:tab w:val="left" w:pos="360"/>
+              </w:tabs>
+              <w:jc w:val="center"/>
+              <w:rPr>
+                <w:rFonts w:ascii="Arial" w:hAnsi="Arial" w:cs="Arial"/>
+              </w:rPr>
+            </w:pPr>
+            <w:r>
+              <w:rPr>
+                <w:sz w:val="22"/>
+                <w:szCs w:val="22"/>
+              </w:rPr>
+              <w:t>Pass</w:t>
+            </w:r>
+          </w:p>
+        </w:tc>
+      </w:tr>
+      <w:tr>
+        <w:tc>
+          <w:tcPr>
+            <w:tcW w:w="1170" w:type="dxa"/>
             <w:tcBorders>
               <w:top w:val="single" w:sz="4" w:space="0" w:color="auto"/>
               <w:left w:val="single" w:sz="4" w:space="0" w:color="auto"/>
@@ -3192,15 +3542,22 @@
               <w:tabs>
                 <w:tab w:val="left" w:pos="360"/>
               </w:tabs>
+              <w:jc w:val="center"/>
               <w:rPr>
                 <w:rFonts w:ascii="Arial" w:hAnsi="Arial" w:cs="Arial"/>
               </w:rPr>
             </w:pPr>
-          </w:p>
-        </w:tc>
-        <w:tc>
-          <w:tcPr>
-            <w:tcW w:w="1440" w:type="dxa"/>
+            <w:r>
+              <w:rPr>
+                <w:rFonts w:ascii="Arial" w:hAnsi="Arial" w:cs="Arial"/>
+              </w:rPr>
+              <w:t>QNS-3.1</w:t>
+            </w:r>
+          </w:p>
+        </w:tc>
+        <w:tc>
+          <w:tcPr>
+            <w:tcW w:w="4973" w:type="dxa"/>
             <w:tcBorders>
               <w:top w:val="single" w:sz="4" w:space="0" w:color="auto"/>
               <w:left w:val="single" w:sz="4" w:space="0" w:color="auto"/>
@@ -3213,11 +3570,89 @@
               <w:tabs>
                 <w:tab w:val="left" w:pos="360"/>
               </w:tabs>
+              <w:rPr>
+                <w:sz w:val="22"/>
+                <w:szCs w:val="22"/>
+              </w:rPr>
+            </w:pPr>
+            <w:r>
+              <w:rPr>
+                <w:sz w:val="22"/>
+                <w:szCs w:val="22"/>
+              </w:rPr>
+              <w:t>Run CoachingSurveyReminders sql agent job</w:t>
+            </w:r>
+          </w:p>
+        </w:tc>
+        <w:tc>
+          <w:tcPr>
+            <w:tcW w:w="4275" w:type="dxa"/>
+            <w:tcBorders>
+              <w:top w:val="single" w:sz="4" w:space="0" w:color="auto"/>
+              <w:left w:val="single" w:sz="4" w:space="0" w:color="auto"/>
+              <w:bottom w:val="single" w:sz="4" w:space="0" w:color="auto"/>
+              <w:right w:val="single" w:sz="4" w:space="0" w:color="auto"/>
+            </w:tcBorders>
+          </w:tcPr>
+          <w:p>
+            <w:pPr>
+              <w:rPr>
+                <w:rFonts w:ascii="Arial" w:hAnsi="Arial" w:cs="Arial"/>
+              </w:rPr>
+            </w:pPr>
+            <w:r>
+              <w:rPr>
+                <w:rFonts w:ascii="Arial" w:hAnsi="Arial" w:cs="Arial"/>
+              </w:rPr>
+              <w:t>All surveys that are 72 hours and older that are active will receive a reminder notification in email</w:t>
+            </w:r>
+          </w:p>
+        </w:tc>
+        <w:tc>
+          <w:tcPr>
+            <w:tcW w:w="1192" w:type="dxa"/>
+          </w:tcPr>
+          <w:p>
+            <w:pPr>
+              <w:tabs>
+                <w:tab w:val="left" w:pos="360"/>
+              </w:tabs>
+              <w:rPr>
+                <w:sz w:val="22"/>
+                <w:szCs w:val="22"/>
+              </w:rPr>
+            </w:pPr>
+            <w:r>
+              <w:rPr>
+                <w:sz w:val="22"/>
+                <w:szCs w:val="22"/>
+              </w:rPr>
+              <w:t>Y</w:t>
+            </w:r>
+          </w:p>
+        </w:tc>
+        <w:tc>
+          <w:tcPr>
+            <w:tcW w:w="1440" w:type="dxa"/>
+          </w:tcPr>
+          <w:p>
+            <w:pPr>
+              <w:tabs>
+                <w:tab w:val="left" w:pos="360"/>
+              </w:tabs>
               <w:jc w:val="center"/>
               <w:rPr>
-                <w:rFonts w:ascii="Arial" w:hAnsi="Arial" w:cs="Arial"/>
-              </w:rPr>
-            </w:pPr>
+                <w:sz w:val="22"/>
+                <w:szCs w:val="22"/>
+              </w:rPr>
+            </w:pPr>
+            <w:r>
+              <w:rPr>
+                <w:sz w:val="22"/>
+                <w:szCs w:val="22"/>
+              </w:rPr>
+              <w:t>Pass</w:t>
+            </w:r>
           </w:p>
         </w:tc>
       </w:tr>
@@ -3540,7 +3975,7 @@
               <w:rPr>
                 <w:rFonts w:ascii="Arial" w:hAnsi="Arial" w:cs="Arial"/>
               </w:rPr>
-              <w:t>4/3/2021</w:t>
+              <w:t>3/15/2022</w:t>
             </w:r>
           </w:p>
         </w:tc>
@@ -3711,7 +4146,7 @@
               <w:rPr>
                 <w:rFonts w:ascii="Arial" w:hAnsi="Arial" w:cs="Arial"/>
               </w:rPr>
-              <w:t>4/3/2021</w:t>
+              <w:t>3/15/2022</w:t>
             </w:r>
           </w:p>
         </w:tc>
@@ -4092,7 +4527,6 @@
                 <w:sz w:val="19"/>
                 <w:szCs w:val="19"/>
               </w:rPr>
-              <w:lastRenderedPageBreak/>
               <w:t xml:space="preserve">      ,[State]</w:t>
             </w:r>
           </w:p>
@@ -4766,6 +5200,7 @@
                 <w:sz w:val="19"/>
                 <w:szCs w:val="19"/>
               </w:rPr>
+              <w:lastRenderedPageBreak/>
               <w:t>,isCSRAcknowledged =1</w:t>
             </w:r>
           </w:p>
@@ -5006,610 +5441,610 @@
                 <w:sz w:val="19"/>
                 <w:szCs w:val="19"/>
               </w:rPr>
+              <w:t xml:space="preserve">  SET @EndOfPeriod  = DATEADD(day, DATEDIFF(DD, 0, GetDate()),0) </w:t>
+            </w:r>
+          </w:p>
+          <w:p>
+            <w:pPr>
+              <w:overflowPunct/>
+              <w:textAlignment w:val="auto"/>
+              <w:rPr>
+                <w:rFonts w:ascii="Consolas" w:hAnsi="Consolas" w:cs="Consolas"/>
+                <w:color w:val="000000"/>
+                <w:sz w:val="19"/>
+                <w:szCs w:val="19"/>
+              </w:rPr>
+            </w:pPr>
+            <w:r>
+              <w:rPr>
+                <w:rFonts w:ascii="Consolas" w:hAnsi="Consolas" w:cs="Consolas"/>
+                <w:color w:val="000000"/>
+                <w:sz w:val="19"/>
+                <w:szCs w:val="19"/>
+              </w:rPr>
+              <w:t xml:space="preserve">  -- For Start of Current Month</w:t>
+            </w:r>
+          </w:p>
+          <w:p>
+            <w:pPr>
+              <w:overflowPunct/>
+              <w:textAlignment w:val="auto"/>
+              <w:rPr>
+                <w:rFonts w:ascii="Consolas" w:hAnsi="Consolas" w:cs="Consolas"/>
+                <w:color w:val="000000"/>
+                <w:sz w:val="19"/>
+                <w:szCs w:val="19"/>
+              </w:rPr>
+            </w:pPr>
+            <w:r>
+              <w:rPr>
+                <w:rFonts w:ascii="Consolas" w:hAnsi="Consolas" w:cs="Consolas"/>
+                <w:color w:val="000000"/>
+                <w:sz w:val="19"/>
+                <w:szCs w:val="19"/>
+              </w:rPr>
+              <w:t xml:space="preserve">  --SET @StartOfMonth = DATEADD(month, DATEDIFF(month, 0, GetDate()),0) </w:t>
+            </w:r>
+          </w:p>
+          <w:p>
+            <w:pPr>
+              <w:overflowPunct/>
+              <w:textAlignment w:val="auto"/>
+              <w:rPr>
+                <w:rFonts w:ascii="Consolas" w:hAnsi="Consolas" w:cs="Consolas"/>
+                <w:color w:val="000000"/>
+                <w:sz w:val="19"/>
+                <w:szCs w:val="19"/>
+              </w:rPr>
+            </w:pPr>
+            <w:r>
+              <w:rPr>
+                <w:rFonts w:ascii="Consolas" w:hAnsi="Consolas" w:cs="Consolas"/>
+                <w:color w:val="000000"/>
+                <w:sz w:val="19"/>
+                <w:szCs w:val="19"/>
+              </w:rPr>
+              <w:t xml:space="preserve">  -- For testing setting to beginning of year. </w:t>
+            </w:r>
+          </w:p>
+          <w:p>
+            <w:pPr>
+              <w:overflowPunct/>
+              <w:textAlignment w:val="auto"/>
+              <w:rPr>
+                <w:rFonts w:ascii="Consolas" w:hAnsi="Consolas" w:cs="Consolas"/>
+                <w:color w:val="000000"/>
+                <w:sz w:val="19"/>
+                <w:szCs w:val="19"/>
+              </w:rPr>
+            </w:pPr>
+            <w:r>
+              <w:rPr>
+                <w:rFonts w:ascii="Consolas" w:hAnsi="Consolas" w:cs="Consolas"/>
+                <w:color w:val="000000"/>
+                <w:sz w:val="19"/>
+                <w:szCs w:val="19"/>
+              </w:rPr>
+              <w:t xml:space="preserve">  --SET @StartOfMonth = DATEADD(year, DATEDIFF(year, 0, GetDate()),0) </w:t>
+            </w:r>
+          </w:p>
+          <w:p>
+            <w:pPr>
+              <w:overflowPunct/>
+              <w:textAlignment w:val="auto"/>
+              <w:rPr>
+                <w:rFonts w:ascii="Consolas" w:hAnsi="Consolas" w:cs="Consolas"/>
+                <w:color w:val="000000"/>
+                <w:sz w:val="19"/>
+                <w:szCs w:val="19"/>
+              </w:rPr>
+            </w:pPr>
+            <w:r>
+              <w:rPr>
+                <w:rFonts w:ascii="Consolas" w:hAnsi="Consolas" w:cs="Consolas"/>
+                <w:color w:val="000000"/>
+                <w:sz w:val="19"/>
+                <w:szCs w:val="19"/>
+              </w:rPr>
+              <w:t xml:space="preserve">  -- For n months in the past GetDate())-n</w:t>
+            </w:r>
+          </w:p>
+          <w:p>
+            <w:pPr>
+              <w:overflowPunct/>
+              <w:textAlignment w:val="auto"/>
+              <w:rPr>
+                <w:rFonts w:ascii="Consolas" w:hAnsi="Consolas" w:cs="Consolas"/>
+                <w:color w:val="000000"/>
+                <w:sz w:val="19"/>
+                <w:szCs w:val="19"/>
+              </w:rPr>
+            </w:pPr>
+            <w:r>
+              <w:rPr>
+                <w:rFonts w:ascii="Consolas" w:hAnsi="Consolas" w:cs="Consolas"/>
+                <w:color w:val="000000"/>
+                <w:sz w:val="19"/>
+                <w:szCs w:val="19"/>
+              </w:rPr>
+              <w:t xml:space="preserve">    --SET @StartOfMonth = DATEADD(month, DATEDIFF(month, 0, GetDate())-4,0) </w:t>
+            </w:r>
+          </w:p>
+          <w:p>
+            <w:pPr>
+              <w:overflowPunct/>
+              <w:textAlignment w:val="auto"/>
+              <w:rPr>
+                <w:rFonts w:ascii="Consolas" w:hAnsi="Consolas" w:cs="Consolas"/>
+                <w:color w:val="000000"/>
+                <w:sz w:val="19"/>
+                <w:szCs w:val="19"/>
+              </w:rPr>
+            </w:pPr>
+            <w:r>
+              <w:rPr>
+                <w:rFonts w:ascii="Consolas" w:hAnsi="Consolas" w:cs="Consolas"/>
+                <w:color w:val="000000"/>
+                <w:sz w:val="19"/>
+                <w:szCs w:val="19"/>
+              </w:rPr>
+              <w:t xml:space="preserve">  -- For n days in the past GetDate())-n</w:t>
+            </w:r>
+          </w:p>
+          <w:p>
+            <w:pPr>
+              <w:overflowPunct/>
+              <w:textAlignment w:val="auto"/>
+              <w:rPr>
+                <w:rFonts w:ascii="Consolas" w:hAnsi="Consolas" w:cs="Consolas"/>
+                <w:color w:val="000000"/>
+                <w:sz w:val="19"/>
+                <w:szCs w:val="19"/>
+              </w:rPr>
+            </w:pPr>
+            <w:r>
+              <w:rPr>
+                <w:rFonts w:ascii="Consolas" w:hAnsi="Consolas" w:cs="Consolas"/>
+                <w:color w:val="000000"/>
+                <w:sz w:val="19"/>
+                <w:szCs w:val="19"/>
+              </w:rPr>
+              <w:t xml:space="preserve">  SET @StartOfPeriod = DATEADD(day, DATEDIFF(DD, 0, GetDate())-7,0) -- 7 days for Production code</w:t>
+            </w:r>
+          </w:p>
+          <w:p>
+            <w:pPr>
+              <w:overflowPunct/>
+              <w:textAlignment w:val="auto"/>
+              <w:rPr>
+                <w:rFonts w:ascii="Consolas" w:hAnsi="Consolas" w:cs="Consolas"/>
+                <w:color w:val="000000"/>
+                <w:sz w:val="19"/>
+                <w:szCs w:val="19"/>
+              </w:rPr>
+            </w:pPr>
+          </w:p>
+          <w:p>
+            <w:pPr>
+              <w:overflowPunct/>
+              <w:textAlignment w:val="auto"/>
+              <w:rPr>
+                <w:rFonts w:ascii="Consolas" w:hAnsi="Consolas" w:cs="Consolas"/>
+                <w:color w:val="000000"/>
+                <w:sz w:val="19"/>
+                <w:szCs w:val="19"/>
+              </w:rPr>
+            </w:pPr>
+            <w:r>
+              <w:rPr>
+                <w:rFonts w:ascii="Consolas" w:hAnsi="Consolas" w:cs="Consolas"/>
+                <w:color w:val="000000"/>
+                <w:sz w:val="19"/>
+                <w:szCs w:val="19"/>
+              </w:rPr>
+              <w:t xml:space="preserve">   SET @StartOfPilotDate1 = (SELECT [StartOfPilotDate1] FROM [EC].[Survey_Pilot_Date])</w:t>
+            </w:r>
+          </w:p>
+          <w:p>
+            <w:pPr>
+              <w:overflowPunct/>
+              <w:textAlignment w:val="auto"/>
+              <w:rPr>
+                <w:rFonts w:ascii="Consolas" w:hAnsi="Consolas" w:cs="Consolas"/>
+                <w:color w:val="000000"/>
+                <w:sz w:val="19"/>
+                <w:szCs w:val="19"/>
+              </w:rPr>
+            </w:pPr>
+            <w:r>
+              <w:rPr>
+                <w:rFonts w:ascii="Consolas" w:hAnsi="Consolas" w:cs="Consolas"/>
+                <w:color w:val="000000"/>
+                <w:sz w:val="19"/>
+                <w:szCs w:val="19"/>
+              </w:rPr>
+              <w:t xml:space="preserve">  SET @EndOfPilotDate1 = (SELECT [EndOfPilotDate1] FROM [EC].[Survey_Pilot_Date])</w:t>
+            </w:r>
+          </w:p>
+          <w:p>
+            <w:pPr>
+              <w:overflowPunct/>
+              <w:textAlignment w:val="auto"/>
+              <w:rPr>
+                <w:rFonts w:ascii="Consolas" w:hAnsi="Consolas" w:cs="Consolas"/>
+                <w:color w:val="000000"/>
+                <w:sz w:val="19"/>
+                <w:szCs w:val="19"/>
+              </w:rPr>
+            </w:pPr>
+            <w:r>
+              <w:rPr>
+                <w:rFonts w:ascii="Consolas" w:hAnsi="Consolas" w:cs="Consolas"/>
+                <w:color w:val="000000"/>
+                <w:sz w:val="19"/>
+                <w:szCs w:val="19"/>
+              </w:rPr>
+              <w:t xml:space="preserve">  SET @StartOfPilotDate2 = (SELECT [StartOfPilotDate2] FROM [EC].[Survey_Pilot_Date])</w:t>
+            </w:r>
+          </w:p>
+          <w:p>
+            <w:pPr>
+              <w:overflowPunct/>
+              <w:textAlignment w:val="auto"/>
+              <w:rPr>
+                <w:rFonts w:ascii="Consolas" w:hAnsi="Consolas" w:cs="Consolas"/>
+                <w:color w:val="000000"/>
+                <w:sz w:val="19"/>
+                <w:szCs w:val="19"/>
+              </w:rPr>
+            </w:pPr>
+            <w:r>
+              <w:rPr>
+                <w:rFonts w:ascii="Consolas" w:hAnsi="Consolas" w:cs="Consolas"/>
+                <w:color w:val="000000"/>
+                <w:sz w:val="19"/>
+                <w:szCs w:val="19"/>
+              </w:rPr>
+              <w:t xml:space="preserve">  SET @EndOfPilotDate2 = (SELECT [EndOfPilotDate2] FROM [EC].[Survey_Pilot_Date])</w:t>
+            </w:r>
+          </w:p>
+          <w:p>
+            <w:pPr>
+              <w:overflowPunct/>
+              <w:textAlignment w:val="auto"/>
+              <w:rPr>
+                <w:rFonts w:ascii="Consolas" w:hAnsi="Consolas" w:cs="Consolas"/>
+                <w:color w:val="000000"/>
+                <w:sz w:val="19"/>
+                <w:szCs w:val="19"/>
+              </w:rPr>
+            </w:pPr>
+          </w:p>
+          <w:p>
+            <w:pPr>
+              <w:overflowPunct/>
+              <w:textAlignment w:val="auto"/>
+              <w:rPr>
+                <w:rFonts w:ascii="Consolas" w:hAnsi="Consolas" w:cs="Consolas"/>
+                <w:color w:val="000000"/>
+                <w:sz w:val="19"/>
+                <w:szCs w:val="19"/>
+              </w:rPr>
+            </w:pPr>
+          </w:p>
+          <w:p>
+            <w:pPr>
+              <w:overflowPunct/>
+              <w:textAlignment w:val="auto"/>
+              <w:rPr>
+                <w:rFonts w:ascii="Consolas" w:hAnsi="Consolas" w:cs="Consolas"/>
+                <w:color w:val="000000"/>
+                <w:sz w:val="19"/>
+                <w:szCs w:val="19"/>
+              </w:rPr>
+            </w:pPr>
+            <w:r>
+              <w:rPr>
+                <w:rFonts w:ascii="Consolas" w:hAnsi="Consolas" w:cs="Consolas"/>
+                <w:color w:val="000000"/>
+                <w:sz w:val="19"/>
+                <w:szCs w:val="19"/>
+              </w:rPr>
+              <w:t xml:space="preserve">SELECT DISTINCT 1 SurveyTypeID, </w:t>
+            </w:r>
+          </w:p>
+          <w:p>
+            <w:pPr>
+              <w:overflowPunct/>
+              <w:textAlignment w:val="auto"/>
+              <w:rPr>
+                <w:rFonts w:ascii="Consolas" w:hAnsi="Consolas" w:cs="Consolas"/>
+                <w:color w:val="000000"/>
+                <w:sz w:val="19"/>
+                <w:szCs w:val="19"/>
+              </w:rPr>
+            </w:pPr>
+            <w:r>
+              <w:rPr>
+                <w:rFonts w:ascii="Consolas" w:hAnsi="Consolas" w:cs="Consolas"/>
+                <w:color w:val="000000"/>
+                <w:sz w:val="19"/>
+                <w:szCs w:val="19"/>
+              </w:rPr>
+              <w:t xml:space="preserve">                   CL.CoachingID,</w:t>
+            </w:r>
+          </w:p>
+          <w:p>
+            <w:pPr>
+              <w:overflowPunct/>
+              <w:textAlignment w:val="auto"/>
+              <w:rPr>
+                <w:rFonts w:ascii="Consolas" w:hAnsi="Consolas" w:cs="Consolas"/>
+                <w:color w:val="000000"/>
+                <w:sz w:val="19"/>
+                <w:szCs w:val="19"/>
+              </w:rPr>
+            </w:pPr>
+            <w:r>
+              <w:rPr>
+                <w:rFonts w:ascii="Consolas" w:hAnsi="Consolas" w:cs="Consolas"/>
+                <w:color w:val="000000"/>
+                <w:sz w:val="19"/>
+                <w:szCs w:val="19"/>
+              </w:rPr>
+              <w:t xml:space="preserve">                   CL.Formname, </w:t>
+            </w:r>
+          </w:p>
+          <w:p>
+            <w:pPr>
+              <w:overflowPunct/>
+              <w:textAlignment w:val="auto"/>
+              <w:rPr>
+                <w:rFonts w:ascii="Consolas" w:hAnsi="Consolas" w:cs="Consolas"/>
+                <w:color w:val="000000"/>
+                <w:sz w:val="19"/>
+                <w:szCs w:val="19"/>
+              </w:rPr>
+            </w:pPr>
+            <w:r>
+              <w:rPr>
+                <w:rFonts w:ascii="Consolas" w:hAnsi="Consolas" w:cs="Consolas"/>
+                <w:color w:val="000000"/>
+                <w:sz w:val="19"/>
+                <w:szCs w:val="19"/>
+              </w:rPr>
+              <w:t xml:space="preserve">                   CL.EmpID,</w:t>
+            </w:r>
+          </w:p>
+          <w:p>
+            <w:pPr>
+              <w:overflowPunct/>
+              <w:textAlignment w:val="auto"/>
+              <w:rPr>
+                <w:rFonts w:ascii="Consolas" w:hAnsi="Consolas" w:cs="Consolas"/>
+                <w:color w:val="000000"/>
+                <w:sz w:val="19"/>
+                <w:szCs w:val="19"/>
+              </w:rPr>
+            </w:pPr>
+            <w:r>
+              <w:rPr>
+                <w:rFonts w:ascii="Consolas" w:hAnsi="Consolas" w:cs="Consolas"/>
+                <w:color w:val="000000"/>
+                <w:sz w:val="19"/>
+                <w:szCs w:val="19"/>
+              </w:rPr>
+              <w:t xml:space="preserve">                   CL.SiteID, </w:t>
+            </w:r>
+          </w:p>
+          <w:p>
+            <w:pPr>
+              <w:overflowPunct/>
+              <w:textAlignment w:val="auto"/>
+              <w:rPr>
+                <w:rFonts w:ascii="Consolas" w:hAnsi="Consolas" w:cs="Consolas"/>
+                <w:color w:val="000000"/>
+                <w:sz w:val="19"/>
+                <w:szCs w:val="19"/>
+              </w:rPr>
+            </w:pPr>
+            <w:r>
+              <w:rPr>
+                <w:rFonts w:ascii="Consolas" w:hAnsi="Consolas" w:cs="Consolas"/>
+                <w:color w:val="000000"/>
+                <w:sz w:val="19"/>
+                <w:szCs w:val="19"/>
+              </w:rPr>
+              <w:t xml:space="preserve">                   CL.SourceID, </w:t>
+            </w:r>
+          </w:p>
+          <w:p>
+            <w:pPr>
+              <w:overflowPunct/>
+              <w:textAlignment w:val="auto"/>
+              <w:rPr>
+                <w:rFonts w:ascii="Consolas" w:hAnsi="Consolas" w:cs="Consolas"/>
+                <w:color w:val="000000"/>
+                <w:sz w:val="19"/>
+                <w:szCs w:val="19"/>
+              </w:rPr>
+            </w:pPr>
+            <w:r>
+              <w:rPr>
+                <w:rFonts w:ascii="Consolas" w:hAnsi="Consolas" w:cs="Consolas"/>
+                <w:color w:val="000000"/>
+                <w:sz w:val="19"/>
+                <w:szCs w:val="19"/>
+              </w:rPr>
+              <w:t xml:space="preserve">                   CL.ModuleID,</w:t>
+            </w:r>
+          </w:p>
+          <w:p>
+            <w:pPr>
+              <w:overflowPunct/>
+              <w:textAlignment w:val="auto"/>
+              <w:rPr>
+                <w:rFonts w:ascii="Consolas" w:hAnsi="Consolas" w:cs="Consolas"/>
+                <w:color w:val="000000"/>
+                <w:sz w:val="19"/>
+                <w:szCs w:val="19"/>
+              </w:rPr>
+            </w:pPr>
+            <w:r>
+              <w:rPr>
+                <w:rFonts w:ascii="Consolas" w:hAnsi="Consolas" w:cs="Consolas"/>
+                <w:color w:val="000000"/>
+                <w:sz w:val="19"/>
+                <w:szCs w:val="19"/>
+              </w:rPr>
+              <w:t xml:space="preserve">                   CL.Submitteddate, </w:t>
+            </w:r>
+          </w:p>
+          <w:p>
+            <w:pPr>
+              <w:overflowPunct/>
+              <w:textAlignment w:val="auto"/>
+              <w:rPr>
+                <w:rFonts w:ascii="Consolas" w:hAnsi="Consolas" w:cs="Consolas"/>
+                <w:color w:val="000000"/>
+                <w:sz w:val="19"/>
+                <w:szCs w:val="19"/>
+              </w:rPr>
+            </w:pPr>
+            <w:r>
+              <w:rPr>
+                <w:rFonts w:ascii="Consolas" w:hAnsi="Consolas" w:cs="Consolas"/>
+                <w:color w:val="000000"/>
+                <w:sz w:val="19"/>
+                <w:szCs w:val="19"/>
+              </w:rPr>
+              <w:t xml:space="preserve">                   DD.MonthOfYear, </w:t>
+            </w:r>
+          </w:p>
+          <w:p>
+            <w:pPr>
+              <w:overflowPunct/>
+              <w:textAlignment w:val="auto"/>
+              <w:rPr>
+                <w:rFonts w:ascii="Consolas" w:hAnsi="Consolas" w:cs="Consolas"/>
+                <w:color w:val="000000"/>
+                <w:sz w:val="19"/>
+                <w:szCs w:val="19"/>
+              </w:rPr>
+            </w:pPr>
+            <w:r>
+              <w:rPr>
+                <w:rFonts w:ascii="Consolas" w:hAnsi="Consolas" w:cs="Consolas"/>
+                <w:color w:val="000000"/>
+                <w:sz w:val="19"/>
+                <w:szCs w:val="19"/>
+              </w:rPr>
+              <w:t xml:space="preserve">                   DD.CalendarYear </w:t>
+            </w:r>
+          </w:p>
+          <w:p>
+            <w:pPr>
+              <w:overflowPunct/>
+              <w:textAlignment w:val="auto"/>
+              <w:rPr>
+                <w:rFonts w:ascii="Consolas" w:hAnsi="Consolas" w:cs="Consolas"/>
+                <w:color w:val="000000"/>
+                <w:sz w:val="19"/>
+                <w:szCs w:val="19"/>
+              </w:rPr>
+            </w:pPr>
+            <w:r>
+              <w:rPr>
+                <w:rFonts w:ascii="Consolas" w:hAnsi="Consolas" w:cs="Consolas"/>
+                <w:color w:val="000000"/>
+                <w:sz w:val="19"/>
+                <w:szCs w:val="19"/>
+              </w:rPr>
+              <w:t xml:space="preserve">  FROM [EC].[Coaching_Log] CL WITH (NOLOCK) JOIN EC.DIM_Date DD</w:t>
+            </w:r>
+          </w:p>
+          <w:p>
+            <w:pPr>
+              <w:overflowPunct/>
+              <w:textAlignment w:val="auto"/>
+              <w:rPr>
+                <w:rFonts w:ascii="Consolas" w:hAnsi="Consolas" w:cs="Consolas"/>
+                <w:color w:val="000000"/>
+                <w:sz w:val="19"/>
+                <w:szCs w:val="19"/>
+              </w:rPr>
+            </w:pPr>
+            <w:r>
+              <w:rPr>
+                <w:rFonts w:ascii="Consolas" w:hAnsi="Consolas" w:cs="Consolas"/>
+                <w:color w:val="000000"/>
+                <w:sz w:val="19"/>
+                <w:szCs w:val="19"/>
+              </w:rPr>
+              <w:t xml:space="preserve">  ON DATEADD(dd, DATEDIFF(dd, 0, CL.CSRReviewAutoDate),0) = DD.Fulldate JOIN </w:t>
+            </w:r>
+          </w:p>
+          <w:p>
+            <w:pPr>
+              <w:overflowPunct/>
+              <w:textAlignment w:val="auto"/>
+              <w:rPr>
+                <w:rFonts w:ascii="Consolas" w:hAnsi="Consolas" w:cs="Consolas"/>
+                <w:color w:val="000000"/>
+                <w:sz w:val="19"/>
+                <w:szCs w:val="19"/>
+              </w:rPr>
+            </w:pPr>
+            <w:r>
+              <w:rPr>
+                <w:rFonts w:ascii="Consolas" w:hAnsi="Consolas" w:cs="Consolas"/>
+                <w:color w:val="000000"/>
+                <w:sz w:val="19"/>
+                <w:szCs w:val="19"/>
+              </w:rPr>
+              <w:t xml:space="preserve">  (SELECT  CL.EMPID EmpID, CL.CoachingID CoachingID</w:t>
+            </w:r>
+          </w:p>
+          <w:p>
+            <w:pPr>
+              <w:overflowPunct/>
+              <w:textAlignment w:val="auto"/>
+              <w:rPr>
+                <w:rFonts w:ascii="Consolas" w:hAnsi="Consolas" w:cs="Consolas"/>
+                <w:color w:val="000000"/>
+                <w:sz w:val="19"/>
+                <w:szCs w:val="19"/>
+              </w:rPr>
+            </w:pPr>
+            <w:r>
+              <w:rPr>
+                <w:rFonts w:ascii="Consolas" w:hAnsi="Consolas" w:cs="Consolas"/>
+                <w:color w:val="000000"/>
+                <w:sz w:val="19"/>
+                <w:szCs w:val="19"/>
+              </w:rPr>
+              <w:t xml:space="preserve">  FROM [EC].[Coaching_Log] CL WITH (NOLOCK)  JOIN [EC].[Employee_Hierarchy]EH</w:t>
+            </w:r>
+          </w:p>
+          <w:p>
+            <w:pPr>
+              <w:overflowPunct/>
+              <w:textAlignment w:val="auto"/>
+              <w:rPr>
+                <w:rFonts w:ascii="Consolas" w:hAnsi="Consolas" w:cs="Consolas"/>
+                <w:color w:val="000000"/>
+                <w:sz w:val="19"/>
+                <w:szCs w:val="19"/>
+              </w:rPr>
+            </w:pPr>
+            <w:r>
+              <w:rPr>
+                <w:rFonts w:ascii="Consolas" w:hAnsi="Consolas" w:cs="Consolas"/>
+                <w:color w:val="000000"/>
+                <w:sz w:val="19"/>
+                <w:szCs w:val="19"/>
+              </w:rPr>
               <w:lastRenderedPageBreak/>
-              <w:t xml:space="preserve">  SET @EndOfPeriod  = DATEADD(day, DATEDIFF(DD, 0, GetDate()),0) </w:t>
-            </w:r>
-          </w:p>
-          <w:p>
-            <w:pPr>
-              <w:overflowPunct/>
-              <w:textAlignment w:val="auto"/>
-              <w:rPr>
-                <w:rFonts w:ascii="Consolas" w:hAnsi="Consolas" w:cs="Consolas"/>
-                <w:color w:val="000000"/>
-                <w:sz w:val="19"/>
-                <w:szCs w:val="19"/>
-              </w:rPr>
-            </w:pPr>
-            <w:r>
-              <w:rPr>
-                <w:rFonts w:ascii="Consolas" w:hAnsi="Consolas" w:cs="Consolas"/>
-                <w:color w:val="000000"/>
-                <w:sz w:val="19"/>
-                <w:szCs w:val="19"/>
-              </w:rPr>
-              <w:t xml:space="preserve">  -- For Start of Current Month</w:t>
-            </w:r>
-          </w:p>
-          <w:p>
-            <w:pPr>
-              <w:overflowPunct/>
-              <w:textAlignment w:val="auto"/>
-              <w:rPr>
-                <w:rFonts w:ascii="Consolas" w:hAnsi="Consolas" w:cs="Consolas"/>
-                <w:color w:val="000000"/>
-                <w:sz w:val="19"/>
-                <w:szCs w:val="19"/>
-              </w:rPr>
-            </w:pPr>
-            <w:r>
-              <w:rPr>
-                <w:rFonts w:ascii="Consolas" w:hAnsi="Consolas" w:cs="Consolas"/>
-                <w:color w:val="000000"/>
-                <w:sz w:val="19"/>
-                <w:szCs w:val="19"/>
-              </w:rPr>
-              <w:t xml:space="preserve">  --SET @StartOfMonth = DATEADD(month, DATEDIFF(month, 0, GetDate()),0) </w:t>
-            </w:r>
-          </w:p>
-          <w:p>
-            <w:pPr>
-              <w:overflowPunct/>
-              <w:textAlignment w:val="auto"/>
-              <w:rPr>
-                <w:rFonts w:ascii="Consolas" w:hAnsi="Consolas" w:cs="Consolas"/>
-                <w:color w:val="000000"/>
-                <w:sz w:val="19"/>
-                <w:szCs w:val="19"/>
-              </w:rPr>
-            </w:pPr>
-            <w:r>
-              <w:rPr>
-                <w:rFonts w:ascii="Consolas" w:hAnsi="Consolas" w:cs="Consolas"/>
-                <w:color w:val="000000"/>
-                <w:sz w:val="19"/>
-                <w:szCs w:val="19"/>
-              </w:rPr>
-              <w:t xml:space="preserve">  -- For testing setting to beginning of year. </w:t>
-            </w:r>
-          </w:p>
-          <w:p>
-            <w:pPr>
-              <w:overflowPunct/>
-              <w:textAlignment w:val="auto"/>
-              <w:rPr>
-                <w:rFonts w:ascii="Consolas" w:hAnsi="Consolas" w:cs="Consolas"/>
-                <w:color w:val="000000"/>
-                <w:sz w:val="19"/>
-                <w:szCs w:val="19"/>
-              </w:rPr>
-            </w:pPr>
-            <w:r>
-              <w:rPr>
-                <w:rFonts w:ascii="Consolas" w:hAnsi="Consolas" w:cs="Consolas"/>
-                <w:color w:val="000000"/>
-                <w:sz w:val="19"/>
-                <w:szCs w:val="19"/>
-              </w:rPr>
-              <w:t xml:space="preserve">  --SET @StartOfMonth = DATEADD(year, DATEDIFF(year, 0, GetDate()),0) </w:t>
-            </w:r>
-          </w:p>
-          <w:p>
-            <w:pPr>
-              <w:overflowPunct/>
-              <w:textAlignment w:val="auto"/>
-              <w:rPr>
-                <w:rFonts w:ascii="Consolas" w:hAnsi="Consolas" w:cs="Consolas"/>
-                <w:color w:val="000000"/>
-                <w:sz w:val="19"/>
-                <w:szCs w:val="19"/>
-              </w:rPr>
-            </w:pPr>
-            <w:r>
-              <w:rPr>
-                <w:rFonts w:ascii="Consolas" w:hAnsi="Consolas" w:cs="Consolas"/>
-                <w:color w:val="000000"/>
-                <w:sz w:val="19"/>
-                <w:szCs w:val="19"/>
-              </w:rPr>
-              <w:t xml:space="preserve">  -- For n months in the past GetDate())-n</w:t>
-            </w:r>
-          </w:p>
-          <w:p>
-            <w:pPr>
-              <w:overflowPunct/>
-              <w:textAlignment w:val="auto"/>
-              <w:rPr>
-                <w:rFonts w:ascii="Consolas" w:hAnsi="Consolas" w:cs="Consolas"/>
-                <w:color w:val="000000"/>
-                <w:sz w:val="19"/>
-                <w:szCs w:val="19"/>
-              </w:rPr>
-            </w:pPr>
-            <w:r>
-              <w:rPr>
-                <w:rFonts w:ascii="Consolas" w:hAnsi="Consolas" w:cs="Consolas"/>
-                <w:color w:val="000000"/>
-                <w:sz w:val="19"/>
-                <w:szCs w:val="19"/>
-              </w:rPr>
-              <w:t xml:space="preserve">    --SET @StartOfMonth = DATEADD(month, DATEDIFF(month, 0, GetDate())-4,0) </w:t>
-            </w:r>
-          </w:p>
-          <w:p>
-            <w:pPr>
-              <w:overflowPunct/>
-              <w:textAlignment w:val="auto"/>
-              <w:rPr>
-                <w:rFonts w:ascii="Consolas" w:hAnsi="Consolas" w:cs="Consolas"/>
-                <w:color w:val="000000"/>
-                <w:sz w:val="19"/>
-                <w:szCs w:val="19"/>
-              </w:rPr>
-            </w:pPr>
-            <w:r>
-              <w:rPr>
-                <w:rFonts w:ascii="Consolas" w:hAnsi="Consolas" w:cs="Consolas"/>
-                <w:color w:val="000000"/>
-                <w:sz w:val="19"/>
-                <w:szCs w:val="19"/>
-              </w:rPr>
-              <w:t xml:space="preserve">  -- For n days in the past GetDate())-n</w:t>
-            </w:r>
-          </w:p>
-          <w:p>
-            <w:pPr>
-              <w:overflowPunct/>
-              <w:textAlignment w:val="auto"/>
-              <w:rPr>
-                <w:rFonts w:ascii="Consolas" w:hAnsi="Consolas" w:cs="Consolas"/>
-                <w:color w:val="000000"/>
-                <w:sz w:val="19"/>
-                <w:szCs w:val="19"/>
-              </w:rPr>
-            </w:pPr>
-            <w:r>
-              <w:rPr>
-                <w:rFonts w:ascii="Consolas" w:hAnsi="Consolas" w:cs="Consolas"/>
-                <w:color w:val="000000"/>
-                <w:sz w:val="19"/>
-                <w:szCs w:val="19"/>
-              </w:rPr>
-              <w:t xml:space="preserve">  SET @StartOfPeriod = DATEADD(day, DATEDIFF(DD, 0, GetDate())-7,0) -- 7 days for Production code</w:t>
-            </w:r>
-          </w:p>
-          <w:p>
-            <w:pPr>
-              <w:overflowPunct/>
-              <w:textAlignment w:val="auto"/>
-              <w:rPr>
-                <w:rFonts w:ascii="Consolas" w:hAnsi="Consolas" w:cs="Consolas"/>
-                <w:color w:val="000000"/>
-                <w:sz w:val="19"/>
-                <w:szCs w:val="19"/>
-              </w:rPr>
-            </w:pPr>
-          </w:p>
-          <w:p>
-            <w:pPr>
-              <w:overflowPunct/>
-              <w:textAlignment w:val="auto"/>
-              <w:rPr>
-                <w:rFonts w:ascii="Consolas" w:hAnsi="Consolas" w:cs="Consolas"/>
-                <w:color w:val="000000"/>
-                <w:sz w:val="19"/>
-                <w:szCs w:val="19"/>
-              </w:rPr>
-            </w:pPr>
-            <w:r>
-              <w:rPr>
-                <w:rFonts w:ascii="Consolas" w:hAnsi="Consolas" w:cs="Consolas"/>
-                <w:color w:val="000000"/>
-                <w:sz w:val="19"/>
-                <w:szCs w:val="19"/>
-              </w:rPr>
-              <w:t xml:space="preserve">   SET @StartOfPilotDate1 = (SELECT [StartOfPilotDate1] FROM [EC].[Survey_Pilot_Date])</w:t>
-            </w:r>
-          </w:p>
-          <w:p>
-            <w:pPr>
-              <w:overflowPunct/>
-              <w:textAlignment w:val="auto"/>
-              <w:rPr>
-                <w:rFonts w:ascii="Consolas" w:hAnsi="Consolas" w:cs="Consolas"/>
-                <w:color w:val="000000"/>
-                <w:sz w:val="19"/>
-                <w:szCs w:val="19"/>
-              </w:rPr>
-            </w:pPr>
-            <w:r>
-              <w:rPr>
-                <w:rFonts w:ascii="Consolas" w:hAnsi="Consolas" w:cs="Consolas"/>
-                <w:color w:val="000000"/>
-                <w:sz w:val="19"/>
-                <w:szCs w:val="19"/>
-              </w:rPr>
-              <w:t xml:space="preserve">  SET @EndOfPilotDate1 = (SELECT [EndOfPilotDate1] FROM [EC].[Survey_Pilot_Date])</w:t>
-            </w:r>
-          </w:p>
-          <w:p>
-            <w:pPr>
-              <w:overflowPunct/>
-              <w:textAlignment w:val="auto"/>
-              <w:rPr>
-                <w:rFonts w:ascii="Consolas" w:hAnsi="Consolas" w:cs="Consolas"/>
-                <w:color w:val="000000"/>
-                <w:sz w:val="19"/>
-                <w:szCs w:val="19"/>
-              </w:rPr>
-            </w:pPr>
-            <w:r>
-              <w:rPr>
-                <w:rFonts w:ascii="Consolas" w:hAnsi="Consolas" w:cs="Consolas"/>
-                <w:color w:val="000000"/>
-                <w:sz w:val="19"/>
-                <w:szCs w:val="19"/>
-              </w:rPr>
-              <w:t xml:space="preserve">  SET @StartOfPilotDate2 = (SELECT [StartOfPilotDate2] FROM [EC].[Survey_Pilot_Date])</w:t>
-            </w:r>
-          </w:p>
-          <w:p>
-            <w:pPr>
-              <w:overflowPunct/>
-              <w:textAlignment w:val="auto"/>
-              <w:rPr>
-                <w:rFonts w:ascii="Consolas" w:hAnsi="Consolas" w:cs="Consolas"/>
-                <w:color w:val="000000"/>
-                <w:sz w:val="19"/>
-                <w:szCs w:val="19"/>
-              </w:rPr>
-            </w:pPr>
-            <w:r>
-              <w:rPr>
-                <w:rFonts w:ascii="Consolas" w:hAnsi="Consolas" w:cs="Consolas"/>
-                <w:color w:val="000000"/>
-                <w:sz w:val="19"/>
-                <w:szCs w:val="19"/>
-              </w:rPr>
-              <w:t xml:space="preserve">  SET @EndOfPilotDate2 = (SELECT [EndOfPilotDate2] FROM [EC].[Survey_Pilot_Date])</w:t>
-            </w:r>
-          </w:p>
-          <w:p>
-            <w:pPr>
-              <w:overflowPunct/>
-              <w:textAlignment w:val="auto"/>
-              <w:rPr>
-                <w:rFonts w:ascii="Consolas" w:hAnsi="Consolas" w:cs="Consolas"/>
-                <w:color w:val="000000"/>
-                <w:sz w:val="19"/>
-                <w:szCs w:val="19"/>
-              </w:rPr>
-            </w:pPr>
-          </w:p>
-          <w:p>
-            <w:pPr>
-              <w:overflowPunct/>
-              <w:textAlignment w:val="auto"/>
-              <w:rPr>
-                <w:rFonts w:ascii="Consolas" w:hAnsi="Consolas" w:cs="Consolas"/>
-                <w:color w:val="000000"/>
-                <w:sz w:val="19"/>
-                <w:szCs w:val="19"/>
-              </w:rPr>
-            </w:pPr>
-          </w:p>
-          <w:p>
-            <w:pPr>
-              <w:overflowPunct/>
-              <w:textAlignment w:val="auto"/>
-              <w:rPr>
-                <w:rFonts w:ascii="Consolas" w:hAnsi="Consolas" w:cs="Consolas"/>
-                <w:color w:val="000000"/>
-                <w:sz w:val="19"/>
-                <w:szCs w:val="19"/>
-              </w:rPr>
-            </w:pPr>
-            <w:r>
-              <w:rPr>
-                <w:rFonts w:ascii="Consolas" w:hAnsi="Consolas" w:cs="Consolas"/>
-                <w:color w:val="000000"/>
-                <w:sz w:val="19"/>
-                <w:szCs w:val="19"/>
-              </w:rPr>
-              <w:t xml:space="preserve">SELECT DISTINCT 1 SurveyTypeID, </w:t>
-            </w:r>
-          </w:p>
-          <w:p>
-            <w:pPr>
-              <w:overflowPunct/>
-              <w:textAlignment w:val="auto"/>
-              <w:rPr>
-                <w:rFonts w:ascii="Consolas" w:hAnsi="Consolas" w:cs="Consolas"/>
-                <w:color w:val="000000"/>
-                <w:sz w:val="19"/>
-                <w:szCs w:val="19"/>
-              </w:rPr>
-            </w:pPr>
-            <w:r>
-              <w:rPr>
-                <w:rFonts w:ascii="Consolas" w:hAnsi="Consolas" w:cs="Consolas"/>
-                <w:color w:val="000000"/>
-                <w:sz w:val="19"/>
-                <w:szCs w:val="19"/>
-              </w:rPr>
-              <w:t xml:space="preserve">                   CL.CoachingID,</w:t>
-            </w:r>
-          </w:p>
-          <w:p>
-            <w:pPr>
-              <w:overflowPunct/>
-              <w:textAlignment w:val="auto"/>
-              <w:rPr>
-                <w:rFonts w:ascii="Consolas" w:hAnsi="Consolas" w:cs="Consolas"/>
-                <w:color w:val="000000"/>
-                <w:sz w:val="19"/>
-                <w:szCs w:val="19"/>
-              </w:rPr>
-            </w:pPr>
-            <w:r>
-              <w:rPr>
-                <w:rFonts w:ascii="Consolas" w:hAnsi="Consolas" w:cs="Consolas"/>
-                <w:color w:val="000000"/>
-                <w:sz w:val="19"/>
-                <w:szCs w:val="19"/>
-              </w:rPr>
-              <w:t xml:space="preserve">                   CL.Formname, </w:t>
-            </w:r>
-          </w:p>
-          <w:p>
-            <w:pPr>
-              <w:overflowPunct/>
-              <w:textAlignment w:val="auto"/>
-              <w:rPr>
-                <w:rFonts w:ascii="Consolas" w:hAnsi="Consolas" w:cs="Consolas"/>
-                <w:color w:val="000000"/>
-                <w:sz w:val="19"/>
-                <w:szCs w:val="19"/>
-              </w:rPr>
-            </w:pPr>
-            <w:r>
-              <w:rPr>
-                <w:rFonts w:ascii="Consolas" w:hAnsi="Consolas" w:cs="Consolas"/>
-                <w:color w:val="000000"/>
-                <w:sz w:val="19"/>
-                <w:szCs w:val="19"/>
-              </w:rPr>
-              <w:t xml:space="preserve">                   CL.EmpID,</w:t>
-            </w:r>
-          </w:p>
-          <w:p>
-            <w:pPr>
-              <w:overflowPunct/>
-              <w:textAlignment w:val="auto"/>
-              <w:rPr>
-                <w:rFonts w:ascii="Consolas" w:hAnsi="Consolas" w:cs="Consolas"/>
-                <w:color w:val="000000"/>
-                <w:sz w:val="19"/>
-                <w:szCs w:val="19"/>
-              </w:rPr>
-            </w:pPr>
-            <w:r>
-              <w:rPr>
-                <w:rFonts w:ascii="Consolas" w:hAnsi="Consolas" w:cs="Consolas"/>
-                <w:color w:val="000000"/>
-                <w:sz w:val="19"/>
-                <w:szCs w:val="19"/>
-              </w:rPr>
-              <w:t xml:space="preserve">                   CL.SiteID, </w:t>
-            </w:r>
-          </w:p>
-          <w:p>
-            <w:pPr>
-              <w:overflowPunct/>
-              <w:textAlignment w:val="auto"/>
-              <w:rPr>
-                <w:rFonts w:ascii="Consolas" w:hAnsi="Consolas" w:cs="Consolas"/>
-                <w:color w:val="000000"/>
-                <w:sz w:val="19"/>
-                <w:szCs w:val="19"/>
-              </w:rPr>
-            </w:pPr>
-            <w:r>
-              <w:rPr>
-                <w:rFonts w:ascii="Consolas" w:hAnsi="Consolas" w:cs="Consolas"/>
-                <w:color w:val="000000"/>
-                <w:sz w:val="19"/>
-                <w:szCs w:val="19"/>
-              </w:rPr>
-              <w:t xml:space="preserve">                   CL.SourceID, </w:t>
-            </w:r>
-          </w:p>
-          <w:p>
-            <w:pPr>
-              <w:overflowPunct/>
-              <w:textAlignment w:val="auto"/>
-              <w:rPr>
-                <w:rFonts w:ascii="Consolas" w:hAnsi="Consolas" w:cs="Consolas"/>
-                <w:color w:val="000000"/>
-                <w:sz w:val="19"/>
-                <w:szCs w:val="19"/>
-              </w:rPr>
-            </w:pPr>
-            <w:r>
-              <w:rPr>
-                <w:rFonts w:ascii="Consolas" w:hAnsi="Consolas" w:cs="Consolas"/>
-                <w:color w:val="000000"/>
-                <w:sz w:val="19"/>
-                <w:szCs w:val="19"/>
-              </w:rPr>
-              <w:t xml:space="preserve">                   CL.ModuleID,</w:t>
-            </w:r>
-          </w:p>
-          <w:p>
-            <w:pPr>
-              <w:overflowPunct/>
-              <w:textAlignment w:val="auto"/>
-              <w:rPr>
-                <w:rFonts w:ascii="Consolas" w:hAnsi="Consolas" w:cs="Consolas"/>
-                <w:color w:val="000000"/>
-                <w:sz w:val="19"/>
-                <w:szCs w:val="19"/>
-              </w:rPr>
-            </w:pPr>
-            <w:r>
-              <w:rPr>
-                <w:rFonts w:ascii="Consolas" w:hAnsi="Consolas" w:cs="Consolas"/>
-                <w:color w:val="000000"/>
-                <w:sz w:val="19"/>
-                <w:szCs w:val="19"/>
-              </w:rPr>
-              <w:t xml:space="preserve">                   CL.Submitteddate, </w:t>
-            </w:r>
-          </w:p>
-          <w:p>
-            <w:pPr>
-              <w:overflowPunct/>
-              <w:textAlignment w:val="auto"/>
-              <w:rPr>
-                <w:rFonts w:ascii="Consolas" w:hAnsi="Consolas" w:cs="Consolas"/>
-                <w:color w:val="000000"/>
-                <w:sz w:val="19"/>
-                <w:szCs w:val="19"/>
-              </w:rPr>
-            </w:pPr>
-            <w:r>
-              <w:rPr>
-                <w:rFonts w:ascii="Consolas" w:hAnsi="Consolas" w:cs="Consolas"/>
-                <w:color w:val="000000"/>
-                <w:sz w:val="19"/>
-                <w:szCs w:val="19"/>
-              </w:rPr>
-              <w:t xml:space="preserve">                   DD.MonthOfYear, </w:t>
-            </w:r>
-          </w:p>
-          <w:p>
-            <w:pPr>
-              <w:overflowPunct/>
-              <w:textAlignment w:val="auto"/>
-              <w:rPr>
-                <w:rFonts w:ascii="Consolas" w:hAnsi="Consolas" w:cs="Consolas"/>
-                <w:color w:val="000000"/>
-                <w:sz w:val="19"/>
-                <w:szCs w:val="19"/>
-              </w:rPr>
-            </w:pPr>
-            <w:r>
-              <w:rPr>
-                <w:rFonts w:ascii="Consolas" w:hAnsi="Consolas" w:cs="Consolas"/>
-                <w:color w:val="000000"/>
-                <w:sz w:val="19"/>
-                <w:szCs w:val="19"/>
-              </w:rPr>
-              <w:t xml:space="preserve">                   DD.CalendarYear </w:t>
-            </w:r>
-          </w:p>
-          <w:p>
-            <w:pPr>
-              <w:overflowPunct/>
-              <w:textAlignment w:val="auto"/>
-              <w:rPr>
-                <w:rFonts w:ascii="Consolas" w:hAnsi="Consolas" w:cs="Consolas"/>
-                <w:color w:val="000000"/>
-                <w:sz w:val="19"/>
-                <w:szCs w:val="19"/>
-              </w:rPr>
-            </w:pPr>
-            <w:r>
-              <w:rPr>
-                <w:rFonts w:ascii="Consolas" w:hAnsi="Consolas" w:cs="Consolas"/>
-                <w:color w:val="000000"/>
-                <w:sz w:val="19"/>
-                <w:szCs w:val="19"/>
-              </w:rPr>
-              <w:t xml:space="preserve">  FROM [EC].[Coaching_Log] CL WITH (NOLOCK) JOIN EC.DIM_Date DD</w:t>
-            </w:r>
-          </w:p>
-          <w:p>
-            <w:pPr>
-              <w:overflowPunct/>
-              <w:textAlignment w:val="auto"/>
-              <w:rPr>
-                <w:rFonts w:ascii="Consolas" w:hAnsi="Consolas" w:cs="Consolas"/>
-                <w:color w:val="000000"/>
-                <w:sz w:val="19"/>
-                <w:szCs w:val="19"/>
-              </w:rPr>
-            </w:pPr>
-            <w:r>
-              <w:rPr>
-                <w:rFonts w:ascii="Consolas" w:hAnsi="Consolas" w:cs="Consolas"/>
-                <w:color w:val="000000"/>
-                <w:sz w:val="19"/>
-                <w:szCs w:val="19"/>
-              </w:rPr>
-              <w:t xml:space="preserve">  ON DATEADD(dd, DATEDIFF(dd, 0, CL.CSRReviewAutoDate),0) = DD.Fulldate JOIN </w:t>
-            </w:r>
-          </w:p>
-          <w:p>
-            <w:pPr>
-              <w:overflowPunct/>
-              <w:textAlignment w:val="auto"/>
-              <w:rPr>
-                <w:rFonts w:ascii="Consolas" w:hAnsi="Consolas" w:cs="Consolas"/>
-                <w:color w:val="000000"/>
-                <w:sz w:val="19"/>
-                <w:szCs w:val="19"/>
-              </w:rPr>
-            </w:pPr>
-            <w:r>
-              <w:rPr>
-                <w:rFonts w:ascii="Consolas" w:hAnsi="Consolas" w:cs="Consolas"/>
-                <w:color w:val="000000"/>
-                <w:sz w:val="19"/>
-                <w:szCs w:val="19"/>
-              </w:rPr>
-              <w:t xml:space="preserve">  (SELECT  CL.EMPID EmpID, CL.CoachingID CoachingID</w:t>
-            </w:r>
-          </w:p>
-          <w:p>
-            <w:pPr>
-              <w:overflowPunct/>
-              <w:textAlignment w:val="auto"/>
-              <w:rPr>
-                <w:rFonts w:ascii="Consolas" w:hAnsi="Consolas" w:cs="Consolas"/>
-                <w:color w:val="000000"/>
-                <w:sz w:val="19"/>
-                <w:szCs w:val="19"/>
-              </w:rPr>
-            </w:pPr>
-            <w:r>
-              <w:rPr>
-                <w:rFonts w:ascii="Consolas" w:hAnsi="Consolas" w:cs="Consolas"/>
-                <w:color w:val="000000"/>
-                <w:sz w:val="19"/>
-                <w:szCs w:val="19"/>
-              </w:rPr>
-              <w:t xml:space="preserve">  FROM [EC].[Coaching_Log] CL WITH (NOLOCK)  JOIN [EC].[Employee_Hierarchy]EH</w:t>
-            </w:r>
-          </w:p>
-          <w:p>
-            <w:pPr>
-              <w:overflowPunct/>
-              <w:textAlignment w:val="auto"/>
-              <w:rPr>
-                <w:rFonts w:ascii="Consolas" w:hAnsi="Consolas" w:cs="Consolas"/>
-                <w:color w:val="000000"/>
-                <w:sz w:val="19"/>
-                <w:szCs w:val="19"/>
-              </w:rPr>
-            </w:pPr>
-            <w:r>
-              <w:rPr>
-                <w:rFonts w:ascii="Consolas" w:hAnsi="Consolas" w:cs="Consolas"/>
-                <w:color w:val="000000"/>
-                <w:sz w:val="19"/>
-                <w:szCs w:val="19"/>
-              </w:rPr>
               <w:t xml:space="preserve">  ON CL.EmpID = EH.Emp_ID</w:t>
             </w:r>
           </w:p>
@@ -5820,7 +6255,6 @@
                 <w:sz w:val="19"/>
                 <w:szCs w:val="19"/>
               </w:rPr>
-              <w:lastRenderedPageBreak/>
               <w:t xml:space="preserve"> )SP</w:t>
             </w:r>
           </w:p>
@@ -6412,6 +6846,7 @@
                 <w:sz w:val="19"/>
                 <w:szCs w:val="19"/>
               </w:rPr>
+              <w:lastRenderedPageBreak/>
               <w:t xml:space="preserve">  SET @EndOfPilotDate2 = (SELECT [EndOfPilotDate2] FROM [EC].[Survey_Pilot_Date])</w:t>
             </w:r>
           </w:p>
@@ -6674,586 +7109,586 @@
                 <w:sz w:val="19"/>
                 <w:szCs w:val="19"/>
               </w:rPr>
+              <w:t xml:space="preserve">                   DD.CalendarYear </w:t>
+            </w:r>
+          </w:p>
+          <w:p>
+            <w:pPr>
+              <w:overflowPunct/>
+              <w:textAlignment w:val="auto"/>
+              <w:rPr>
+                <w:rFonts w:ascii="Consolas" w:hAnsi="Consolas" w:cs="Consolas"/>
+                <w:color w:val="000000"/>
+                <w:sz w:val="19"/>
+                <w:szCs w:val="19"/>
+              </w:rPr>
+            </w:pPr>
+            <w:r>
+              <w:rPr>
+                <w:rFonts w:ascii="Consolas" w:hAnsi="Consolas" w:cs="Consolas"/>
+                <w:color w:val="000000"/>
+                <w:sz w:val="19"/>
+                <w:szCs w:val="19"/>
+              </w:rPr>
+              <w:t xml:space="preserve">  FROM [EC].[Coaching_Log] CL WITH (NOLOCK) JOIN EC.DIM_Date DD</w:t>
+            </w:r>
+          </w:p>
+          <w:p>
+            <w:pPr>
+              <w:overflowPunct/>
+              <w:textAlignment w:val="auto"/>
+              <w:rPr>
+                <w:rFonts w:ascii="Consolas" w:hAnsi="Consolas" w:cs="Consolas"/>
+                <w:color w:val="000000"/>
+                <w:sz w:val="19"/>
+                <w:szCs w:val="19"/>
+              </w:rPr>
+            </w:pPr>
+            <w:r>
+              <w:rPr>
+                <w:rFonts w:ascii="Consolas" w:hAnsi="Consolas" w:cs="Consolas"/>
+                <w:color w:val="000000"/>
+                <w:sz w:val="19"/>
+                <w:szCs w:val="19"/>
+              </w:rPr>
+              <w:t xml:space="preserve">  ON DATEADD(dd, DATEDIFF(dd, 0, CL.CSRReviewAutoDate),0) = DD.Fulldate JOIN </w:t>
+            </w:r>
+          </w:p>
+          <w:p>
+            <w:pPr>
+              <w:overflowPunct/>
+              <w:textAlignment w:val="auto"/>
+              <w:rPr>
+                <w:rFonts w:ascii="Consolas" w:hAnsi="Consolas" w:cs="Consolas"/>
+                <w:color w:val="000000"/>
+                <w:sz w:val="19"/>
+                <w:szCs w:val="19"/>
+              </w:rPr>
+            </w:pPr>
+            <w:r>
+              <w:rPr>
+                <w:rFonts w:ascii="Consolas" w:hAnsi="Consolas" w:cs="Consolas"/>
+                <w:color w:val="000000"/>
+                <w:sz w:val="19"/>
+                <w:szCs w:val="19"/>
+              </w:rPr>
+              <w:t xml:space="preserve"> (SELECT x.EmpID, x.CoachingID FROM</w:t>
+            </w:r>
+          </w:p>
+          <w:p>
+            <w:pPr>
+              <w:overflowPunct/>
+              <w:textAlignment w:val="auto"/>
+              <w:rPr>
+                <w:rFonts w:ascii="Consolas" w:hAnsi="Consolas" w:cs="Consolas"/>
+                <w:color w:val="000000"/>
+                <w:sz w:val="19"/>
+                <w:szCs w:val="19"/>
+              </w:rPr>
+            </w:pPr>
+            <w:r>
+              <w:rPr>
+                <w:rFonts w:ascii="Consolas" w:hAnsi="Consolas" w:cs="Consolas"/>
+                <w:color w:val="000000"/>
+                <w:sz w:val="19"/>
+                <w:szCs w:val="19"/>
+              </w:rPr>
+              <w:t xml:space="preserve">  (SELECT  CL.EMPID EmpID, CL.CoachingID CoachingID,ROW_NUMBER() OVER( PARTITION BY CL.EMPID</w:t>
+            </w:r>
+          </w:p>
+          <w:p>
+            <w:pPr>
+              <w:overflowPunct/>
+              <w:textAlignment w:val="auto"/>
+              <w:rPr>
+                <w:rFonts w:ascii="Consolas" w:hAnsi="Consolas" w:cs="Consolas"/>
+                <w:color w:val="000000"/>
+                <w:sz w:val="19"/>
+                <w:szCs w:val="19"/>
+              </w:rPr>
+            </w:pPr>
+            <w:r>
+              <w:rPr>
+                <w:rFonts w:ascii="Consolas" w:hAnsi="Consolas" w:cs="Consolas"/>
+                <w:color w:val="000000"/>
+                <w:sz w:val="19"/>
+                <w:szCs w:val="19"/>
+              </w:rPr>
+              <w:t xml:space="preserve">   ORDER BY NewID()) AS Rn </w:t>
+            </w:r>
+          </w:p>
+          <w:p>
+            <w:pPr>
+              <w:overflowPunct/>
+              <w:textAlignment w:val="auto"/>
+              <w:rPr>
+                <w:rFonts w:ascii="Consolas" w:hAnsi="Consolas" w:cs="Consolas"/>
+                <w:color w:val="000000"/>
+                <w:sz w:val="19"/>
+                <w:szCs w:val="19"/>
+              </w:rPr>
+            </w:pPr>
+            <w:r>
+              <w:rPr>
+                <w:rFonts w:ascii="Consolas" w:hAnsi="Consolas" w:cs="Consolas"/>
+                <w:color w:val="000000"/>
+                <w:sz w:val="19"/>
+                <w:szCs w:val="19"/>
+              </w:rPr>
+              <w:t xml:space="preserve">  FROM [EC].[Coaching_Log] CL WITH (NOLOCK) JOIN [EC].[Employee_Hierarchy]EH</w:t>
+            </w:r>
+          </w:p>
+          <w:p>
+            <w:pPr>
+              <w:overflowPunct/>
+              <w:textAlignment w:val="auto"/>
+              <w:rPr>
+                <w:rFonts w:ascii="Consolas" w:hAnsi="Consolas" w:cs="Consolas"/>
+                <w:color w:val="000000"/>
+                <w:sz w:val="19"/>
+                <w:szCs w:val="19"/>
+              </w:rPr>
+            </w:pPr>
+            <w:r>
+              <w:rPr>
+                <w:rFonts w:ascii="Consolas" w:hAnsi="Consolas" w:cs="Consolas"/>
+                <w:color w:val="000000"/>
+                <w:sz w:val="19"/>
+                <w:szCs w:val="19"/>
+              </w:rPr>
+              <w:t xml:space="preserve">  ON CL.EmpID = EH.Emp_ID</w:t>
+            </w:r>
+          </w:p>
+          <w:p>
+            <w:pPr>
+              <w:overflowPunct/>
+              <w:textAlignment w:val="auto"/>
+              <w:rPr>
+                <w:rFonts w:ascii="Consolas" w:hAnsi="Consolas" w:cs="Consolas"/>
+                <w:color w:val="000000"/>
+                <w:sz w:val="19"/>
+                <w:szCs w:val="19"/>
+              </w:rPr>
+            </w:pPr>
+            <w:r>
+              <w:rPr>
+                <w:rFonts w:ascii="Consolas" w:hAnsi="Consolas" w:cs="Consolas"/>
+                <w:color w:val="000000"/>
+                <w:sz w:val="19"/>
+                <w:szCs w:val="19"/>
+              </w:rPr>
+              <w:t xml:space="preserve">  WHERE Statusid = 1 -- Completed</w:t>
+            </w:r>
+          </w:p>
+          <w:p>
+            <w:pPr>
+              <w:overflowPunct/>
+              <w:textAlignment w:val="auto"/>
+              <w:rPr>
+                <w:rFonts w:ascii="Consolas" w:hAnsi="Consolas" w:cs="Consolas"/>
+                <w:color w:val="000000"/>
+                <w:sz w:val="19"/>
+                <w:szCs w:val="19"/>
+              </w:rPr>
+            </w:pPr>
+            <w:r>
+              <w:rPr>
+                <w:rFonts w:ascii="Consolas" w:hAnsi="Consolas" w:cs="Consolas"/>
+                <w:color w:val="000000"/>
+                <w:sz w:val="19"/>
+                <w:szCs w:val="19"/>
+              </w:rPr>
+              <w:t xml:space="preserve">  AND ModuleID = 1 -- Each Module </w:t>
+            </w:r>
+          </w:p>
+          <w:p>
+            <w:pPr>
+              <w:overflowPunct/>
+              <w:textAlignment w:val="auto"/>
+              <w:rPr>
+                <w:rFonts w:ascii="Consolas" w:hAnsi="Consolas" w:cs="Consolas"/>
+                <w:color w:val="000000"/>
+                <w:sz w:val="19"/>
+                <w:szCs w:val="19"/>
+              </w:rPr>
+            </w:pPr>
+            <w:r>
+              <w:rPr>
+                <w:rFonts w:ascii="Consolas" w:hAnsi="Consolas" w:cs="Consolas"/>
+                <w:color w:val="000000"/>
+                <w:sz w:val="19"/>
+                <w:szCs w:val="19"/>
+              </w:rPr>
+              <w:t xml:space="preserve">  AND ((SiteID IN (SELECT SiteID FROM [EC].[Survey_Sites] WHERE isPilot = 1) AND SourceID NOT IN (123, 130, 135,136, 223, 224,230, 235, 236 )) -- Exclude all Verint for Pilot site(s)</w:t>
+            </w:r>
+          </w:p>
+          <w:p>
+            <w:pPr>
+              <w:overflowPunct/>
+              <w:textAlignment w:val="auto"/>
+              <w:rPr>
+                <w:rFonts w:ascii="Consolas" w:hAnsi="Consolas" w:cs="Consolas"/>
+                <w:color w:val="000000"/>
+                <w:sz w:val="19"/>
+                <w:szCs w:val="19"/>
+              </w:rPr>
+            </w:pPr>
+            <w:r>
+              <w:rPr>
+                <w:rFonts w:ascii="Consolas" w:hAnsi="Consolas" w:cs="Consolas"/>
+                <w:color w:val="000000"/>
+                <w:sz w:val="19"/>
+                <w:szCs w:val="19"/>
+              </w:rPr>
+              <w:t xml:space="preserve">  OR (SiteID NOT IN (SELECT SiteID FROM [EC].[Survey_Sites] WHERE isPilot = 1) AND SourceID &lt;&gt; 224)) -- Exclude Verint-TQC for Non Pilot site(s)</w:t>
+            </w:r>
+          </w:p>
+          <w:p>
+            <w:pPr>
+              <w:overflowPunct/>
+              <w:textAlignment w:val="auto"/>
+              <w:rPr>
+                <w:rFonts w:ascii="Consolas" w:hAnsi="Consolas" w:cs="Consolas"/>
+                <w:color w:val="000000"/>
+                <w:sz w:val="19"/>
+                <w:szCs w:val="19"/>
+              </w:rPr>
+            </w:pPr>
+            <w:r>
+              <w:rPr>
+                <w:rFonts w:ascii="Consolas" w:hAnsi="Consolas" w:cs="Consolas"/>
+                <w:color w:val="000000"/>
+                <w:sz w:val="19"/>
+                <w:szCs w:val="19"/>
+              </w:rPr>
+              <w:t xml:space="preserve">    AND isCSRAcknowledged = 1</w:t>
+            </w:r>
+          </w:p>
+          <w:p>
+            <w:pPr>
+              <w:overflowPunct/>
+              <w:textAlignment w:val="auto"/>
+              <w:rPr>
+                <w:rFonts w:ascii="Consolas" w:hAnsi="Consolas" w:cs="Consolas"/>
+                <w:color w:val="000000"/>
+                <w:sz w:val="19"/>
+                <w:szCs w:val="19"/>
+              </w:rPr>
+            </w:pPr>
+            <w:r>
+              <w:rPr>
+                <w:rFonts w:ascii="Consolas" w:hAnsi="Consolas" w:cs="Consolas"/>
+                <w:color w:val="000000"/>
+                <w:sz w:val="19"/>
+                <w:szCs w:val="19"/>
+              </w:rPr>
+              <w:t xml:space="preserve">  AND SurveySent = 0</w:t>
+            </w:r>
+          </w:p>
+          <w:p>
+            <w:pPr>
+              <w:overflowPunct/>
+              <w:textAlignment w:val="auto"/>
+              <w:rPr>
+                <w:rFonts w:ascii="Consolas" w:hAnsi="Consolas" w:cs="Consolas"/>
+                <w:color w:val="000000"/>
+                <w:sz w:val="19"/>
+                <w:szCs w:val="19"/>
+              </w:rPr>
+            </w:pPr>
+            <w:r>
+              <w:rPr>
+                <w:rFonts w:ascii="Consolas" w:hAnsi="Consolas" w:cs="Consolas"/>
+                <w:color w:val="000000"/>
+                <w:sz w:val="19"/>
+                <w:szCs w:val="19"/>
+              </w:rPr>
+              <w:t xml:space="preserve">  AND CSRReviewAutoDate BETWEEN @StartOfPeriod and @EndOfPeriod</w:t>
+            </w:r>
+          </w:p>
+          <w:p>
+            <w:pPr>
+              <w:overflowPunct/>
+              <w:textAlignment w:val="auto"/>
+              <w:rPr>
+                <w:rFonts w:ascii="Consolas" w:hAnsi="Consolas" w:cs="Consolas"/>
+                <w:color w:val="000000"/>
+                <w:sz w:val="19"/>
+                <w:szCs w:val="19"/>
+              </w:rPr>
+            </w:pPr>
+            <w:r>
+              <w:rPr>
+                <w:rFonts w:ascii="Consolas" w:hAnsi="Consolas" w:cs="Consolas"/>
+                <w:color w:val="000000"/>
+                <w:sz w:val="19"/>
+                <w:szCs w:val="19"/>
+              </w:rPr>
+              <w:t xml:space="preserve">  AND EH.Active = 'A'</w:t>
+            </w:r>
+          </w:p>
+          <w:p>
+            <w:pPr>
+              <w:overflowPunct/>
+              <w:textAlignment w:val="auto"/>
+              <w:rPr>
+                <w:rFonts w:ascii="Consolas" w:hAnsi="Consolas" w:cs="Consolas"/>
+                <w:color w:val="000000"/>
+                <w:sz w:val="19"/>
+                <w:szCs w:val="19"/>
+              </w:rPr>
+            </w:pPr>
+            <w:r>
+              <w:rPr>
+                <w:rFonts w:ascii="Consolas" w:hAnsi="Consolas" w:cs="Consolas"/>
+                <w:color w:val="000000"/>
+                <w:sz w:val="19"/>
+                <w:szCs w:val="19"/>
+              </w:rPr>
+              <w:t xml:space="preserve"> )x</w:t>
+            </w:r>
+          </w:p>
+          <w:p>
+            <w:pPr>
+              <w:overflowPunct/>
+              <w:textAlignment w:val="auto"/>
+              <w:rPr>
+                <w:rFonts w:ascii="Consolas" w:hAnsi="Consolas" w:cs="Consolas"/>
+                <w:color w:val="000000"/>
+                <w:sz w:val="19"/>
+                <w:szCs w:val="19"/>
+              </w:rPr>
+            </w:pPr>
+            <w:r>
+              <w:rPr>
+                <w:rFonts w:ascii="Consolas" w:hAnsi="Consolas" w:cs="Consolas"/>
+                <w:color w:val="000000"/>
+                <w:sz w:val="19"/>
+                <w:szCs w:val="19"/>
+              </w:rPr>
+              <w:t xml:space="preserve"> WHERE x.Rn=1)SP</w:t>
+            </w:r>
+          </w:p>
+          <w:p>
+            <w:pPr>
+              <w:overflowPunct/>
+              <w:textAlignment w:val="auto"/>
+              <w:rPr>
+                <w:rFonts w:ascii="Consolas" w:hAnsi="Consolas" w:cs="Consolas"/>
+                <w:color w:val="000000"/>
+                <w:sz w:val="19"/>
+                <w:szCs w:val="19"/>
+              </w:rPr>
+            </w:pPr>
+            <w:r>
+              <w:rPr>
+                <w:rFonts w:ascii="Consolas" w:hAnsi="Consolas" w:cs="Consolas"/>
+                <w:color w:val="000000"/>
+                <w:sz w:val="19"/>
+                <w:szCs w:val="19"/>
+              </w:rPr>
+              <w:t xml:space="preserve"> ON CL.CoachingID = SP.CoachingID</w:t>
+            </w:r>
+          </w:p>
+          <w:p>
+            <w:pPr>
+              <w:overflowPunct/>
+              <w:textAlignment w:val="auto"/>
+              <w:rPr>
+                <w:rFonts w:ascii="Consolas" w:hAnsi="Consolas" w:cs="Consolas"/>
+                <w:color w:val="000000"/>
+                <w:sz w:val="19"/>
+                <w:szCs w:val="19"/>
+              </w:rPr>
+            </w:pPr>
+            <w:r>
+              <w:rPr>
+                <w:rFonts w:ascii="Consolas" w:hAnsi="Consolas" w:cs="Consolas"/>
+                <w:color w:val="000000"/>
+                <w:sz w:val="19"/>
+                <w:szCs w:val="19"/>
+              </w:rPr>
+              <w:t xml:space="preserve"> AND CL.EmpID = SP.EmpID</w:t>
+            </w:r>
+          </w:p>
+          <w:p>
+            <w:pPr>
+              <w:overflowPunct/>
+              <w:textAlignment w:val="auto"/>
+              <w:rPr>
+                <w:rFonts w:ascii="Consolas" w:hAnsi="Consolas" w:cs="Consolas"/>
+                <w:color w:val="000000"/>
+                <w:sz w:val="19"/>
+                <w:szCs w:val="19"/>
+              </w:rPr>
+            </w:pPr>
+          </w:p>
+          <w:p>
+            <w:pPr>
+              <w:overflowPunct/>
+              <w:textAlignment w:val="auto"/>
+              <w:rPr>
+                <w:rFonts w:ascii="Consolas" w:hAnsi="Consolas" w:cs="Consolas"/>
+                <w:color w:val="000000"/>
+                <w:sz w:val="19"/>
+                <w:szCs w:val="19"/>
+              </w:rPr>
+            </w:pPr>
+          </w:p>
+          <w:p>
+            <w:pPr>
+              <w:overflowPunct/>
+              <w:textAlignment w:val="auto"/>
+              <w:rPr>
+                <w:rFonts w:ascii="Consolas" w:hAnsi="Consolas" w:cs="Consolas"/>
+                <w:color w:val="000000"/>
+                <w:sz w:val="19"/>
+                <w:szCs w:val="19"/>
+              </w:rPr>
+            </w:pPr>
+            <w:r>
+              <w:rPr>
+                <w:rFonts w:ascii="Consolas" w:hAnsi="Consolas" w:cs="Consolas"/>
+                <w:color w:val="000000"/>
+                <w:sz w:val="19"/>
+                <w:szCs w:val="19"/>
+              </w:rPr>
+              <w:t>************************</w:t>
+            </w:r>
+          </w:p>
+          <w:p>
+            <w:pPr>
+              <w:overflowPunct/>
+              <w:textAlignment w:val="auto"/>
+              <w:rPr>
+                <w:rFonts w:ascii="Consolas" w:hAnsi="Consolas" w:cs="Consolas"/>
+                <w:color w:val="000000"/>
+                <w:sz w:val="19"/>
+                <w:szCs w:val="19"/>
+              </w:rPr>
+            </w:pPr>
+          </w:p>
+          <w:p>
+            <w:pPr>
+              <w:overflowPunct/>
+              <w:textAlignment w:val="auto"/>
+              <w:rPr>
+                <w:rFonts w:ascii="Consolas" w:hAnsi="Consolas" w:cs="Consolas"/>
+                <w:color w:val="000000"/>
+                <w:sz w:val="19"/>
+                <w:szCs w:val="19"/>
+              </w:rPr>
+            </w:pPr>
+            <w:r>
+              <w:rPr>
+                <w:rFonts w:ascii="Consolas" w:hAnsi="Consolas" w:cs="Consolas"/>
+                <w:color w:val="000000"/>
+                <w:sz w:val="19"/>
+                <w:szCs w:val="19"/>
+              </w:rPr>
+              <w:t>select * from [EC].[Survey_Pilot_Date];</w:t>
+            </w:r>
+          </w:p>
+          <w:p>
+            <w:pPr>
+              <w:overflowPunct/>
+              <w:textAlignment w:val="auto"/>
+              <w:rPr>
+                <w:rFonts w:ascii="Consolas" w:hAnsi="Consolas" w:cs="Consolas"/>
+                <w:color w:val="000000"/>
+                <w:sz w:val="19"/>
+                <w:szCs w:val="19"/>
+              </w:rPr>
+            </w:pPr>
+            <w:r>
+              <w:rPr>
+                <w:rFonts w:ascii="Consolas" w:hAnsi="Consolas" w:cs="Consolas"/>
+                <w:color w:val="000000"/>
+                <w:sz w:val="19"/>
+                <w:szCs w:val="19"/>
+              </w:rPr>
+              <w:t xml:space="preserve">SELECT </w:t>
+            </w:r>
+            <w:r>
+              <w:rPr>
+                <w:rFonts w:ascii="Consolas" w:hAnsi="Consolas" w:cs="Consolas"/>
+                <w:color w:val="000000"/>
+                <w:sz w:val="19"/>
+                <w:szCs w:val="19"/>
+              </w:rPr>
+              <w:t xml:space="preserve">* </w:t>
+            </w:r>
+            <w:r>
+              <w:rPr>
+                <w:rFonts w:ascii="Consolas" w:hAnsi="Consolas" w:cs="Consolas"/>
+                <w:color w:val="000000"/>
+                <w:sz w:val="19"/>
+                <w:szCs w:val="19"/>
+              </w:rPr>
+              <w:t xml:space="preserve">  FROM [EC].[Survey_Sites]</w:t>
+            </w:r>
+            <w:r>
+              <w:rPr>
+                <w:rFonts w:ascii="Consolas" w:hAnsi="Consolas" w:cs="Consolas"/>
+                <w:color w:val="000000"/>
+                <w:sz w:val="19"/>
+                <w:szCs w:val="19"/>
+              </w:rPr>
+              <w:t>;</w:t>
+            </w:r>
+          </w:p>
+          <w:p>
+            <w:pPr>
+              <w:overflowPunct/>
+              <w:textAlignment w:val="auto"/>
+              <w:rPr>
+                <w:rFonts w:ascii="Consolas" w:hAnsi="Consolas" w:cs="Consolas"/>
+                <w:color w:val="000000"/>
+                <w:sz w:val="19"/>
+                <w:szCs w:val="19"/>
+              </w:rPr>
+            </w:pPr>
+          </w:p>
+          <w:p>
+            <w:pPr>
+              <w:overflowPunct/>
+              <w:textAlignment w:val="auto"/>
+              <w:rPr>
+                <w:rFonts w:ascii="Consolas" w:hAnsi="Consolas" w:cs="Consolas"/>
+                <w:color w:val="000000"/>
+                <w:sz w:val="19"/>
+                <w:szCs w:val="19"/>
+              </w:rPr>
+            </w:pPr>
+            <w:r>
+              <w:rPr>
+                <w:rFonts w:ascii="Consolas" w:hAnsi="Consolas" w:cs="Consolas"/>
+                <w:color w:val="000000"/>
+                <w:sz w:val="19"/>
+                <w:szCs w:val="19"/>
+              </w:rPr>
+              <w:t>SELECT DATEADD(day, DATEDIFF(DD, 0, GetDate())-7,0) AS StartOfPeriod ;-- 7 days for Production code</w:t>
+            </w:r>
+          </w:p>
+          <w:p>
+            <w:pPr>
+              <w:overflowPunct/>
+              <w:textAlignment w:val="auto"/>
+              <w:rPr>
+                <w:rFonts w:ascii="Consolas" w:hAnsi="Consolas" w:cs="Consolas"/>
+                <w:color w:val="000000"/>
+                <w:sz w:val="19"/>
+                <w:szCs w:val="19"/>
+              </w:rPr>
+            </w:pPr>
+            <w:r>
+              <w:rPr>
+                <w:rFonts w:ascii="Consolas" w:hAnsi="Consolas" w:cs="Consolas"/>
+                <w:color w:val="000000"/>
+                <w:sz w:val="19"/>
+                <w:szCs w:val="19"/>
+              </w:rPr>
               <w:lastRenderedPageBreak/>
-              <w:t xml:space="preserve">                   DD.CalendarYear </w:t>
-            </w:r>
-          </w:p>
-          <w:p>
-            <w:pPr>
-              <w:overflowPunct/>
-              <w:textAlignment w:val="auto"/>
-              <w:rPr>
-                <w:rFonts w:ascii="Consolas" w:hAnsi="Consolas" w:cs="Consolas"/>
-                <w:color w:val="000000"/>
-                <w:sz w:val="19"/>
-                <w:szCs w:val="19"/>
-              </w:rPr>
-            </w:pPr>
-            <w:r>
-              <w:rPr>
-                <w:rFonts w:ascii="Consolas" w:hAnsi="Consolas" w:cs="Consolas"/>
-                <w:color w:val="000000"/>
-                <w:sz w:val="19"/>
-                <w:szCs w:val="19"/>
-              </w:rPr>
-              <w:t xml:space="preserve">  FROM [EC].[Coaching_Log] CL WITH (NOLOCK) JOIN EC.DIM_Date DD</w:t>
-            </w:r>
-          </w:p>
-          <w:p>
-            <w:pPr>
-              <w:overflowPunct/>
-              <w:textAlignment w:val="auto"/>
-              <w:rPr>
-                <w:rFonts w:ascii="Consolas" w:hAnsi="Consolas" w:cs="Consolas"/>
-                <w:color w:val="000000"/>
-                <w:sz w:val="19"/>
-                <w:szCs w:val="19"/>
-              </w:rPr>
-            </w:pPr>
-            <w:r>
-              <w:rPr>
-                <w:rFonts w:ascii="Consolas" w:hAnsi="Consolas" w:cs="Consolas"/>
-                <w:color w:val="000000"/>
-                <w:sz w:val="19"/>
-                <w:szCs w:val="19"/>
-              </w:rPr>
-              <w:t xml:space="preserve">  ON DATEADD(dd, DATEDIFF(dd, 0, CL.CSRReviewAutoDate),0) = DD.Fulldate JOIN </w:t>
-            </w:r>
-          </w:p>
-          <w:p>
-            <w:pPr>
-              <w:overflowPunct/>
-              <w:textAlignment w:val="auto"/>
-              <w:rPr>
-                <w:rFonts w:ascii="Consolas" w:hAnsi="Consolas" w:cs="Consolas"/>
-                <w:color w:val="000000"/>
-                <w:sz w:val="19"/>
-                <w:szCs w:val="19"/>
-              </w:rPr>
-            </w:pPr>
-            <w:r>
-              <w:rPr>
-                <w:rFonts w:ascii="Consolas" w:hAnsi="Consolas" w:cs="Consolas"/>
-                <w:color w:val="000000"/>
-                <w:sz w:val="19"/>
-                <w:szCs w:val="19"/>
-              </w:rPr>
-              <w:t xml:space="preserve"> (SELECT x.EmpID, x.CoachingID FROM</w:t>
-            </w:r>
-          </w:p>
-          <w:p>
-            <w:pPr>
-              <w:overflowPunct/>
-              <w:textAlignment w:val="auto"/>
-              <w:rPr>
-                <w:rFonts w:ascii="Consolas" w:hAnsi="Consolas" w:cs="Consolas"/>
-                <w:color w:val="000000"/>
-                <w:sz w:val="19"/>
-                <w:szCs w:val="19"/>
-              </w:rPr>
-            </w:pPr>
-            <w:r>
-              <w:rPr>
-                <w:rFonts w:ascii="Consolas" w:hAnsi="Consolas" w:cs="Consolas"/>
-                <w:color w:val="000000"/>
-                <w:sz w:val="19"/>
-                <w:szCs w:val="19"/>
-              </w:rPr>
-              <w:t xml:space="preserve">  (SELECT  CL.EMPID EmpID, CL.CoachingID CoachingID,ROW_NUMBER() OVER( PARTITION BY CL.EMPID</w:t>
-            </w:r>
-          </w:p>
-          <w:p>
-            <w:pPr>
-              <w:overflowPunct/>
-              <w:textAlignment w:val="auto"/>
-              <w:rPr>
-                <w:rFonts w:ascii="Consolas" w:hAnsi="Consolas" w:cs="Consolas"/>
-                <w:color w:val="000000"/>
-                <w:sz w:val="19"/>
-                <w:szCs w:val="19"/>
-              </w:rPr>
-            </w:pPr>
-            <w:r>
-              <w:rPr>
-                <w:rFonts w:ascii="Consolas" w:hAnsi="Consolas" w:cs="Consolas"/>
-                <w:color w:val="000000"/>
-                <w:sz w:val="19"/>
-                <w:szCs w:val="19"/>
-              </w:rPr>
-              <w:t xml:space="preserve">   ORDER BY NewID()) AS Rn </w:t>
-            </w:r>
-          </w:p>
-          <w:p>
-            <w:pPr>
-              <w:overflowPunct/>
-              <w:textAlignment w:val="auto"/>
-              <w:rPr>
-                <w:rFonts w:ascii="Consolas" w:hAnsi="Consolas" w:cs="Consolas"/>
-                <w:color w:val="000000"/>
-                <w:sz w:val="19"/>
-                <w:szCs w:val="19"/>
-              </w:rPr>
-            </w:pPr>
-            <w:r>
-              <w:rPr>
-                <w:rFonts w:ascii="Consolas" w:hAnsi="Consolas" w:cs="Consolas"/>
-                <w:color w:val="000000"/>
-                <w:sz w:val="19"/>
-                <w:szCs w:val="19"/>
-              </w:rPr>
-              <w:t xml:space="preserve">  FROM [EC].[Coaching_Log] CL WITH (NOLOCK) JOIN [EC].[Employee_Hierarchy]EH</w:t>
-            </w:r>
-          </w:p>
-          <w:p>
-            <w:pPr>
-              <w:overflowPunct/>
-              <w:textAlignment w:val="auto"/>
-              <w:rPr>
-                <w:rFonts w:ascii="Consolas" w:hAnsi="Consolas" w:cs="Consolas"/>
-                <w:color w:val="000000"/>
-                <w:sz w:val="19"/>
-                <w:szCs w:val="19"/>
-              </w:rPr>
-            </w:pPr>
-            <w:r>
-              <w:rPr>
-                <w:rFonts w:ascii="Consolas" w:hAnsi="Consolas" w:cs="Consolas"/>
-                <w:color w:val="000000"/>
-                <w:sz w:val="19"/>
-                <w:szCs w:val="19"/>
-              </w:rPr>
-              <w:t xml:space="preserve">  ON CL.EmpID = EH.Emp_ID</w:t>
-            </w:r>
-          </w:p>
-          <w:p>
-            <w:pPr>
-              <w:overflowPunct/>
-              <w:textAlignment w:val="auto"/>
-              <w:rPr>
-                <w:rFonts w:ascii="Consolas" w:hAnsi="Consolas" w:cs="Consolas"/>
-                <w:color w:val="000000"/>
-                <w:sz w:val="19"/>
-                <w:szCs w:val="19"/>
-              </w:rPr>
-            </w:pPr>
-            <w:r>
-              <w:rPr>
-                <w:rFonts w:ascii="Consolas" w:hAnsi="Consolas" w:cs="Consolas"/>
-                <w:color w:val="000000"/>
-                <w:sz w:val="19"/>
-                <w:szCs w:val="19"/>
-              </w:rPr>
-              <w:t xml:space="preserve">  WHERE Statusid = 1 -- Completed</w:t>
-            </w:r>
-          </w:p>
-          <w:p>
-            <w:pPr>
-              <w:overflowPunct/>
-              <w:textAlignment w:val="auto"/>
-              <w:rPr>
-                <w:rFonts w:ascii="Consolas" w:hAnsi="Consolas" w:cs="Consolas"/>
-                <w:color w:val="000000"/>
-                <w:sz w:val="19"/>
-                <w:szCs w:val="19"/>
-              </w:rPr>
-            </w:pPr>
-            <w:r>
-              <w:rPr>
-                <w:rFonts w:ascii="Consolas" w:hAnsi="Consolas" w:cs="Consolas"/>
-                <w:color w:val="000000"/>
-                <w:sz w:val="19"/>
-                <w:szCs w:val="19"/>
-              </w:rPr>
-              <w:t xml:space="preserve">  AND ModuleID = 1 -- Each Module </w:t>
-            </w:r>
-          </w:p>
-          <w:p>
-            <w:pPr>
-              <w:overflowPunct/>
-              <w:textAlignment w:val="auto"/>
-              <w:rPr>
-                <w:rFonts w:ascii="Consolas" w:hAnsi="Consolas" w:cs="Consolas"/>
-                <w:color w:val="000000"/>
-                <w:sz w:val="19"/>
-                <w:szCs w:val="19"/>
-              </w:rPr>
-            </w:pPr>
-            <w:r>
-              <w:rPr>
-                <w:rFonts w:ascii="Consolas" w:hAnsi="Consolas" w:cs="Consolas"/>
-                <w:color w:val="000000"/>
-                <w:sz w:val="19"/>
-                <w:szCs w:val="19"/>
-              </w:rPr>
-              <w:t xml:space="preserve">  AND ((SiteID IN (SELECT SiteID FROM [EC].[Survey_Sites] WHERE isPilot = 1) AND SourceID NOT IN (123, 130, 135,136, 223, 224,230, 235, 236 )) -- Exclude all Verint for Pilot site(s)</w:t>
-            </w:r>
-          </w:p>
-          <w:p>
-            <w:pPr>
-              <w:overflowPunct/>
-              <w:textAlignment w:val="auto"/>
-              <w:rPr>
-                <w:rFonts w:ascii="Consolas" w:hAnsi="Consolas" w:cs="Consolas"/>
-                <w:color w:val="000000"/>
-                <w:sz w:val="19"/>
-                <w:szCs w:val="19"/>
-              </w:rPr>
-            </w:pPr>
-            <w:r>
-              <w:rPr>
-                <w:rFonts w:ascii="Consolas" w:hAnsi="Consolas" w:cs="Consolas"/>
-                <w:color w:val="000000"/>
-                <w:sz w:val="19"/>
-                <w:szCs w:val="19"/>
-              </w:rPr>
-              <w:t xml:space="preserve">  OR (SiteID NOT IN (SELECT SiteID FROM [EC].[Survey_Sites] WHERE isPilot = 1) AND SourceID &lt;&gt; 224)) -- Exclude Verint-TQC for Non Pilot site(s)</w:t>
-            </w:r>
-          </w:p>
-          <w:p>
-            <w:pPr>
-              <w:overflowPunct/>
-              <w:textAlignment w:val="auto"/>
-              <w:rPr>
-                <w:rFonts w:ascii="Consolas" w:hAnsi="Consolas" w:cs="Consolas"/>
-                <w:color w:val="000000"/>
-                <w:sz w:val="19"/>
-                <w:szCs w:val="19"/>
-              </w:rPr>
-            </w:pPr>
-            <w:r>
-              <w:rPr>
-                <w:rFonts w:ascii="Consolas" w:hAnsi="Consolas" w:cs="Consolas"/>
-                <w:color w:val="000000"/>
-                <w:sz w:val="19"/>
-                <w:szCs w:val="19"/>
-              </w:rPr>
-              <w:t xml:space="preserve">    AND isCSRAcknowledged = 1</w:t>
-            </w:r>
-          </w:p>
-          <w:p>
-            <w:pPr>
-              <w:overflowPunct/>
-              <w:textAlignment w:val="auto"/>
-              <w:rPr>
-                <w:rFonts w:ascii="Consolas" w:hAnsi="Consolas" w:cs="Consolas"/>
-                <w:color w:val="000000"/>
-                <w:sz w:val="19"/>
-                <w:szCs w:val="19"/>
-              </w:rPr>
-            </w:pPr>
-            <w:r>
-              <w:rPr>
-                <w:rFonts w:ascii="Consolas" w:hAnsi="Consolas" w:cs="Consolas"/>
-                <w:color w:val="000000"/>
-                <w:sz w:val="19"/>
-                <w:szCs w:val="19"/>
-              </w:rPr>
-              <w:t xml:space="preserve">  AND SurveySent = 0</w:t>
-            </w:r>
-          </w:p>
-          <w:p>
-            <w:pPr>
-              <w:overflowPunct/>
-              <w:textAlignment w:val="auto"/>
-              <w:rPr>
-                <w:rFonts w:ascii="Consolas" w:hAnsi="Consolas" w:cs="Consolas"/>
-                <w:color w:val="000000"/>
-                <w:sz w:val="19"/>
-                <w:szCs w:val="19"/>
-              </w:rPr>
-            </w:pPr>
-            <w:r>
-              <w:rPr>
-                <w:rFonts w:ascii="Consolas" w:hAnsi="Consolas" w:cs="Consolas"/>
-                <w:color w:val="000000"/>
-                <w:sz w:val="19"/>
-                <w:szCs w:val="19"/>
-              </w:rPr>
-              <w:t xml:space="preserve">  AND CSRReviewAutoDate BETWEEN @StartOfPeriod and @EndOfPeriod</w:t>
-            </w:r>
-          </w:p>
-          <w:p>
-            <w:pPr>
-              <w:overflowPunct/>
-              <w:textAlignment w:val="auto"/>
-              <w:rPr>
-                <w:rFonts w:ascii="Consolas" w:hAnsi="Consolas" w:cs="Consolas"/>
-                <w:color w:val="000000"/>
-                <w:sz w:val="19"/>
-                <w:szCs w:val="19"/>
-              </w:rPr>
-            </w:pPr>
-            <w:r>
-              <w:rPr>
-                <w:rFonts w:ascii="Consolas" w:hAnsi="Consolas" w:cs="Consolas"/>
-                <w:color w:val="000000"/>
-                <w:sz w:val="19"/>
-                <w:szCs w:val="19"/>
-              </w:rPr>
-              <w:t xml:space="preserve">  AND EH.Active = 'A'</w:t>
-            </w:r>
-          </w:p>
-          <w:p>
-            <w:pPr>
-              <w:overflowPunct/>
-              <w:textAlignment w:val="auto"/>
-              <w:rPr>
-                <w:rFonts w:ascii="Consolas" w:hAnsi="Consolas" w:cs="Consolas"/>
-                <w:color w:val="000000"/>
-                <w:sz w:val="19"/>
-                <w:szCs w:val="19"/>
-              </w:rPr>
-            </w:pPr>
-            <w:r>
-              <w:rPr>
-                <w:rFonts w:ascii="Consolas" w:hAnsi="Consolas" w:cs="Consolas"/>
-                <w:color w:val="000000"/>
-                <w:sz w:val="19"/>
-                <w:szCs w:val="19"/>
-              </w:rPr>
-              <w:t xml:space="preserve"> )x</w:t>
-            </w:r>
-          </w:p>
-          <w:p>
-            <w:pPr>
-              <w:overflowPunct/>
-              <w:textAlignment w:val="auto"/>
-              <w:rPr>
-                <w:rFonts w:ascii="Consolas" w:hAnsi="Consolas" w:cs="Consolas"/>
-                <w:color w:val="000000"/>
-                <w:sz w:val="19"/>
-                <w:szCs w:val="19"/>
-              </w:rPr>
-            </w:pPr>
-            <w:r>
-              <w:rPr>
-                <w:rFonts w:ascii="Consolas" w:hAnsi="Consolas" w:cs="Consolas"/>
-                <w:color w:val="000000"/>
-                <w:sz w:val="19"/>
-                <w:szCs w:val="19"/>
-              </w:rPr>
-              <w:t xml:space="preserve"> WHERE x.Rn=1)SP</w:t>
-            </w:r>
-          </w:p>
-          <w:p>
-            <w:pPr>
-              <w:overflowPunct/>
-              <w:textAlignment w:val="auto"/>
-              <w:rPr>
-                <w:rFonts w:ascii="Consolas" w:hAnsi="Consolas" w:cs="Consolas"/>
-                <w:color w:val="000000"/>
-                <w:sz w:val="19"/>
-                <w:szCs w:val="19"/>
-              </w:rPr>
-            </w:pPr>
-            <w:r>
-              <w:rPr>
-                <w:rFonts w:ascii="Consolas" w:hAnsi="Consolas" w:cs="Consolas"/>
-                <w:color w:val="000000"/>
-                <w:sz w:val="19"/>
-                <w:szCs w:val="19"/>
-              </w:rPr>
-              <w:t xml:space="preserve"> ON CL.CoachingID = SP.CoachingID</w:t>
-            </w:r>
-          </w:p>
-          <w:p>
-            <w:pPr>
-              <w:overflowPunct/>
-              <w:textAlignment w:val="auto"/>
-              <w:rPr>
-                <w:rFonts w:ascii="Consolas" w:hAnsi="Consolas" w:cs="Consolas"/>
-                <w:color w:val="000000"/>
-                <w:sz w:val="19"/>
-                <w:szCs w:val="19"/>
-              </w:rPr>
-            </w:pPr>
-            <w:r>
-              <w:rPr>
-                <w:rFonts w:ascii="Consolas" w:hAnsi="Consolas" w:cs="Consolas"/>
-                <w:color w:val="000000"/>
-                <w:sz w:val="19"/>
-                <w:szCs w:val="19"/>
-              </w:rPr>
-              <w:t xml:space="preserve"> AND CL.EmpID = SP.EmpID</w:t>
-            </w:r>
-          </w:p>
-          <w:p>
-            <w:pPr>
-              <w:overflowPunct/>
-              <w:textAlignment w:val="auto"/>
-              <w:rPr>
-                <w:rFonts w:ascii="Consolas" w:hAnsi="Consolas" w:cs="Consolas"/>
-                <w:color w:val="000000"/>
-                <w:sz w:val="19"/>
-                <w:szCs w:val="19"/>
-              </w:rPr>
-            </w:pPr>
-          </w:p>
-          <w:p>
-            <w:pPr>
-              <w:overflowPunct/>
-              <w:textAlignment w:val="auto"/>
-              <w:rPr>
-                <w:rFonts w:ascii="Consolas" w:hAnsi="Consolas" w:cs="Consolas"/>
-                <w:color w:val="000000"/>
-                <w:sz w:val="19"/>
-                <w:szCs w:val="19"/>
-              </w:rPr>
-            </w:pPr>
-          </w:p>
-          <w:p>
-            <w:pPr>
-              <w:overflowPunct/>
-              <w:textAlignment w:val="auto"/>
-              <w:rPr>
-                <w:rFonts w:ascii="Consolas" w:hAnsi="Consolas" w:cs="Consolas"/>
-                <w:color w:val="000000"/>
-                <w:sz w:val="19"/>
-                <w:szCs w:val="19"/>
-              </w:rPr>
-            </w:pPr>
-            <w:r>
-              <w:rPr>
-                <w:rFonts w:ascii="Consolas" w:hAnsi="Consolas" w:cs="Consolas"/>
-                <w:color w:val="000000"/>
-                <w:sz w:val="19"/>
-                <w:szCs w:val="19"/>
-              </w:rPr>
-              <w:t>************************</w:t>
-            </w:r>
-          </w:p>
-          <w:p>
-            <w:pPr>
-              <w:overflowPunct/>
-              <w:textAlignment w:val="auto"/>
-              <w:rPr>
-                <w:rFonts w:ascii="Consolas" w:hAnsi="Consolas" w:cs="Consolas"/>
-                <w:color w:val="000000"/>
-                <w:sz w:val="19"/>
-                <w:szCs w:val="19"/>
-              </w:rPr>
-            </w:pPr>
-          </w:p>
-          <w:p>
-            <w:pPr>
-              <w:overflowPunct/>
-              <w:textAlignment w:val="auto"/>
-              <w:rPr>
-                <w:rFonts w:ascii="Consolas" w:hAnsi="Consolas" w:cs="Consolas"/>
-                <w:color w:val="000000"/>
-                <w:sz w:val="19"/>
-                <w:szCs w:val="19"/>
-              </w:rPr>
-            </w:pPr>
-            <w:r>
-              <w:rPr>
-                <w:rFonts w:ascii="Consolas" w:hAnsi="Consolas" w:cs="Consolas"/>
-                <w:color w:val="000000"/>
-                <w:sz w:val="19"/>
-                <w:szCs w:val="19"/>
-              </w:rPr>
-              <w:t>select * from [EC].[Survey_Pilot_Date];</w:t>
-            </w:r>
-          </w:p>
-          <w:p>
-            <w:pPr>
-              <w:overflowPunct/>
-              <w:textAlignment w:val="auto"/>
-              <w:rPr>
-                <w:rFonts w:ascii="Consolas" w:hAnsi="Consolas" w:cs="Consolas"/>
-                <w:color w:val="000000"/>
-                <w:sz w:val="19"/>
-                <w:szCs w:val="19"/>
-              </w:rPr>
-            </w:pPr>
-            <w:r>
-              <w:rPr>
-                <w:rFonts w:ascii="Consolas" w:hAnsi="Consolas" w:cs="Consolas"/>
-                <w:color w:val="000000"/>
-                <w:sz w:val="19"/>
-                <w:szCs w:val="19"/>
-              </w:rPr>
-              <w:t xml:space="preserve">SELECT </w:t>
-            </w:r>
-            <w:r>
-              <w:rPr>
-                <w:rFonts w:ascii="Consolas" w:hAnsi="Consolas" w:cs="Consolas"/>
-                <w:color w:val="000000"/>
-                <w:sz w:val="19"/>
-                <w:szCs w:val="19"/>
-              </w:rPr>
-              <w:t xml:space="preserve">* </w:t>
-            </w:r>
-            <w:r>
-              <w:rPr>
-                <w:rFonts w:ascii="Consolas" w:hAnsi="Consolas" w:cs="Consolas"/>
-                <w:color w:val="000000"/>
-                <w:sz w:val="19"/>
-                <w:szCs w:val="19"/>
-              </w:rPr>
-              <w:t xml:space="preserve">  FROM [EC].[Survey_Sites]</w:t>
-            </w:r>
-            <w:r>
-              <w:rPr>
-                <w:rFonts w:ascii="Consolas" w:hAnsi="Consolas" w:cs="Consolas"/>
-                <w:color w:val="000000"/>
-                <w:sz w:val="19"/>
-                <w:szCs w:val="19"/>
-              </w:rPr>
-              <w:t>;</w:t>
-            </w:r>
-          </w:p>
-          <w:p>
-            <w:pPr>
-              <w:overflowPunct/>
-              <w:textAlignment w:val="auto"/>
-              <w:rPr>
-                <w:rFonts w:ascii="Consolas" w:hAnsi="Consolas" w:cs="Consolas"/>
-                <w:color w:val="000000"/>
-                <w:sz w:val="19"/>
-                <w:szCs w:val="19"/>
-              </w:rPr>
-            </w:pPr>
-          </w:p>
-          <w:p>
-            <w:pPr>
-              <w:overflowPunct/>
-              <w:textAlignment w:val="auto"/>
-              <w:rPr>
-                <w:rFonts w:ascii="Consolas" w:hAnsi="Consolas" w:cs="Consolas"/>
-                <w:color w:val="000000"/>
-                <w:sz w:val="19"/>
-                <w:szCs w:val="19"/>
-              </w:rPr>
-            </w:pPr>
-            <w:r>
-              <w:rPr>
-                <w:rFonts w:ascii="Consolas" w:hAnsi="Consolas" w:cs="Consolas"/>
-                <w:color w:val="000000"/>
-                <w:sz w:val="19"/>
-                <w:szCs w:val="19"/>
-              </w:rPr>
-              <w:t>SELECT DATEADD(day, DATEDIFF(DD, 0, GetDate())-7,0) AS StartOfPeriod ;-- 7 days for Production code</w:t>
-            </w:r>
-          </w:p>
-          <w:p>
-            <w:pPr>
-              <w:overflowPunct/>
-              <w:textAlignment w:val="auto"/>
-              <w:rPr>
-                <w:rFonts w:ascii="Consolas" w:hAnsi="Consolas" w:cs="Consolas"/>
-                <w:color w:val="000000"/>
-                <w:sz w:val="19"/>
-                <w:szCs w:val="19"/>
-              </w:rPr>
-            </w:pPr>
-            <w:r>
-              <w:rPr>
-                <w:rFonts w:ascii="Consolas" w:hAnsi="Consolas" w:cs="Consolas"/>
-                <w:color w:val="000000"/>
-                <w:sz w:val="19"/>
-                <w:szCs w:val="19"/>
-              </w:rPr>
               <w:t>SELECT DATEADD(day, DATEDIFF(DD, 0, GetDate()),0) AS EndOfPeriod; -- Current Day</w:t>
             </w:r>
           </w:p>
@@ -7488,619 +7923,619 @@
                 <w:sz w:val="19"/>
                 <w:szCs w:val="19"/>
               </w:rPr>
+              <w:t xml:space="preserve">      ,[SiteID]</w:t>
+            </w:r>
+          </w:p>
+          <w:p>
+            <w:pPr>
+              <w:overflowPunct/>
+              <w:textAlignment w:val="auto"/>
+              <w:rPr>
+                <w:rFonts w:ascii="Consolas" w:hAnsi="Consolas" w:cs="Consolas"/>
+                <w:color w:val="000000"/>
+                <w:sz w:val="19"/>
+                <w:szCs w:val="19"/>
+              </w:rPr>
+            </w:pPr>
+            <w:r>
+              <w:rPr>
+                <w:rFonts w:ascii="Consolas" w:hAnsi="Consolas" w:cs="Consolas"/>
+                <w:color w:val="000000"/>
+                <w:sz w:val="19"/>
+                <w:szCs w:val="19"/>
+              </w:rPr>
+              <w:t xml:space="preserve">      ,[SourceID]</w:t>
+            </w:r>
+          </w:p>
+          <w:p>
+            <w:pPr>
+              <w:overflowPunct/>
+              <w:textAlignment w:val="auto"/>
+              <w:rPr>
+                <w:rFonts w:ascii="Consolas" w:hAnsi="Consolas" w:cs="Consolas"/>
+                <w:color w:val="000000"/>
+                <w:sz w:val="19"/>
+                <w:szCs w:val="19"/>
+              </w:rPr>
+            </w:pPr>
+            <w:r>
+              <w:rPr>
+                <w:rFonts w:ascii="Consolas" w:hAnsi="Consolas" w:cs="Consolas"/>
+                <w:color w:val="000000"/>
+                <w:sz w:val="19"/>
+                <w:szCs w:val="19"/>
+              </w:rPr>
+              <w:t xml:space="preserve">      ,[ModuleID]</w:t>
+            </w:r>
+          </w:p>
+          <w:p>
+            <w:pPr>
+              <w:overflowPunct/>
+              <w:textAlignment w:val="auto"/>
+              <w:rPr>
+                <w:rFonts w:ascii="Consolas" w:hAnsi="Consolas" w:cs="Consolas"/>
+                <w:color w:val="000000"/>
+                <w:sz w:val="19"/>
+                <w:szCs w:val="19"/>
+              </w:rPr>
+            </w:pPr>
+            <w:r>
+              <w:rPr>
+                <w:rFonts w:ascii="Consolas" w:hAnsi="Consolas" w:cs="Consolas"/>
+                <w:color w:val="000000"/>
+                <w:sz w:val="19"/>
+                <w:szCs w:val="19"/>
+              </w:rPr>
+              <w:t xml:space="preserve">      ,[CreatedDate]</w:t>
+            </w:r>
+          </w:p>
+          <w:p>
+            <w:pPr>
+              <w:overflowPunct/>
+              <w:textAlignment w:val="auto"/>
+              <w:rPr>
+                <w:rFonts w:ascii="Consolas" w:hAnsi="Consolas" w:cs="Consolas"/>
+                <w:color w:val="000000"/>
+                <w:sz w:val="19"/>
+                <w:szCs w:val="19"/>
+              </w:rPr>
+            </w:pPr>
+            <w:r>
+              <w:rPr>
+                <w:rFonts w:ascii="Consolas" w:hAnsi="Consolas" w:cs="Consolas"/>
+                <w:color w:val="000000"/>
+                <w:sz w:val="19"/>
+                <w:szCs w:val="19"/>
+              </w:rPr>
+              <w:t xml:space="preserve">      ,[MonthOfYear]</w:t>
+            </w:r>
+          </w:p>
+          <w:p>
+            <w:pPr>
+              <w:overflowPunct/>
+              <w:textAlignment w:val="auto"/>
+              <w:rPr>
+                <w:rFonts w:ascii="Consolas" w:hAnsi="Consolas" w:cs="Consolas"/>
+                <w:color w:val="000000"/>
+                <w:sz w:val="19"/>
+                <w:szCs w:val="19"/>
+              </w:rPr>
+            </w:pPr>
+            <w:r>
+              <w:rPr>
+                <w:rFonts w:ascii="Consolas" w:hAnsi="Consolas" w:cs="Consolas"/>
+                <w:color w:val="000000"/>
+                <w:sz w:val="19"/>
+                <w:szCs w:val="19"/>
+              </w:rPr>
+              <w:t xml:space="preserve">      ,[CalendarYear]</w:t>
+            </w:r>
+          </w:p>
+          <w:p>
+            <w:pPr>
+              <w:overflowPunct/>
+              <w:textAlignment w:val="auto"/>
+              <w:rPr>
+                <w:rFonts w:ascii="Consolas" w:hAnsi="Consolas" w:cs="Consolas"/>
+                <w:color w:val="000000"/>
+                <w:sz w:val="19"/>
+                <w:szCs w:val="19"/>
+              </w:rPr>
+            </w:pPr>
+            <w:r>
+              <w:rPr>
+                <w:rFonts w:ascii="Consolas" w:hAnsi="Consolas" w:cs="Consolas"/>
+                <w:color w:val="000000"/>
+                <w:sz w:val="19"/>
+                <w:szCs w:val="19"/>
+              </w:rPr>
+              <w:t xml:space="preserve">      ,[CSRComments]</w:t>
+            </w:r>
+          </w:p>
+          <w:p>
+            <w:pPr>
+              <w:overflowPunct/>
+              <w:textAlignment w:val="auto"/>
+              <w:rPr>
+                <w:rFonts w:ascii="Consolas" w:hAnsi="Consolas" w:cs="Consolas"/>
+                <w:color w:val="000000"/>
+                <w:sz w:val="19"/>
+                <w:szCs w:val="19"/>
+              </w:rPr>
+            </w:pPr>
+            <w:r>
+              <w:rPr>
+                <w:rFonts w:ascii="Consolas" w:hAnsi="Consolas" w:cs="Consolas"/>
+                <w:color w:val="000000"/>
+                <w:sz w:val="19"/>
+                <w:szCs w:val="19"/>
+              </w:rPr>
+              <w:t xml:space="preserve">      ,[EmailSent]</w:t>
+            </w:r>
+          </w:p>
+          <w:p>
+            <w:pPr>
+              <w:overflowPunct/>
+              <w:textAlignment w:val="auto"/>
+              <w:rPr>
+                <w:rFonts w:ascii="Consolas" w:hAnsi="Consolas" w:cs="Consolas"/>
+                <w:color w:val="000000"/>
+                <w:sz w:val="19"/>
+                <w:szCs w:val="19"/>
+              </w:rPr>
+            </w:pPr>
+            <w:r>
+              <w:rPr>
+                <w:rFonts w:ascii="Consolas" w:hAnsi="Consolas" w:cs="Consolas"/>
+                <w:color w:val="000000"/>
+                <w:sz w:val="19"/>
+                <w:szCs w:val="19"/>
+              </w:rPr>
+              <w:t xml:space="preserve">      ,[CompletedDate]</w:t>
+            </w:r>
+          </w:p>
+          <w:p>
+            <w:pPr>
+              <w:overflowPunct/>
+              <w:textAlignment w:val="auto"/>
+              <w:rPr>
+                <w:rFonts w:ascii="Consolas" w:hAnsi="Consolas" w:cs="Consolas"/>
+                <w:color w:val="000000"/>
+                <w:sz w:val="19"/>
+                <w:szCs w:val="19"/>
+              </w:rPr>
+            </w:pPr>
+            <w:r>
+              <w:rPr>
+                <w:rFonts w:ascii="Consolas" w:hAnsi="Consolas" w:cs="Consolas"/>
+                <w:color w:val="000000"/>
+                <w:sz w:val="19"/>
+                <w:szCs w:val="19"/>
+              </w:rPr>
+              <w:t xml:space="preserve">      ,[Status]</w:t>
+            </w:r>
+          </w:p>
+          <w:p>
+            <w:pPr>
+              <w:overflowPunct/>
+              <w:textAlignment w:val="auto"/>
+              <w:rPr>
+                <w:rFonts w:ascii="Consolas" w:hAnsi="Consolas" w:cs="Consolas"/>
+                <w:color w:val="000000"/>
+                <w:sz w:val="19"/>
+                <w:szCs w:val="19"/>
+              </w:rPr>
+            </w:pPr>
+            <w:r>
+              <w:rPr>
+                <w:rFonts w:ascii="Consolas" w:hAnsi="Consolas" w:cs="Consolas"/>
+                <w:color w:val="000000"/>
+                <w:sz w:val="19"/>
+                <w:szCs w:val="19"/>
+              </w:rPr>
+              <w:t xml:space="preserve">      ,[InactivationDate]</w:t>
+            </w:r>
+          </w:p>
+          <w:p>
+            <w:pPr>
+              <w:overflowPunct/>
+              <w:textAlignment w:val="auto"/>
+              <w:rPr>
+                <w:rFonts w:ascii="Consolas" w:hAnsi="Consolas" w:cs="Consolas"/>
+                <w:color w:val="000000"/>
+                <w:sz w:val="19"/>
+                <w:szCs w:val="19"/>
+              </w:rPr>
+            </w:pPr>
+            <w:r>
+              <w:rPr>
+                <w:rFonts w:ascii="Consolas" w:hAnsi="Consolas" w:cs="Consolas"/>
+                <w:color w:val="000000"/>
+                <w:sz w:val="19"/>
+                <w:szCs w:val="19"/>
+              </w:rPr>
+              <w:t xml:space="preserve">      ,[InactivationReason]</w:t>
+            </w:r>
+          </w:p>
+          <w:p>
+            <w:pPr>
+              <w:overflowPunct/>
+              <w:textAlignment w:val="auto"/>
+              <w:rPr>
+                <w:rFonts w:ascii="Consolas" w:hAnsi="Consolas" w:cs="Consolas"/>
+                <w:color w:val="000000"/>
+                <w:sz w:val="19"/>
+                <w:szCs w:val="19"/>
+              </w:rPr>
+            </w:pPr>
+            <w:r>
+              <w:rPr>
+                <w:rFonts w:ascii="Consolas" w:hAnsi="Consolas" w:cs="Consolas"/>
+                <w:color w:val="000000"/>
+                <w:sz w:val="19"/>
+                <w:szCs w:val="19"/>
+              </w:rPr>
+              <w:t xml:space="preserve">      ,[NotificationDate]</w:t>
+            </w:r>
+          </w:p>
+          <w:p>
+            <w:pPr>
+              <w:overflowPunct/>
+              <w:textAlignment w:val="auto"/>
+              <w:rPr>
+                <w:rFonts w:ascii="Consolas" w:hAnsi="Consolas" w:cs="Consolas"/>
+                <w:color w:val="000000"/>
+                <w:sz w:val="19"/>
+                <w:szCs w:val="19"/>
+              </w:rPr>
+            </w:pPr>
+            <w:r>
+              <w:rPr>
+                <w:rFonts w:ascii="Consolas" w:hAnsi="Consolas" w:cs="Consolas"/>
+                <w:color w:val="000000"/>
+                <w:sz w:val="19"/>
+                <w:szCs w:val="19"/>
+              </w:rPr>
+              <w:t xml:space="preserve">      ,[EmpLanID]</w:t>
+            </w:r>
+          </w:p>
+          <w:p>
+            <w:pPr>
+              <w:overflowPunct/>
+              <w:textAlignment w:val="auto"/>
+              <w:rPr>
+                <w:rFonts w:ascii="Consolas" w:hAnsi="Consolas" w:cs="Consolas"/>
+                <w:color w:val="000000"/>
+                <w:sz w:val="19"/>
+                <w:szCs w:val="19"/>
+              </w:rPr>
+            </w:pPr>
+            <w:r>
+              <w:rPr>
+                <w:rFonts w:ascii="Consolas" w:hAnsi="Consolas" w:cs="Consolas"/>
+                <w:color w:val="000000"/>
+                <w:sz w:val="19"/>
+                <w:szCs w:val="19"/>
+              </w:rPr>
+              <w:t xml:space="preserve">  FROM [EC].[Survey_Response_Header]</w:t>
+            </w:r>
+          </w:p>
+          <w:p>
+            <w:pPr>
+              <w:overflowPunct/>
+              <w:textAlignment w:val="auto"/>
+              <w:rPr>
+                <w:rFonts w:ascii="Consolas" w:hAnsi="Consolas" w:cs="Consolas"/>
+                <w:color w:val="000000"/>
+                <w:sz w:val="19"/>
+                <w:szCs w:val="19"/>
+              </w:rPr>
+            </w:pPr>
+            <w:r>
+              <w:rPr>
+                <w:rFonts w:ascii="Consolas" w:hAnsi="Consolas" w:cs="Consolas"/>
+                <w:color w:val="000000"/>
+                <w:sz w:val="19"/>
+                <w:szCs w:val="19"/>
+              </w:rPr>
+              <w:t xml:space="preserve">  WHERE 1 = 1</w:t>
+            </w:r>
+          </w:p>
+          <w:p>
+            <w:pPr>
+              <w:overflowPunct/>
+              <w:textAlignment w:val="auto"/>
+              <w:rPr>
+                <w:rFonts w:ascii="Consolas" w:hAnsi="Consolas" w:cs="Consolas"/>
+                <w:color w:val="000000"/>
+                <w:sz w:val="19"/>
+                <w:szCs w:val="19"/>
+              </w:rPr>
+            </w:pPr>
+            <w:r>
+              <w:rPr>
+                <w:rFonts w:ascii="Consolas" w:hAnsi="Consolas" w:cs="Consolas"/>
+                <w:color w:val="000000"/>
+                <w:sz w:val="19"/>
+                <w:szCs w:val="19"/>
+              </w:rPr>
+              <w:t xml:space="preserve">  AND [CalendarYear]= 2021</w:t>
+            </w:r>
+          </w:p>
+          <w:p>
+            <w:pPr>
+              <w:overflowPunct/>
+              <w:textAlignment w:val="auto"/>
+              <w:rPr>
+                <w:rFonts w:ascii="Consolas" w:hAnsi="Consolas" w:cs="Consolas"/>
+                <w:color w:val="000000"/>
+                <w:sz w:val="19"/>
+                <w:szCs w:val="19"/>
+              </w:rPr>
+            </w:pPr>
+            <w:r>
+              <w:rPr>
+                <w:rFonts w:ascii="Consolas" w:hAnsi="Consolas" w:cs="Consolas"/>
+                <w:color w:val="000000"/>
+                <w:sz w:val="19"/>
+                <w:szCs w:val="19"/>
+              </w:rPr>
+              <w:t xml:space="preserve">  AND [MonthOfYear] = 3</w:t>
+            </w:r>
+          </w:p>
+          <w:p>
+            <w:pPr>
+              <w:overflowPunct/>
+              <w:textAlignment w:val="auto"/>
+              <w:rPr>
+                <w:rFonts w:ascii="Consolas" w:hAnsi="Consolas" w:cs="Consolas"/>
+                <w:color w:val="000000"/>
+                <w:sz w:val="19"/>
+                <w:szCs w:val="19"/>
+              </w:rPr>
+            </w:pPr>
+            <w:r>
+              <w:rPr>
+                <w:rFonts w:ascii="Consolas" w:hAnsi="Consolas" w:cs="Consolas"/>
+                <w:color w:val="000000"/>
+                <w:sz w:val="19"/>
+                <w:szCs w:val="19"/>
+              </w:rPr>
+              <w:t xml:space="preserve">  AND SiteID = 9</w:t>
+            </w:r>
+          </w:p>
+          <w:p>
+            <w:pPr>
+              <w:overflowPunct/>
+              <w:textAlignment w:val="auto"/>
+              <w:rPr>
+                <w:rFonts w:ascii="Consolas" w:hAnsi="Consolas" w:cs="Consolas"/>
+                <w:color w:val="000000"/>
+                <w:sz w:val="19"/>
+                <w:szCs w:val="19"/>
+              </w:rPr>
+            </w:pPr>
+            <w:r>
+              <w:rPr>
+                <w:rFonts w:ascii="Consolas" w:hAnsi="Consolas" w:cs="Consolas"/>
+                <w:color w:val="000000"/>
+                <w:sz w:val="19"/>
+                <w:szCs w:val="19"/>
+              </w:rPr>
+              <w:t xml:space="preserve">  AND SourceID  in (235,236)</w:t>
+            </w:r>
+          </w:p>
+          <w:p>
+            <w:pPr>
+              <w:overflowPunct/>
+              <w:textAlignment w:val="auto"/>
+              <w:rPr>
+                <w:rFonts w:ascii="Consolas" w:hAnsi="Consolas" w:cs="Consolas"/>
+                <w:color w:val="000000"/>
+                <w:sz w:val="19"/>
+                <w:szCs w:val="19"/>
+              </w:rPr>
+            </w:pPr>
+            <w:r>
+              <w:rPr>
+                <w:rFonts w:ascii="Consolas" w:hAnsi="Consolas" w:cs="Consolas"/>
+                <w:color w:val="000000"/>
+                <w:sz w:val="19"/>
+                <w:szCs w:val="19"/>
+              </w:rPr>
+              <w:t>GO</w:t>
+            </w:r>
+          </w:p>
+          <w:p>
+            <w:pPr>
+              <w:overflowPunct/>
+              <w:textAlignment w:val="auto"/>
+              <w:rPr>
+                <w:rFonts w:ascii="Consolas" w:hAnsi="Consolas" w:cs="Consolas"/>
+                <w:color w:val="000000"/>
+                <w:sz w:val="19"/>
+                <w:szCs w:val="19"/>
+              </w:rPr>
+            </w:pPr>
+          </w:p>
+          <w:p>
+            <w:pPr>
+              <w:overflowPunct/>
+              <w:textAlignment w:val="auto"/>
+              <w:rPr>
+                <w:rFonts w:ascii="Consolas" w:hAnsi="Consolas" w:cs="Consolas"/>
+                <w:color w:val="000000"/>
+                <w:sz w:val="19"/>
+                <w:szCs w:val="19"/>
+              </w:rPr>
+            </w:pPr>
+            <w:r>
+              <w:rPr>
+                <w:rFonts w:ascii="Consolas" w:hAnsi="Consolas" w:cs="Consolas"/>
+                <w:color w:val="000000"/>
+                <w:sz w:val="19"/>
+                <w:szCs w:val="19"/>
+              </w:rPr>
+              <w:t>EXEC [EC].[sp_SelectSurvey4Contact];</w:t>
+            </w:r>
+          </w:p>
+          <w:p>
+            <w:pPr>
+              <w:overflowPunct/>
+              <w:textAlignment w:val="auto"/>
+              <w:rPr>
+                <w:rFonts w:ascii="Consolas" w:hAnsi="Consolas" w:cs="Consolas"/>
+                <w:color w:val="000000"/>
+                <w:sz w:val="19"/>
+                <w:szCs w:val="19"/>
+              </w:rPr>
+            </w:pPr>
+          </w:p>
+          <w:p>
+            <w:pPr>
+              <w:overflowPunct/>
+              <w:textAlignment w:val="auto"/>
+              <w:rPr>
+                <w:rFonts w:ascii="Consolas" w:hAnsi="Consolas" w:cs="Consolas"/>
+                <w:color w:val="000000"/>
+                <w:sz w:val="19"/>
+                <w:szCs w:val="19"/>
+              </w:rPr>
+            </w:pPr>
+            <w:r>
+              <w:rPr>
+                <w:rFonts w:ascii="Consolas" w:hAnsi="Consolas" w:cs="Consolas"/>
+                <w:color w:val="000000"/>
+                <w:sz w:val="19"/>
+                <w:szCs w:val="19"/>
+              </w:rPr>
+              <w:t>SELECT [QuestionID]</w:t>
+            </w:r>
+          </w:p>
+          <w:p>
+            <w:pPr>
+              <w:overflowPunct/>
+              <w:textAlignment w:val="auto"/>
+              <w:rPr>
+                <w:rFonts w:ascii="Consolas" w:hAnsi="Consolas" w:cs="Consolas"/>
+                <w:color w:val="000000"/>
+                <w:sz w:val="19"/>
+                <w:szCs w:val="19"/>
+              </w:rPr>
+            </w:pPr>
+            <w:r>
+              <w:rPr>
+                <w:rFonts w:ascii="Consolas" w:hAnsi="Consolas" w:cs="Consolas"/>
+                <w:color w:val="000000"/>
+                <w:sz w:val="19"/>
+                <w:szCs w:val="19"/>
+              </w:rPr>
+              <w:t xml:space="preserve">      ,[Description]</w:t>
+            </w:r>
+          </w:p>
+          <w:p>
+            <w:pPr>
+              <w:overflowPunct/>
+              <w:textAlignment w:val="auto"/>
+              <w:rPr>
+                <w:rFonts w:ascii="Consolas" w:hAnsi="Consolas" w:cs="Consolas"/>
+                <w:color w:val="000000"/>
+                <w:sz w:val="19"/>
+                <w:szCs w:val="19"/>
+              </w:rPr>
+            </w:pPr>
+            <w:r>
+              <w:rPr>
+                <w:rFonts w:ascii="Consolas" w:hAnsi="Consolas" w:cs="Consolas"/>
+                <w:color w:val="000000"/>
+                <w:sz w:val="19"/>
+                <w:szCs w:val="19"/>
+              </w:rPr>
+              <w:t xml:space="preserve">      ,[DisplayOrder]</w:t>
+            </w:r>
+          </w:p>
+          <w:p>
+            <w:pPr>
+              <w:overflowPunct/>
+              <w:textAlignment w:val="auto"/>
+              <w:rPr>
+                <w:rFonts w:ascii="Consolas" w:hAnsi="Consolas" w:cs="Consolas"/>
+                <w:color w:val="000000"/>
+                <w:sz w:val="19"/>
+                <w:szCs w:val="19"/>
+              </w:rPr>
+            </w:pPr>
+            <w:r>
+              <w:rPr>
+                <w:rFonts w:ascii="Consolas" w:hAnsi="Consolas" w:cs="Consolas"/>
+                <w:color w:val="000000"/>
+                <w:sz w:val="19"/>
+                <w:szCs w:val="19"/>
+              </w:rPr>
+              <w:t xml:space="preserve">      ,[StartDate]</w:t>
+            </w:r>
+          </w:p>
+          <w:p>
+            <w:pPr>
+              <w:overflowPunct/>
+              <w:textAlignment w:val="auto"/>
+              <w:rPr>
+                <w:rFonts w:ascii="Consolas" w:hAnsi="Consolas" w:cs="Consolas"/>
+                <w:color w:val="000000"/>
+                <w:sz w:val="19"/>
+                <w:szCs w:val="19"/>
+              </w:rPr>
+            </w:pPr>
+            <w:r>
+              <w:rPr>
+                <w:rFonts w:ascii="Consolas" w:hAnsi="Consolas" w:cs="Consolas"/>
+                <w:color w:val="000000"/>
+                <w:sz w:val="19"/>
+                <w:szCs w:val="19"/>
+              </w:rPr>
+              <w:t xml:space="preserve">      ,[EndDate]</w:t>
+            </w:r>
+          </w:p>
+          <w:p>
+            <w:pPr>
+              <w:overflowPunct/>
+              <w:textAlignment w:val="auto"/>
+              <w:rPr>
+                <w:rFonts w:ascii="Consolas" w:hAnsi="Consolas" w:cs="Consolas"/>
+                <w:color w:val="000000"/>
+                <w:sz w:val="19"/>
+                <w:szCs w:val="19"/>
+              </w:rPr>
+            </w:pPr>
+            <w:r>
+              <w:rPr>
+                <w:rFonts w:ascii="Consolas" w:hAnsi="Consolas" w:cs="Consolas"/>
+                <w:color w:val="000000"/>
+                <w:sz w:val="19"/>
+                <w:szCs w:val="19"/>
+              </w:rPr>
+              <w:t xml:space="preserve">      ,[isHotTopic]</w:t>
+            </w:r>
+          </w:p>
+          <w:p>
+            <w:pPr>
+              <w:overflowPunct/>
+              <w:textAlignment w:val="auto"/>
+              <w:rPr>
+                <w:rFonts w:ascii="Consolas" w:hAnsi="Consolas" w:cs="Consolas"/>
+                <w:color w:val="000000"/>
+                <w:sz w:val="19"/>
+                <w:szCs w:val="19"/>
+              </w:rPr>
+            </w:pPr>
+            <w:r>
+              <w:rPr>
+                <w:rFonts w:ascii="Consolas" w:hAnsi="Consolas" w:cs="Consolas"/>
+                <w:color w:val="000000"/>
+                <w:sz w:val="19"/>
+                <w:szCs w:val="19"/>
+              </w:rPr>
               <w:lastRenderedPageBreak/>
-              <w:t xml:space="preserve">      ,[SiteID]</w:t>
-            </w:r>
-          </w:p>
-          <w:p>
-            <w:pPr>
-              <w:overflowPunct/>
-              <w:textAlignment w:val="auto"/>
-              <w:rPr>
-                <w:rFonts w:ascii="Consolas" w:hAnsi="Consolas" w:cs="Consolas"/>
-                <w:color w:val="000000"/>
-                <w:sz w:val="19"/>
-                <w:szCs w:val="19"/>
-              </w:rPr>
-            </w:pPr>
-            <w:r>
-              <w:rPr>
-                <w:rFonts w:ascii="Consolas" w:hAnsi="Consolas" w:cs="Consolas"/>
-                <w:color w:val="000000"/>
-                <w:sz w:val="19"/>
-                <w:szCs w:val="19"/>
-              </w:rPr>
-              <w:t xml:space="preserve">      ,[SourceID]</w:t>
-            </w:r>
-          </w:p>
-          <w:p>
-            <w:pPr>
-              <w:overflowPunct/>
-              <w:textAlignment w:val="auto"/>
-              <w:rPr>
-                <w:rFonts w:ascii="Consolas" w:hAnsi="Consolas" w:cs="Consolas"/>
-                <w:color w:val="000000"/>
-                <w:sz w:val="19"/>
-                <w:szCs w:val="19"/>
-              </w:rPr>
-            </w:pPr>
-            <w:r>
-              <w:rPr>
-                <w:rFonts w:ascii="Consolas" w:hAnsi="Consolas" w:cs="Consolas"/>
-                <w:color w:val="000000"/>
-                <w:sz w:val="19"/>
-                <w:szCs w:val="19"/>
-              </w:rPr>
-              <w:t xml:space="preserve">      ,[ModuleID]</w:t>
-            </w:r>
-          </w:p>
-          <w:p>
-            <w:pPr>
-              <w:overflowPunct/>
-              <w:textAlignment w:val="auto"/>
-              <w:rPr>
-                <w:rFonts w:ascii="Consolas" w:hAnsi="Consolas" w:cs="Consolas"/>
-                <w:color w:val="000000"/>
-                <w:sz w:val="19"/>
-                <w:szCs w:val="19"/>
-              </w:rPr>
-            </w:pPr>
-            <w:r>
-              <w:rPr>
-                <w:rFonts w:ascii="Consolas" w:hAnsi="Consolas" w:cs="Consolas"/>
-                <w:color w:val="000000"/>
-                <w:sz w:val="19"/>
-                <w:szCs w:val="19"/>
-              </w:rPr>
-              <w:t xml:space="preserve">      ,[CreatedDate]</w:t>
-            </w:r>
-          </w:p>
-          <w:p>
-            <w:pPr>
-              <w:overflowPunct/>
-              <w:textAlignment w:val="auto"/>
-              <w:rPr>
-                <w:rFonts w:ascii="Consolas" w:hAnsi="Consolas" w:cs="Consolas"/>
-                <w:color w:val="000000"/>
-                <w:sz w:val="19"/>
-                <w:szCs w:val="19"/>
-              </w:rPr>
-            </w:pPr>
-            <w:r>
-              <w:rPr>
-                <w:rFonts w:ascii="Consolas" w:hAnsi="Consolas" w:cs="Consolas"/>
-                <w:color w:val="000000"/>
-                <w:sz w:val="19"/>
-                <w:szCs w:val="19"/>
-              </w:rPr>
-              <w:t xml:space="preserve">      ,[MonthOfYear]</w:t>
-            </w:r>
-          </w:p>
-          <w:p>
-            <w:pPr>
-              <w:overflowPunct/>
-              <w:textAlignment w:val="auto"/>
-              <w:rPr>
-                <w:rFonts w:ascii="Consolas" w:hAnsi="Consolas" w:cs="Consolas"/>
-                <w:color w:val="000000"/>
-                <w:sz w:val="19"/>
-                <w:szCs w:val="19"/>
-              </w:rPr>
-            </w:pPr>
-            <w:r>
-              <w:rPr>
-                <w:rFonts w:ascii="Consolas" w:hAnsi="Consolas" w:cs="Consolas"/>
-                <w:color w:val="000000"/>
-                <w:sz w:val="19"/>
-                <w:szCs w:val="19"/>
-              </w:rPr>
-              <w:t xml:space="preserve">      ,[CalendarYear]</w:t>
-            </w:r>
-          </w:p>
-          <w:p>
-            <w:pPr>
-              <w:overflowPunct/>
-              <w:textAlignment w:val="auto"/>
-              <w:rPr>
-                <w:rFonts w:ascii="Consolas" w:hAnsi="Consolas" w:cs="Consolas"/>
-                <w:color w:val="000000"/>
-                <w:sz w:val="19"/>
-                <w:szCs w:val="19"/>
-              </w:rPr>
-            </w:pPr>
-            <w:r>
-              <w:rPr>
-                <w:rFonts w:ascii="Consolas" w:hAnsi="Consolas" w:cs="Consolas"/>
-                <w:color w:val="000000"/>
-                <w:sz w:val="19"/>
-                <w:szCs w:val="19"/>
-              </w:rPr>
-              <w:t xml:space="preserve">      ,[CSRComments]</w:t>
-            </w:r>
-          </w:p>
-          <w:p>
-            <w:pPr>
-              <w:overflowPunct/>
-              <w:textAlignment w:val="auto"/>
-              <w:rPr>
-                <w:rFonts w:ascii="Consolas" w:hAnsi="Consolas" w:cs="Consolas"/>
-                <w:color w:val="000000"/>
-                <w:sz w:val="19"/>
-                <w:szCs w:val="19"/>
-              </w:rPr>
-            </w:pPr>
-            <w:r>
-              <w:rPr>
-                <w:rFonts w:ascii="Consolas" w:hAnsi="Consolas" w:cs="Consolas"/>
-                <w:color w:val="000000"/>
-                <w:sz w:val="19"/>
-                <w:szCs w:val="19"/>
-              </w:rPr>
-              <w:t xml:space="preserve">      ,[EmailSent]</w:t>
-            </w:r>
-          </w:p>
-          <w:p>
-            <w:pPr>
-              <w:overflowPunct/>
-              <w:textAlignment w:val="auto"/>
-              <w:rPr>
-                <w:rFonts w:ascii="Consolas" w:hAnsi="Consolas" w:cs="Consolas"/>
-                <w:color w:val="000000"/>
-                <w:sz w:val="19"/>
-                <w:szCs w:val="19"/>
-              </w:rPr>
-            </w:pPr>
-            <w:r>
-              <w:rPr>
-                <w:rFonts w:ascii="Consolas" w:hAnsi="Consolas" w:cs="Consolas"/>
-                <w:color w:val="000000"/>
-                <w:sz w:val="19"/>
-                <w:szCs w:val="19"/>
-              </w:rPr>
-              <w:t xml:space="preserve">      ,[CompletedDate]</w:t>
-            </w:r>
-          </w:p>
-          <w:p>
-            <w:pPr>
-              <w:overflowPunct/>
-              <w:textAlignment w:val="auto"/>
-              <w:rPr>
-                <w:rFonts w:ascii="Consolas" w:hAnsi="Consolas" w:cs="Consolas"/>
-                <w:color w:val="000000"/>
-                <w:sz w:val="19"/>
-                <w:szCs w:val="19"/>
-              </w:rPr>
-            </w:pPr>
-            <w:r>
-              <w:rPr>
-                <w:rFonts w:ascii="Consolas" w:hAnsi="Consolas" w:cs="Consolas"/>
-                <w:color w:val="000000"/>
-                <w:sz w:val="19"/>
-                <w:szCs w:val="19"/>
-              </w:rPr>
-              <w:t xml:space="preserve">      ,[Status]</w:t>
-            </w:r>
-          </w:p>
-          <w:p>
-            <w:pPr>
-              <w:overflowPunct/>
-              <w:textAlignment w:val="auto"/>
-              <w:rPr>
-                <w:rFonts w:ascii="Consolas" w:hAnsi="Consolas" w:cs="Consolas"/>
-                <w:color w:val="000000"/>
-                <w:sz w:val="19"/>
-                <w:szCs w:val="19"/>
-              </w:rPr>
-            </w:pPr>
-            <w:r>
-              <w:rPr>
-                <w:rFonts w:ascii="Consolas" w:hAnsi="Consolas" w:cs="Consolas"/>
-                <w:color w:val="000000"/>
-                <w:sz w:val="19"/>
-                <w:szCs w:val="19"/>
-              </w:rPr>
-              <w:t xml:space="preserve">      ,[InactivationDate]</w:t>
-            </w:r>
-          </w:p>
-          <w:p>
-            <w:pPr>
-              <w:overflowPunct/>
-              <w:textAlignment w:val="auto"/>
-              <w:rPr>
-                <w:rFonts w:ascii="Consolas" w:hAnsi="Consolas" w:cs="Consolas"/>
-                <w:color w:val="000000"/>
-                <w:sz w:val="19"/>
-                <w:szCs w:val="19"/>
-              </w:rPr>
-            </w:pPr>
-            <w:r>
-              <w:rPr>
-                <w:rFonts w:ascii="Consolas" w:hAnsi="Consolas" w:cs="Consolas"/>
-                <w:color w:val="000000"/>
-                <w:sz w:val="19"/>
-                <w:szCs w:val="19"/>
-              </w:rPr>
-              <w:t xml:space="preserve">      ,[InactivationReason]</w:t>
-            </w:r>
-          </w:p>
-          <w:p>
-            <w:pPr>
-              <w:overflowPunct/>
-              <w:textAlignment w:val="auto"/>
-              <w:rPr>
-                <w:rFonts w:ascii="Consolas" w:hAnsi="Consolas" w:cs="Consolas"/>
-                <w:color w:val="000000"/>
-                <w:sz w:val="19"/>
-                <w:szCs w:val="19"/>
-              </w:rPr>
-            </w:pPr>
-            <w:r>
-              <w:rPr>
-                <w:rFonts w:ascii="Consolas" w:hAnsi="Consolas" w:cs="Consolas"/>
-                <w:color w:val="000000"/>
-                <w:sz w:val="19"/>
-                <w:szCs w:val="19"/>
-              </w:rPr>
-              <w:t xml:space="preserve">      ,[NotificationDate]</w:t>
-            </w:r>
-          </w:p>
-          <w:p>
-            <w:pPr>
-              <w:overflowPunct/>
-              <w:textAlignment w:val="auto"/>
-              <w:rPr>
-                <w:rFonts w:ascii="Consolas" w:hAnsi="Consolas" w:cs="Consolas"/>
-                <w:color w:val="000000"/>
-                <w:sz w:val="19"/>
-                <w:szCs w:val="19"/>
-              </w:rPr>
-            </w:pPr>
-            <w:r>
-              <w:rPr>
-                <w:rFonts w:ascii="Consolas" w:hAnsi="Consolas" w:cs="Consolas"/>
-                <w:color w:val="000000"/>
-                <w:sz w:val="19"/>
-                <w:szCs w:val="19"/>
-              </w:rPr>
-              <w:t xml:space="preserve">      ,[EmpLanID]</w:t>
-            </w:r>
-          </w:p>
-          <w:p>
-            <w:pPr>
-              <w:overflowPunct/>
-              <w:textAlignment w:val="auto"/>
-              <w:rPr>
-                <w:rFonts w:ascii="Consolas" w:hAnsi="Consolas" w:cs="Consolas"/>
-                <w:color w:val="000000"/>
-                <w:sz w:val="19"/>
-                <w:szCs w:val="19"/>
-              </w:rPr>
-            </w:pPr>
-            <w:r>
-              <w:rPr>
-                <w:rFonts w:ascii="Consolas" w:hAnsi="Consolas" w:cs="Consolas"/>
-                <w:color w:val="000000"/>
-                <w:sz w:val="19"/>
-                <w:szCs w:val="19"/>
-              </w:rPr>
-              <w:t xml:space="preserve">  FROM [EC].[Survey_Response_Header]</w:t>
-            </w:r>
-          </w:p>
-          <w:p>
-            <w:pPr>
-              <w:overflowPunct/>
-              <w:textAlignment w:val="auto"/>
-              <w:rPr>
-                <w:rFonts w:ascii="Consolas" w:hAnsi="Consolas" w:cs="Consolas"/>
-                <w:color w:val="000000"/>
-                <w:sz w:val="19"/>
-                <w:szCs w:val="19"/>
-              </w:rPr>
-            </w:pPr>
-            <w:r>
-              <w:rPr>
-                <w:rFonts w:ascii="Consolas" w:hAnsi="Consolas" w:cs="Consolas"/>
-                <w:color w:val="000000"/>
-                <w:sz w:val="19"/>
-                <w:szCs w:val="19"/>
-              </w:rPr>
-              <w:t xml:space="preserve">  WHERE 1 = 1</w:t>
-            </w:r>
-          </w:p>
-          <w:p>
-            <w:pPr>
-              <w:overflowPunct/>
-              <w:textAlignment w:val="auto"/>
-              <w:rPr>
-                <w:rFonts w:ascii="Consolas" w:hAnsi="Consolas" w:cs="Consolas"/>
-                <w:color w:val="000000"/>
-                <w:sz w:val="19"/>
-                <w:szCs w:val="19"/>
-              </w:rPr>
-            </w:pPr>
-            <w:r>
-              <w:rPr>
-                <w:rFonts w:ascii="Consolas" w:hAnsi="Consolas" w:cs="Consolas"/>
-                <w:color w:val="000000"/>
-                <w:sz w:val="19"/>
-                <w:szCs w:val="19"/>
-              </w:rPr>
-              <w:t xml:space="preserve">  AND [CalendarYear]= 2021</w:t>
-            </w:r>
-          </w:p>
-          <w:p>
-            <w:pPr>
-              <w:overflowPunct/>
-              <w:textAlignment w:val="auto"/>
-              <w:rPr>
-                <w:rFonts w:ascii="Consolas" w:hAnsi="Consolas" w:cs="Consolas"/>
-                <w:color w:val="000000"/>
-                <w:sz w:val="19"/>
-                <w:szCs w:val="19"/>
-              </w:rPr>
-            </w:pPr>
-            <w:r>
-              <w:rPr>
-                <w:rFonts w:ascii="Consolas" w:hAnsi="Consolas" w:cs="Consolas"/>
-                <w:color w:val="000000"/>
-                <w:sz w:val="19"/>
-                <w:szCs w:val="19"/>
-              </w:rPr>
-              <w:t xml:space="preserve">  AND [MonthOfYear] = 3</w:t>
-            </w:r>
-          </w:p>
-          <w:p>
-            <w:pPr>
-              <w:overflowPunct/>
-              <w:textAlignment w:val="auto"/>
-              <w:rPr>
-                <w:rFonts w:ascii="Consolas" w:hAnsi="Consolas" w:cs="Consolas"/>
-                <w:color w:val="000000"/>
-                <w:sz w:val="19"/>
-                <w:szCs w:val="19"/>
-              </w:rPr>
-            </w:pPr>
-            <w:r>
-              <w:rPr>
-                <w:rFonts w:ascii="Consolas" w:hAnsi="Consolas" w:cs="Consolas"/>
-                <w:color w:val="000000"/>
-                <w:sz w:val="19"/>
-                <w:szCs w:val="19"/>
-              </w:rPr>
-              <w:t xml:space="preserve">  AND SiteID = 9</w:t>
-            </w:r>
-          </w:p>
-          <w:p>
-            <w:pPr>
-              <w:overflowPunct/>
-              <w:textAlignment w:val="auto"/>
-              <w:rPr>
-                <w:rFonts w:ascii="Consolas" w:hAnsi="Consolas" w:cs="Consolas"/>
-                <w:color w:val="000000"/>
-                <w:sz w:val="19"/>
-                <w:szCs w:val="19"/>
-              </w:rPr>
-            </w:pPr>
-            <w:r>
-              <w:rPr>
-                <w:rFonts w:ascii="Consolas" w:hAnsi="Consolas" w:cs="Consolas"/>
-                <w:color w:val="000000"/>
-                <w:sz w:val="19"/>
-                <w:szCs w:val="19"/>
-              </w:rPr>
-              <w:t xml:space="preserve">  AND SourceID  in (235,236)</w:t>
-            </w:r>
-          </w:p>
-          <w:p>
-            <w:pPr>
-              <w:overflowPunct/>
-              <w:textAlignment w:val="auto"/>
-              <w:rPr>
-                <w:rFonts w:ascii="Consolas" w:hAnsi="Consolas" w:cs="Consolas"/>
-                <w:color w:val="000000"/>
-                <w:sz w:val="19"/>
-                <w:szCs w:val="19"/>
-              </w:rPr>
-            </w:pPr>
-            <w:r>
-              <w:rPr>
-                <w:rFonts w:ascii="Consolas" w:hAnsi="Consolas" w:cs="Consolas"/>
-                <w:color w:val="000000"/>
-                <w:sz w:val="19"/>
-                <w:szCs w:val="19"/>
-              </w:rPr>
-              <w:t>GO</w:t>
-            </w:r>
-          </w:p>
-          <w:p>
-            <w:pPr>
-              <w:overflowPunct/>
-              <w:textAlignment w:val="auto"/>
-              <w:rPr>
-                <w:rFonts w:ascii="Consolas" w:hAnsi="Consolas" w:cs="Consolas"/>
-                <w:color w:val="000000"/>
-                <w:sz w:val="19"/>
-                <w:szCs w:val="19"/>
-              </w:rPr>
-            </w:pPr>
-          </w:p>
-          <w:p>
-            <w:pPr>
-              <w:overflowPunct/>
-              <w:textAlignment w:val="auto"/>
-              <w:rPr>
-                <w:rFonts w:ascii="Consolas" w:hAnsi="Consolas" w:cs="Consolas"/>
-                <w:color w:val="000000"/>
-                <w:sz w:val="19"/>
-                <w:szCs w:val="19"/>
-              </w:rPr>
-            </w:pPr>
-            <w:r>
-              <w:rPr>
-                <w:rFonts w:ascii="Consolas" w:hAnsi="Consolas" w:cs="Consolas"/>
-                <w:color w:val="000000"/>
-                <w:sz w:val="19"/>
-                <w:szCs w:val="19"/>
-              </w:rPr>
-              <w:t>EXEC [EC].[sp_SelectSurvey4Contact];</w:t>
-            </w:r>
-          </w:p>
-          <w:p>
-            <w:pPr>
-              <w:overflowPunct/>
-              <w:textAlignment w:val="auto"/>
-              <w:rPr>
-                <w:rFonts w:ascii="Consolas" w:hAnsi="Consolas" w:cs="Consolas"/>
-                <w:color w:val="000000"/>
-                <w:sz w:val="19"/>
-                <w:szCs w:val="19"/>
-              </w:rPr>
-            </w:pPr>
-          </w:p>
-          <w:p>
-            <w:pPr>
-              <w:overflowPunct/>
-              <w:textAlignment w:val="auto"/>
-              <w:rPr>
-                <w:rFonts w:ascii="Consolas" w:hAnsi="Consolas" w:cs="Consolas"/>
-                <w:color w:val="000000"/>
-                <w:sz w:val="19"/>
-                <w:szCs w:val="19"/>
-              </w:rPr>
-            </w:pPr>
-            <w:r>
-              <w:rPr>
-                <w:rFonts w:ascii="Consolas" w:hAnsi="Consolas" w:cs="Consolas"/>
-                <w:color w:val="000000"/>
-                <w:sz w:val="19"/>
-                <w:szCs w:val="19"/>
-              </w:rPr>
-              <w:t>SELECT [QuestionID]</w:t>
-            </w:r>
-          </w:p>
-          <w:p>
-            <w:pPr>
-              <w:overflowPunct/>
-              <w:textAlignment w:val="auto"/>
-              <w:rPr>
-                <w:rFonts w:ascii="Consolas" w:hAnsi="Consolas" w:cs="Consolas"/>
-                <w:color w:val="000000"/>
-                <w:sz w:val="19"/>
-                <w:szCs w:val="19"/>
-              </w:rPr>
-            </w:pPr>
-            <w:r>
-              <w:rPr>
-                <w:rFonts w:ascii="Consolas" w:hAnsi="Consolas" w:cs="Consolas"/>
-                <w:color w:val="000000"/>
-                <w:sz w:val="19"/>
-                <w:szCs w:val="19"/>
-              </w:rPr>
-              <w:t xml:space="preserve">      ,[Description]</w:t>
-            </w:r>
-          </w:p>
-          <w:p>
-            <w:pPr>
-              <w:overflowPunct/>
-              <w:textAlignment w:val="auto"/>
-              <w:rPr>
-                <w:rFonts w:ascii="Consolas" w:hAnsi="Consolas" w:cs="Consolas"/>
-                <w:color w:val="000000"/>
-                <w:sz w:val="19"/>
-                <w:szCs w:val="19"/>
-              </w:rPr>
-            </w:pPr>
-            <w:r>
-              <w:rPr>
-                <w:rFonts w:ascii="Consolas" w:hAnsi="Consolas" w:cs="Consolas"/>
-                <w:color w:val="000000"/>
-                <w:sz w:val="19"/>
-                <w:szCs w:val="19"/>
-              </w:rPr>
-              <w:t xml:space="preserve">      ,[DisplayOrder]</w:t>
-            </w:r>
-          </w:p>
-          <w:p>
-            <w:pPr>
-              <w:overflowPunct/>
-              <w:textAlignment w:val="auto"/>
-              <w:rPr>
-                <w:rFonts w:ascii="Consolas" w:hAnsi="Consolas" w:cs="Consolas"/>
-                <w:color w:val="000000"/>
-                <w:sz w:val="19"/>
-                <w:szCs w:val="19"/>
-              </w:rPr>
-            </w:pPr>
-            <w:r>
-              <w:rPr>
-                <w:rFonts w:ascii="Consolas" w:hAnsi="Consolas" w:cs="Consolas"/>
-                <w:color w:val="000000"/>
-                <w:sz w:val="19"/>
-                <w:szCs w:val="19"/>
-              </w:rPr>
-              <w:t xml:space="preserve">      ,[StartDate]</w:t>
-            </w:r>
-          </w:p>
-          <w:p>
-            <w:pPr>
-              <w:overflowPunct/>
-              <w:textAlignment w:val="auto"/>
-              <w:rPr>
-                <w:rFonts w:ascii="Consolas" w:hAnsi="Consolas" w:cs="Consolas"/>
-                <w:color w:val="000000"/>
-                <w:sz w:val="19"/>
-                <w:szCs w:val="19"/>
-              </w:rPr>
-            </w:pPr>
-            <w:r>
-              <w:rPr>
-                <w:rFonts w:ascii="Consolas" w:hAnsi="Consolas" w:cs="Consolas"/>
-                <w:color w:val="000000"/>
-                <w:sz w:val="19"/>
-                <w:szCs w:val="19"/>
-              </w:rPr>
-              <w:t xml:space="preserve">      ,[EndDate]</w:t>
-            </w:r>
-          </w:p>
-          <w:p>
-            <w:pPr>
-              <w:overflowPunct/>
-              <w:textAlignment w:val="auto"/>
-              <w:rPr>
-                <w:rFonts w:ascii="Consolas" w:hAnsi="Consolas" w:cs="Consolas"/>
-                <w:color w:val="000000"/>
-                <w:sz w:val="19"/>
-                <w:szCs w:val="19"/>
-              </w:rPr>
-            </w:pPr>
-            <w:r>
-              <w:rPr>
-                <w:rFonts w:ascii="Consolas" w:hAnsi="Consolas" w:cs="Consolas"/>
-                <w:color w:val="000000"/>
-                <w:sz w:val="19"/>
-                <w:szCs w:val="19"/>
-              </w:rPr>
-              <w:t xml:space="preserve">      ,[isHotTopic]</w:t>
-            </w:r>
-          </w:p>
-          <w:p>
-            <w:pPr>
-              <w:overflowPunct/>
-              <w:textAlignment w:val="auto"/>
-              <w:rPr>
-                <w:rFonts w:ascii="Consolas" w:hAnsi="Consolas" w:cs="Consolas"/>
-                <w:color w:val="000000"/>
-                <w:sz w:val="19"/>
-                <w:szCs w:val="19"/>
-              </w:rPr>
-            </w:pPr>
-            <w:r>
-              <w:rPr>
-                <w:rFonts w:ascii="Consolas" w:hAnsi="Consolas" w:cs="Consolas"/>
-                <w:color w:val="000000"/>
-                <w:sz w:val="19"/>
-                <w:szCs w:val="19"/>
-              </w:rPr>
               <w:t xml:space="preserve">      ,[isActive]</w:t>
             </w:r>
           </w:p>
@@ -8329,7 +8764,7 @@
 </file>
 
 <file path=word/endnotes.xml><?xml version="1.0" encoding="utf-8"?>
-<w:endnotes xmlns:wpc="http://schemas.microsoft.com/office/word/2010/wordprocessingCanvas" xmlns:cx="http://schemas.microsoft.com/office/drawing/2014/chartex" xmlns:cx1="http://schemas.microsoft.com/office/drawing/2015/9/8/chartex" xmlns:cx2="http://schemas.microsoft.com/office/drawing/2015/10/21/chartex" xmlns:cx3="http://schemas.microsoft.com/office/drawing/2016/5/9/chartex" xmlns:cx4="http://schemas.microsoft.com/office/drawing/2016/5/10/chartex" xmlns:cx5="http://schemas.microsoft.com/office/drawing/2016/5/11/chartex" xmlns:cx6="http://schemas.microsoft.com/office/drawing/2016/5/12/chartex" xmlns:cx7="http://schemas.microsoft.com/office/drawing/2016/5/13/chartex" xmlns:cx8="http://schemas.microsoft.com/office/drawing/2016/5/14/chartex" xmlns:mc="http://schemas.openxmlformats.org/markup-compatibility/2006" xmlns:aink="http://schemas.microsoft.com/office/drawing/2016/ink" xmlns:am3d="http://schemas.microsoft.com/office/drawing/2017/model3d" xmlns:o="urn:schemas-microsoft-com:office:office" xmlns:r="http://schemas.openxmlformats.org/officeDocument/2006/relationships" xmlns:m="http://schemas.openxmlformats.org/officeDocument/2006/math" xmlns:v="urn:schemas-microsoft-com:vml" xmlns:wp14="http://schemas.microsoft.com/office/word/2010/wordprocessingDrawing" xmlns:wp="http://schemas.openxmlformats.org/drawingml/2006/wordprocessingDrawing" xmlns:w10="urn:schemas-microsoft-com:office:word" xmlns:w="http://schemas.openxmlformats.org/wordprocessingml/2006/main" xmlns:w14="http://schemas.microsoft.com/office/word/2010/wordml" xmlns:w15="http://schemas.microsoft.com/office/word/2012/wordml" xmlns:w16cex="http://schemas.microsoft.com/office/word/2018/wordml/cex" xmlns:w16cid="http://schemas.microsoft.com/office/word/2016/wordml/cid" xmlns:w16="http://schemas.microsoft.com/office/word/2018/wordml" xmlns:w16se="http://schemas.microsoft.com/office/word/2015/wordml/symex" xmlns:wpg="http://schemas.microsoft.com/office/word/2010/wordprocessingGroup" xmlns:wpi="http://schemas.microsoft.com/office/word/2010/wordprocessingInk" xmlns:wne="http://schemas.microsoft.com/office/word/2006/wordml" xmlns:wps="http://schemas.microsoft.com/office/word/2010/wordprocessingShape" mc:Ignorable="w14 w15 w16se w16cid w16 w16cex wp14">
+<w:endnotes xmlns:wpc="http://schemas.microsoft.com/office/word/2010/wordprocessingCanvas" xmlns:cx="http://schemas.microsoft.com/office/drawing/2014/chartex" xmlns:cx1="http://schemas.microsoft.com/office/drawing/2015/9/8/chartex" xmlns:cx2="http://schemas.microsoft.com/office/drawing/2015/10/21/chartex" xmlns:cx3="http://schemas.microsoft.com/office/drawing/2016/5/9/chartex" xmlns:cx4="http://schemas.microsoft.com/office/drawing/2016/5/10/chartex" xmlns:cx5="http://schemas.microsoft.com/office/drawing/2016/5/11/chartex" xmlns:cx6="http://schemas.microsoft.com/office/drawing/2016/5/12/chartex" xmlns:cx7="http://schemas.microsoft.com/office/drawing/2016/5/13/chartex" xmlns:cx8="http://schemas.microsoft.com/office/drawing/2016/5/14/chartex" xmlns:mc="http://schemas.openxmlformats.org/markup-compatibility/2006" xmlns:aink="http://schemas.microsoft.com/office/drawing/2016/ink" xmlns:am3d="http://schemas.microsoft.com/office/drawing/2017/model3d" xmlns:o="urn:schemas-microsoft-com:office:office" xmlns:r="http://schemas.openxmlformats.org/officeDocument/2006/relationships" xmlns:m="http://schemas.openxmlformats.org/officeDocument/2006/math" xmlns:v="urn:schemas-microsoft-com:vml" xmlns:wp14="http://schemas.microsoft.com/office/word/2010/wordprocessingDrawing" xmlns:wp="http://schemas.openxmlformats.org/drawingml/2006/wordprocessingDrawing" xmlns:w10="urn:schemas-microsoft-com:office:word" xmlns:w="http://schemas.openxmlformats.org/wordprocessingml/2006/main" xmlns:w14="http://schemas.microsoft.com/office/word/2010/wordml" xmlns:w15="http://schemas.microsoft.com/office/word/2012/wordml" xmlns:w16cex="http://schemas.microsoft.com/office/word/2018/wordml/cex" xmlns:w16cid="http://schemas.microsoft.com/office/word/2016/wordml/cid" xmlns:w16="http://schemas.microsoft.com/office/word/2018/wordml" xmlns:w16sdtdh="http://schemas.microsoft.com/office/word/2020/wordml/sdtdatahash" xmlns:w16se="http://schemas.microsoft.com/office/word/2015/wordml/symex" xmlns:wpg="http://schemas.microsoft.com/office/word/2010/wordprocessingGroup" xmlns:wpi="http://schemas.microsoft.com/office/word/2010/wordprocessingInk" xmlns:wne="http://schemas.microsoft.com/office/word/2006/wordml" xmlns:wps="http://schemas.microsoft.com/office/word/2010/wordprocessingShape" mc:Ignorable="w14 w15 w16se w16cid w16 w16cex w16sdtdh wp14">
   <w:endnote w:type="separator" w:id="-1">
     <w:p>
       <w:r>
@@ -8348,7 +8783,7 @@
 </file>
 
 <file path=word/footer1.xml><?xml version="1.0" encoding="utf-8"?>
-<w:ftr xmlns:wpc="http://schemas.microsoft.com/office/word/2010/wordprocessingCanvas" xmlns:cx="http://schemas.microsoft.com/office/drawing/2014/chartex" xmlns:cx1="http://schemas.microsoft.com/office/drawing/2015/9/8/chartex" xmlns:cx2="http://schemas.microsoft.com/office/drawing/2015/10/21/chartex" xmlns:cx3="http://schemas.microsoft.com/office/drawing/2016/5/9/chartex" xmlns:cx4="http://schemas.microsoft.com/office/drawing/2016/5/10/chartex" xmlns:cx5="http://schemas.microsoft.com/office/drawing/2016/5/11/chartex" xmlns:cx6="http://schemas.microsoft.com/office/drawing/2016/5/12/chartex" xmlns:cx7="http://schemas.microsoft.com/office/drawing/2016/5/13/chartex" xmlns:cx8="http://schemas.microsoft.com/office/drawing/2016/5/14/chartex" xmlns:mc="http://schemas.openxmlformats.org/markup-compatibility/2006" xmlns:aink="http://schemas.microsoft.com/office/drawing/2016/ink" xmlns:am3d="http://schemas.microsoft.com/office/drawing/2017/model3d" xmlns:o="urn:schemas-microsoft-com:office:office" xmlns:r="http://schemas.openxmlformats.org/officeDocument/2006/relationships" xmlns:m="http://schemas.openxmlformats.org/officeDocument/2006/math" xmlns:v="urn:schemas-microsoft-com:vml" xmlns:wp14="http://schemas.microsoft.com/office/word/2010/wordprocessingDrawing" xmlns:wp="http://schemas.openxmlformats.org/drawingml/2006/wordprocessingDrawing" xmlns:w10="urn:schemas-microsoft-com:office:word" xmlns:w="http://schemas.openxmlformats.org/wordprocessingml/2006/main" xmlns:w14="http://schemas.microsoft.com/office/word/2010/wordml" xmlns:w15="http://schemas.microsoft.com/office/word/2012/wordml" xmlns:w16cex="http://schemas.microsoft.com/office/word/2018/wordml/cex" xmlns:w16cid="http://schemas.microsoft.com/office/word/2016/wordml/cid" xmlns:w16="http://schemas.microsoft.com/office/word/2018/wordml" xmlns:w16se="http://schemas.microsoft.com/office/word/2015/wordml/symex" xmlns:wpg="http://schemas.microsoft.com/office/word/2010/wordprocessingGroup" xmlns:wpi="http://schemas.microsoft.com/office/word/2010/wordprocessingInk" xmlns:wne="http://schemas.microsoft.com/office/word/2006/wordml" xmlns:wps="http://schemas.microsoft.com/office/word/2010/wordprocessingShape" mc:Ignorable="w14 w15 w16se w16cid w16 w16cex wp14">
+<w:ftr xmlns:wpc="http://schemas.microsoft.com/office/word/2010/wordprocessingCanvas" xmlns:cx="http://schemas.microsoft.com/office/drawing/2014/chartex" xmlns:cx1="http://schemas.microsoft.com/office/drawing/2015/9/8/chartex" xmlns:cx2="http://schemas.microsoft.com/office/drawing/2015/10/21/chartex" xmlns:cx3="http://schemas.microsoft.com/office/drawing/2016/5/9/chartex" xmlns:cx4="http://schemas.microsoft.com/office/drawing/2016/5/10/chartex" xmlns:cx5="http://schemas.microsoft.com/office/drawing/2016/5/11/chartex" xmlns:cx6="http://schemas.microsoft.com/office/drawing/2016/5/12/chartex" xmlns:cx7="http://schemas.microsoft.com/office/drawing/2016/5/13/chartex" xmlns:cx8="http://schemas.microsoft.com/office/drawing/2016/5/14/chartex" xmlns:mc="http://schemas.openxmlformats.org/markup-compatibility/2006" xmlns:aink="http://schemas.microsoft.com/office/drawing/2016/ink" xmlns:am3d="http://schemas.microsoft.com/office/drawing/2017/model3d" xmlns:o="urn:schemas-microsoft-com:office:office" xmlns:r="http://schemas.openxmlformats.org/officeDocument/2006/relationships" xmlns:m="http://schemas.openxmlformats.org/officeDocument/2006/math" xmlns:v="urn:schemas-microsoft-com:vml" xmlns:wp14="http://schemas.microsoft.com/office/word/2010/wordprocessingDrawing" xmlns:wp="http://schemas.openxmlformats.org/drawingml/2006/wordprocessingDrawing" xmlns:w10="urn:schemas-microsoft-com:office:word" xmlns:w="http://schemas.openxmlformats.org/wordprocessingml/2006/main" xmlns:w14="http://schemas.microsoft.com/office/word/2010/wordml" xmlns:w15="http://schemas.microsoft.com/office/word/2012/wordml" xmlns:w16cex="http://schemas.microsoft.com/office/word/2018/wordml/cex" xmlns:w16cid="http://schemas.microsoft.com/office/word/2016/wordml/cid" xmlns:w16="http://schemas.microsoft.com/office/word/2018/wordml" xmlns:w16sdtdh="http://schemas.microsoft.com/office/word/2020/wordml/sdtdatahash" xmlns:w16se="http://schemas.microsoft.com/office/word/2015/wordml/symex" xmlns:wpg="http://schemas.microsoft.com/office/word/2010/wordprocessingGroup" xmlns:wpi="http://schemas.microsoft.com/office/word/2010/wordprocessingInk" xmlns:wne="http://schemas.microsoft.com/office/word/2006/wordml" xmlns:wps="http://schemas.microsoft.com/office/word/2010/wordprocessingShape" mc:Ignorable="w14 w15 w16se w16cid w16 w16cex w16sdtdh wp14">
   <w:p>
     <w:pPr>
       <w:pStyle w:val="Footertext1"/>
@@ -8391,7 +8826,7 @@
       <w:rPr>
         <w:noProof/>
       </w:rPr>
-      <w:t>4/3/2021</w:t>
+      <w:t>3/15/2022</w:t>
     </w:r>
     <w:r>
       <w:fldChar w:fldCharType="end"/>
@@ -8491,7 +8926,7 @@
 </file>
 
 <file path=word/footer2.xml><?xml version="1.0" encoding="utf-8"?>
-<w:ftr xmlns:wpc="http://schemas.microsoft.com/office/word/2010/wordprocessingCanvas" xmlns:cx="http://schemas.microsoft.com/office/drawing/2014/chartex" xmlns:cx1="http://schemas.microsoft.com/office/drawing/2015/9/8/chartex" xmlns:cx2="http://schemas.microsoft.com/office/drawing/2015/10/21/chartex" xmlns:cx3="http://schemas.microsoft.com/office/drawing/2016/5/9/chartex" xmlns:cx4="http://schemas.microsoft.com/office/drawing/2016/5/10/chartex" xmlns:cx5="http://schemas.microsoft.com/office/drawing/2016/5/11/chartex" xmlns:cx6="http://schemas.microsoft.com/office/drawing/2016/5/12/chartex" xmlns:cx7="http://schemas.microsoft.com/office/drawing/2016/5/13/chartex" xmlns:cx8="http://schemas.microsoft.com/office/drawing/2016/5/14/chartex" xmlns:mc="http://schemas.openxmlformats.org/markup-compatibility/2006" xmlns:aink="http://schemas.microsoft.com/office/drawing/2016/ink" xmlns:am3d="http://schemas.microsoft.com/office/drawing/2017/model3d" xmlns:o="urn:schemas-microsoft-com:office:office" xmlns:r="http://schemas.openxmlformats.org/officeDocument/2006/relationships" xmlns:m="http://schemas.openxmlformats.org/officeDocument/2006/math" xmlns:v="urn:schemas-microsoft-com:vml" xmlns:wp14="http://schemas.microsoft.com/office/word/2010/wordprocessingDrawing" xmlns:wp="http://schemas.openxmlformats.org/drawingml/2006/wordprocessingDrawing" xmlns:w10="urn:schemas-microsoft-com:office:word" xmlns:w="http://schemas.openxmlformats.org/wordprocessingml/2006/main" xmlns:w14="http://schemas.microsoft.com/office/word/2010/wordml" xmlns:w15="http://schemas.microsoft.com/office/word/2012/wordml" xmlns:w16cex="http://schemas.microsoft.com/office/word/2018/wordml/cex" xmlns:w16cid="http://schemas.microsoft.com/office/word/2016/wordml/cid" xmlns:w16="http://schemas.microsoft.com/office/word/2018/wordml" xmlns:w16se="http://schemas.microsoft.com/office/word/2015/wordml/symex" xmlns:wpg="http://schemas.microsoft.com/office/word/2010/wordprocessingGroup" xmlns:wpi="http://schemas.microsoft.com/office/word/2010/wordprocessingInk" xmlns:wne="http://schemas.microsoft.com/office/word/2006/wordml" xmlns:wps="http://schemas.microsoft.com/office/word/2010/wordprocessingShape" mc:Ignorable="w14 w15 w16se w16cid w16 w16cex wp14">
+<w:ftr xmlns:wpc="http://schemas.microsoft.com/office/word/2010/wordprocessingCanvas" xmlns:cx="http://schemas.microsoft.com/office/drawing/2014/chartex" xmlns:cx1="http://schemas.microsoft.com/office/drawing/2015/9/8/chartex" xmlns:cx2="http://schemas.microsoft.com/office/drawing/2015/10/21/chartex" xmlns:cx3="http://schemas.microsoft.com/office/drawing/2016/5/9/chartex" xmlns:cx4="http://schemas.microsoft.com/office/drawing/2016/5/10/chartex" xmlns:cx5="http://schemas.microsoft.com/office/drawing/2016/5/11/chartex" xmlns:cx6="http://schemas.microsoft.com/office/drawing/2016/5/12/chartex" xmlns:cx7="http://schemas.microsoft.com/office/drawing/2016/5/13/chartex" xmlns:cx8="http://schemas.microsoft.com/office/drawing/2016/5/14/chartex" xmlns:mc="http://schemas.openxmlformats.org/markup-compatibility/2006" xmlns:aink="http://schemas.microsoft.com/office/drawing/2016/ink" xmlns:am3d="http://schemas.microsoft.com/office/drawing/2017/model3d" xmlns:o="urn:schemas-microsoft-com:office:office" xmlns:r="http://schemas.openxmlformats.org/officeDocument/2006/relationships" xmlns:m="http://schemas.openxmlformats.org/officeDocument/2006/math" xmlns:v="urn:schemas-microsoft-com:vml" xmlns:wp14="http://schemas.microsoft.com/office/word/2010/wordprocessingDrawing" xmlns:wp="http://schemas.openxmlformats.org/drawingml/2006/wordprocessingDrawing" xmlns:w10="urn:schemas-microsoft-com:office:word" xmlns:w="http://schemas.openxmlformats.org/wordprocessingml/2006/main" xmlns:w14="http://schemas.microsoft.com/office/word/2010/wordml" xmlns:w15="http://schemas.microsoft.com/office/word/2012/wordml" xmlns:w16cex="http://schemas.microsoft.com/office/word/2018/wordml/cex" xmlns:w16cid="http://schemas.microsoft.com/office/word/2016/wordml/cid" xmlns:w16="http://schemas.microsoft.com/office/word/2018/wordml" xmlns:w16sdtdh="http://schemas.microsoft.com/office/word/2020/wordml/sdtdatahash" xmlns:w16se="http://schemas.microsoft.com/office/word/2015/wordml/symex" xmlns:wpg="http://schemas.microsoft.com/office/word/2010/wordprocessingGroup" xmlns:wpi="http://schemas.microsoft.com/office/word/2010/wordprocessingInk" xmlns:wne="http://schemas.microsoft.com/office/word/2006/wordml" xmlns:wps="http://schemas.microsoft.com/office/word/2010/wordprocessingShape" mc:Ignorable="w14 w15 w16se w16cid w16 w16cex w16sdtdh wp14">
   <w:p>
     <w:pPr>
       <w:pStyle w:val="Footer"/>
@@ -8617,7 +9052,7 @@
 </file>
 
 <file path=word/footnotes.xml><?xml version="1.0" encoding="utf-8"?>
-<w:footnotes xmlns:wpc="http://schemas.microsoft.com/office/word/2010/wordprocessingCanvas" xmlns:cx="http://schemas.microsoft.com/office/drawing/2014/chartex" xmlns:cx1="http://schemas.microsoft.com/office/drawing/2015/9/8/chartex" xmlns:cx2="http://schemas.microsoft.com/office/drawing/2015/10/21/chartex" xmlns:cx3="http://schemas.microsoft.com/office/drawing/2016/5/9/chartex" xmlns:cx4="http://schemas.microsoft.com/office/drawing/2016/5/10/chartex" xmlns:cx5="http://schemas.microsoft.com/office/drawing/2016/5/11/chartex" xmlns:cx6="http://schemas.microsoft.com/office/drawing/2016/5/12/chartex" xmlns:cx7="http://schemas.microsoft.com/office/drawing/2016/5/13/chartex" xmlns:cx8="http://schemas.microsoft.com/office/drawing/2016/5/14/chartex" xmlns:mc="http://schemas.openxmlformats.org/markup-compatibility/2006" xmlns:aink="http://schemas.microsoft.com/office/drawing/2016/ink" xmlns:am3d="http://schemas.microsoft.com/office/drawing/2017/model3d" xmlns:o="urn:schemas-microsoft-com:office:office" xmlns:r="http://schemas.openxmlformats.org/officeDocument/2006/relationships" xmlns:m="http://schemas.openxmlformats.org/officeDocument/2006/math" xmlns:v="urn:schemas-microsoft-com:vml" xmlns:wp14="http://schemas.microsoft.com/office/word/2010/wordprocessingDrawing" xmlns:wp="http://schemas.openxmlformats.org/drawingml/2006/wordprocessingDrawing" xmlns:w10="urn:schemas-microsoft-com:office:word" xmlns:w="http://schemas.openxmlformats.org/wordprocessingml/2006/main" xmlns:w14="http://schemas.microsoft.com/office/word/2010/wordml" xmlns:w15="http://schemas.microsoft.com/office/word/2012/wordml" xmlns:w16cex="http://schemas.microsoft.com/office/word/2018/wordml/cex" xmlns:w16cid="http://schemas.microsoft.com/office/word/2016/wordml/cid" xmlns:w16="http://schemas.microsoft.com/office/word/2018/wordml" xmlns:w16se="http://schemas.microsoft.com/office/word/2015/wordml/symex" xmlns:wpg="http://schemas.microsoft.com/office/word/2010/wordprocessingGroup" xmlns:wpi="http://schemas.microsoft.com/office/word/2010/wordprocessingInk" xmlns:wne="http://schemas.microsoft.com/office/word/2006/wordml" xmlns:wps="http://schemas.microsoft.com/office/word/2010/wordprocessingShape" mc:Ignorable="w14 w15 w16se w16cid w16 w16cex wp14">
+<w:footnotes xmlns:wpc="http://schemas.microsoft.com/office/word/2010/wordprocessingCanvas" xmlns:cx="http://schemas.microsoft.com/office/drawing/2014/chartex" xmlns:cx1="http://schemas.microsoft.com/office/drawing/2015/9/8/chartex" xmlns:cx2="http://schemas.microsoft.com/office/drawing/2015/10/21/chartex" xmlns:cx3="http://schemas.microsoft.com/office/drawing/2016/5/9/chartex" xmlns:cx4="http://schemas.microsoft.com/office/drawing/2016/5/10/chartex" xmlns:cx5="http://schemas.microsoft.com/office/drawing/2016/5/11/chartex" xmlns:cx6="http://schemas.microsoft.com/office/drawing/2016/5/12/chartex" xmlns:cx7="http://schemas.microsoft.com/office/drawing/2016/5/13/chartex" xmlns:cx8="http://schemas.microsoft.com/office/drawing/2016/5/14/chartex" xmlns:mc="http://schemas.openxmlformats.org/markup-compatibility/2006" xmlns:aink="http://schemas.microsoft.com/office/drawing/2016/ink" xmlns:am3d="http://schemas.microsoft.com/office/drawing/2017/model3d" xmlns:o="urn:schemas-microsoft-com:office:office" xmlns:r="http://schemas.openxmlformats.org/officeDocument/2006/relationships" xmlns:m="http://schemas.openxmlformats.org/officeDocument/2006/math" xmlns:v="urn:schemas-microsoft-com:vml" xmlns:wp14="http://schemas.microsoft.com/office/word/2010/wordprocessingDrawing" xmlns:wp="http://schemas.openxmlformats.org/drawingml/2006/wordprocessingDrawing" xmlns:w10="urn:schemas-microsoft-com:office:word" xmlns:w="http://schemas.openxmlformats.org/wordprocessingml/2006/main" xmlns:w14="http://schemas.microsoft.com/office/word/2010/wordml" xmlns:w15="http://schemas.microsoft.com/office/word/2012/wordml" xmlns:w16cex="http://schemas.microsoft.com/office/word/2018/wordml/cex" xmlns:w16cid="http://schemas.microsoft.com/office/word/2016/wordml/cid" xmlns:w16="http://schemas.microsoft.com/office/word/2018/wordml" xmlns:w16sdtdh="http://schemas.microsoft.com/office/word/2020/wordml/sdtdatahash" xmlns:w16se="http://schemas.microsoft.com/office/word/2015/wordml/symex" xmlns:wpg="http://schemas.microsoft.com/office/word/2010/wordprocessingGroup" xmlns:wpi="http://schemas.microsoft.com/office/word/2010/wordprocessingInk" xmlns:wne="http://schemas.microsoft.com/office/word/2006/wordml" xmlns:wps="http://schemas.microsoft.com/office/word/2010/wordprocessingShape" mc:Ignorable="w14 w15 w16se w16cid w16 w16cex w16sdtdh wp14">
   <w:footnote w:type="separator" w:id="-1">
     <w:p>
       <w:r>
@@ -8636,7 +9071,7 @@
 </file>
 
 <file path=word/header1.xml><?xml version="1.0" encoding="utf-8"?>
-<w:hdr xmlns:wpc="http://schemas.microsoft.com/office/word/2010/wordprocessingCanvas" xmlns:cx="http://schemas.microsoft.com/office/drawing/2014/chartex" xmlns:cx1="http://schemas.microsoft.com/office/drawing/2015/9/8/chartex" xmlns:cx2="http://schemas.microsoft.com/office/drawing/2015/10/21/chartex" xmlns:cx3="http://schemas.microsoft.com/office/drawing/2016/5/9/chartex" xmlns:cx4="http://schemas.microsoft.com/office/drawing/2016/5/10/chartex" xmlns:cx5="http://schemas.microsoft.com/office/drawing/2016/5/11/chartex" xmlns:cx6="http://schemas.microsoft.com/office/drawing/2016/5/12/chartex" xmlns:cx7="http://schemas.microsoft.com/office/drawing/2016/5/13/chartex" xmlns:cx8="http://schemas.microsoft.com/office/drawing/2016/5/14/chartex" xmlns:mc="http://schemas.openxmlformats.org/markup-compatibility/2006" xmlns:aink="http://schemas.microsoft.com/office/drawing/2016/ink" xmlns:am3d="http://schemas.microsoft.com/office/drawing/2017/model3d" xmlns:o="urn:schemas-microsoft-com:office:office" xmlns:r="http://schemas.openxmlformats.org/officeDocument/2006/relationships" xmlns:m="http://schemas.openxmlformats.org/officeDocument/2006/math" xmlns:v="urn:schemas-microsoft-com:vml" xmlns:wp14="http://schemas.microsoft.com/office/word/2010/wordprocessingDrawing" xmlns:wp="http://schemas.openxmlformats.org/drawingml/2006/wordprocessingDrawing" xmlns:w10="urn:schemas-microsoft-com:office:word" xmlns:w="http://schemas.openxmlformats.org/wordprocessingml/2006/main" xmlns:w14="http://schemas.microsoft.com/office/word/2010/wordml" xmlns:w15="http://schemas.microsoft.com/office/word/2012/wordml" xmlns:w16cex="http://schemas.microsoft.com/office/word/2018/wordml/cex" xmlns:w16cid="http://schemas.microsoft.com/office/word/2016/wordml/cid" xmlns:w16="http://schemas.microsoft.com/office/word/2018/wordml" xmlns:w16se="http://schemas.microsoft.com/office/word/2015/wordml/symex" xmlns:wpg="http://schemas.microsoft.com/office/word/2010/wordprocessingGroup" xmlns:wpi="http://schemas.microsoft.com/office/word/2010/wordprocessingInk" xmlns:wne="http://schemas.microsoft.com/office/word/2006/wordml" xmlns:wps="http://schemas.microsoft.com/office/word/2010/wordprocessingShape" mc:Ignorable="w14 w15 w16se w16cid w16 w16cex wp14">
+<w:hdr xmlns:wpc="http://schemas.microsoft.com/office/word/2010/wordprocessingCanvas" xmlns:cx="http://schemas.microsoft.com/office/drawing/2014/chartex" xmlns:cx1="http://schemas.microsoft.com/office/drawing/2015/9/8/chartex" xmlns:cx2="http://schemas.microsoft.com/office/drawing/2015/10/21/chartex" xmlns:cx3="http://schemas.microsoft.com/office/drawing/2016/5/9/chartex" xmlns:cx4="http://schemas.microsoft.com/office/drawing/2016/5/10/chartex" xmlns:cx5="http://schemas.microsoft.com/office/drawing/2016/5/11/chartex" xmlns:cx6="http://schemas.microsoft.com/office/drawing/2016/5/12/chartex" xmlns:cx7="http://schemas.microsoft.com/office/drawing/2016/5/13/chartex" xmlns:cx8="http://schemas.microsoft.com/office/drawing/2016/5/14/chartex" xmlns:mc="http://schemas.openxmlformats.org/markup-compatibility/2006" xmlns:aink="http://schemas.microsoft.com/office/drawing/2016/ink" xmlns:am3d="http://schemas.microsoft.com/office/drawing/2017/model3d" xmlns:o="urn:schemas-microsoft-com:office:office" xmlns:r="http://schemas.openxmlformats.org/officeDocument/2006/relationships" xmlns:m="http://schemas.openxmlformats.org/officeDocument/2006/math" xmlns:v="urn:schemas-microsoft-com:vml" xmlns:wp14="http://schemas.microsoft.com/office/word/2010/wordprocessingDrawing" xmlns:wp="http://schemas.openxmlformats.org/drawingml/2006/wordprocessingDrawing" xmlns:w10="urn:schemas-microsoft-com:office:word" xmlns:w="http://schemas.openxmlformats.org/wordprocessingml/2006/main" xmlns:w14="http://schemas.microsoft.com/office/word/2010/wordml" xmlns:w15="http://schemas.microsoft.com/office/word/2012/wordml" xmlns:w16cex="http://schemas.microsoft.com/office/word/2018/wordml/cex" xmlns:w16cid="http://schemas.microsoft.com/office/word/2016/wordml/cid" xmlns:w16="http://schemas.microsoft.com/office/word/2018/wordml" xmlns:w16sdtdh="http://schemas.microsoft.com/office/word/2020/wordml/sdtdatahash" xmlns:w16se="http://schemas.microsoft.com/office/word/2015/wordml/symex" xmlns:wpg="http://schemas.microsoft.com/office/word/2010/wordprocessingGroup" xmlns:wpi="http://schemas.microsoft.com/office/word/2010/wordprocessingInk" xmlns:wne="http://schemas.microsoft.com/office/word/2006/wordml" xmlns:wps="http://schemas.microsoft.com/office/word/2010/wordprocessingShape" mc:Ignorable="w14 w15 w16se w16cid w16 w16cex w16sdtdh wp14">
   <w:p>
     <w:pPr>
       <w:pStyle w:val="Header"/>
@@ -8675,7 +9110,7 @@
 </file>
 
 <file path=word/numbering.xml><?xml version="1.0" encoding="utf-8"?>
-<w:numbering xmlns:wpc="http://schemas.microsoft.com/office/word/2010/wordprocessingCanvas" xmlns:cx="http://schemas.microsoft.com/office/drawing/2014/chartex" xmlns:cx1="http://schemas.microsoft.com/office/drawing/2015/9/8/chartex" xmlns:cx2="http://schemas.microsoft.com/office/drawing/2015/10/21/chartex" xmlns:cx3="http://schemas.microsoft.com/office/drawing/2016/5/9/chartex" xmlns:cx4="http://schemas.microsoft.com/office/drawing/2016/5/10/chartex" xmlns:cx5="http://schemas.microsoft.com/office/drawing/2016/5/11/chartex" xmlns:cx6="http://schemas.microsoft.com/office/drawing/2016/5/12/chartex" xmlns:cx7="http://schemas.microsoft.com/office/drawing/2016/5/13/chartex" xmlns:cx8="http://schemas.microsoft.com/office/drawing/2016/5/14/chartex" xmlns:mc="http://schemas.openxmlformats.org/markup-compatibility/2006" xmlns:aink="http://schemas.microsoft.com/office/drawing/2016/ink" xmlns:am3d="http://schemas.microsoft.com/office/drawing/2017/model3d" xmlns:o="urn:schemas-microsoft-com:office:office" xmlns:r="http://schemas.openxmlformats.org/officeDocument/2006/relationships" xmlns:m="http://schemas.openxmlformats.org/officeDocument/2006/math" xmlns:v="urn:schemas-microsoft-com:vml" xmlns:wp14="http://schemas.microsoft.com/office/word/2010/wordprocessingDrawing" xmlns:wp="http://schemas.openxmlformats.org/drawingml/2006/wordprocessingDrawing" xmlns:w10="urn:schemas-microsoft-com:office:word" xmlns:w="http://schemas.openxmlformats.org/wordprocessingml/2006/main" xmlns:w14="http://schemas.microsoft.com/office/word/2010/wordml" xmlns:w15="http://schemas.microsoft.com/office/word/2012/wordml" xmlns:w16cex="http://schemas.microsoft.com/office/word/2018/wordml/cex" xmlns:w16cid="http://schemas.microsoft.com/office/word/2016/wordml/cid" xmlns:w16="http://schemas.microsoft.com/office/word/2018/wordml" xmlns:w16se="http://schemas.microsoft.com/office/word/2015/wordml/symex" xmlns:wpg="http://schemas.microsoft.com/office/word/2010/wordprocessingGroup" xmlns:wpi="http://schemas.microsoft.com/office/word/2010/wordprocessingInk" xmlns:wne="http://schemas.microsoft.com/office/word/2006/wordml" xmlns:wps="http://schemas.microsoft.com/office/word/2010/wordprocessingShape" mc:Ignorable="w14 w15 w16se w16cid w16 w16cex wp14">
+<w:numbering xmlns:wpc="http://schemas.microsoft.com/office/word/2010/wordprocessingCanvas" xmlns:cx="http://schemas.microsoft.com/office/drawing/2014/chartex" xmlns:cx1="http://schemas.microsoft.com/office/drawing/2015/9/8/chartex" xmlns:cx2="http://schemas.microsoft.com/office/drawing/2015/10/21/chartex" xmlns:cx3="http://schemas.microsoft.com/office/drawing/2016/5/9/chartex" xmlns:cx4="http://schemas.microsoft.com/office/drawing/2016/5/10/chartex" xmlns:cx5="http://schemas.microsoft.com/office/drawing/2016/5/11/chartex" xmlns:cx6="http://schemas.microsoft.com/office/drawing/2016/5/12/chartex" xmlns:cx7="http://schemas.microsoft.com/office/drawing/2016/5/13/chartex" xmlns:cx8="http://schemas.microsoft.com/office/drawing/2016/5/14/chartex" xmlns:mc="http://schemas.openxmlformats.org/markup-compatibility/2006" xmlns:aink="http://schemas.microsoft.com/office/drawing/2016/ink" xmlns:am3d="http://schemas.microsoft.com/office/drawing/2017/model3d" xmlns:o="urn:schemas-microsoft-com:office:office" xmlns:r="http://schemas.openxmlformats.org/officeDocument/2006/relationships" xmlns:m="http://schemas.openxmlformats.org/officeDocument/2006/math" xmlns:v="urn:schemas-microsoft-com:vml" xmlns:wp14="http://schemas.microsoft.com/office/word/2010/wordprocessingDrawing" xmlns:wp="http://schemas.openxmlformats.org/drawingml/2006/wordprocessingDrawing" xmlns:w10="urn:schemas-microsoft-com:office:word" xmlns:w="http://schemas.openxmlformats.org/wordprocessingml/2006/main" xmlns:w14="http://schemas.microsoft.com/office/word/2010/wordml" xmlns:w15="http://schemas.microsoft.com/office/word/2012/wordml" xmlns:w16cex="http://schemas.microsoft.com/office/word/2018/wordml/cex" xmlns:w16cid="http://schemas.microsoft.com/office/word/2016/wordml/cid" xmlns:w16="http://schemas.microsoft.com/office/word/2018/wordml" xmlns:w16sdtdh="http://schemas.microsoft.com/office/word/2020/wordml/sdtdatahash" xmlns:w16se="http://schemas.microsoft.com/office/word/2015/wordml/symex" xmlns:wpg="http://schemas.microsoft.com/office/word/2010/wordprocessingGroup" xmlns:wpi="http://schemas.microsoft.com/office/word/2010/wordprocessingInk" xmlns:wne="http://schemas.microsoft.com/office/word/2006/wordml" xmlns:wps="http://schemas.microsoft.com/office/word/2010/wordprocessingShape" mc:Ignorable="w14 w15 w16se w16cid w16 w16cex w16sdtdh wp14">
   <w:abstractNum w:abstractNumId="0" w15:restartNumberingAfterBreak="0">
     <w:nsid w:val="00667C86"/>
     <w:multiLevelType w:val="hybridMultilevel"/>
@@ -11221,7 +11656,7 @@
 </file>
 
 <file path=word/styles.xml><?xml version="1.0" encoding="utf-8"?>
-<w:styles xmlns:mc="http://schemas.openxmlformats.org/markup-compatibility/2006" xmlns:r="http://schemas.openxmlformats.org/officeDocument/2006/relationships" xmlns:w="http://schemas.openxmlformats.org/wordprocessingml/2006/main" xmlns:w14="http://schemas.microsoft.com/office/word/2010/wordml" xmlns:w15="http://schemas.microsoft.com/office/word/2012/wordml" xmlns:w16cex="http://schemas.microsoft.com/office/word/2018/wordml/cex" xmlns:w16cid="http://schemas.microsoft.com/office/word/2016/wordml/cid" xmlns:w16="http://schemas.microsoft.com/office/word/2018/wordml" xmlns:w16se="http://schemas.microsoft.com/office/word/2015/wordml/symex" mc:Ignorable="w14 w15 w16se w16cid w16 w16cex">
+<w:styles xmlns:mc="http://schemas.openxmlformats.org/markup-compatibility/2006" xmlns:r="http://schemas.openxmlformats.org/officeDocument/2006/relationships" xmlns:w="http://schemas.openxmlformats.org/wordprocessingml/2006/main" xmlns:w14="http://schemas.microsoft.com/office/word/2010/wordml" xmlns:w15="http://schemas.microsoft.com/office/word/2012/wordml" xmlns:w16cex="http://schemas.microsoft.com/office/word/2018/wordml/cex" xmlns:w16cid="http://schemas.microsoft.com/office/word/2016/wordml/cid" xmlns:w16="http://schemas.microsoft.com/office/word/2018/wordml" xmlns:w16sdtdh="http://schemas.microsoft.com/office/word/2020/wordml/sdtdatahash" xmlns:w16se="http://schemas.microsoft.com/office/word/2015/wordml/symex" mc:Ignorable="w14 w15 w16se w16cid w16 w16cex w16sdtdh">
   <w:docDefaults>
     <w:rPrDefault>
       <w:rPr>

</xml_diff>